<commit_message>
several small fixes included produced JLINK Image
</commit_message>
<xml_diff>
--- a/Projektdokumentation.docx
+++ b/Projektdokumentation.docx
@@ -1,6 +1,6 @@
 
 <file path=word/document.xml><?xml version="1.0" encoding="utf-8"?>
-<w:document xmlns:wpc="http://schemas.microsoft.com/office/word/2010/wordprocessingCanvas" xmlns:cx="http://schemas.microsoft.com/office/drawing/2014/chartex" xmlns:cx1="http://schemas.microsoft.com/office/drawing/2015/9/8/chartex" xmlns:cx2="http://schemas.microsoft.com/office/drawing/2015/10/21/chartex" xmlns:cx3="http://schemas.microsoft.com/office/drawing/2016/5/9/chartex" xmlns:cx4="http://schemas.microsoft.com/office/drawing/2016/5/10/chartex" xmlns:cx5="http://schemas.microsoft.com/office/drawing/2016/5/11/chartex" xmlns:cx6="http://schemas.microsoft.com/office/drawing/2016/5/12/chartex" xmlns:cx7="http://schemas.microsoft.com/office/drawing/2016/5/13/chartex" xmlns:cx8="http://schemas.microsoft.com/office/drawing/2016/5/14/chartex" xmlns:mc="http://schemas.openxmlformats.org/markup-compatibility/2006" xmlns:aink="http://schemas.microsoft.com/office/drawing/2016/ink" xmlns:am3d="http://schemas.microsoft.com/office/drawing/2017/model3d" xmlns:o="urn:schemas-microsoft-com:office:office" xmlns:r="http://schemas.openxmlformats.org/officeDocument/2006/relationships" xmlns:m="http://schemas.openxmlformats.org/officeDocument/2006/math" xmlns:v="urn:schemas-microsoft-com:vml" xmlns:wp14="http://schemas.microsoft.com/office/word/2010/wordprocessingDrawing" xmlns:wp="http://schemas.openxmlformats.org/drawingml/2006/wordprocessingDrawing" xmlns:w10="urn:schemas-microsoft-com:office:word" xmlns:w="http://schemas.openxmlformats.org/wordprocessingml/2006/main" xmlns:w14="http://schemas.microsoft.com/office/word/2010/wordml" xmlns:w15="http://schemas.microsoft.com/office/word/2012/wordml" xmlns:w16cid="http://schemas.microsoft.com/office/word/2016/wordml/cid" xmlns:w16se="http://schemas.microsoft.com/office/word/2015/wordml/symex" xmlns:wpg="http://schemas.microsoft.com/office/word/2010/wordprocessingGroup" xmlns:wpi="http://schemas.microsoft.com/office/word/2010/wordprocessingInk" xmlns:wne="http://schemas.microsoft.com/office/word/2006/wordml" xmlns:wps="http://schemas.microsoft.com/office/word/2010/wordprocessingShape" mc:Ignorable="w14 w15 w16se w16cid wp14">
+<w:document xmlns:wpc="http://schemas.microsoft.com/office/word/2010/wordprocessingCanvas" xmlns:cx="http://schemas.microsoft.com/office/drawing/2014/chartex" xmlns:cx1="http://schemas.microsoft.com/office/drawing/2015/9/8/chartex" xmlns:cx2="http://schemas.microsoft.com/office/drawing/2015/10/21/chartex" xmlns:cx3="http://schemas.microsoft.com/office/drawing/2016/5/9/chartex" xmlns:cx4="http://schemas.microsoft.com/office/drawing/2016/5/10/chartex" xmlns:cx5="http://schemas.microsoft.com/office/drawing/2016/5/11/chartex" xmlns:cx6="http://schemas.microsoft.com/office/drawing/2016/5/12/chartex" xmlns:cx7="http://schemas.microsoft.com/office/drawing/2016/5/13/chartex" xmlns:cx8="http://schemas.microsoft.com/office/drawing/2016/5/14/chartex" xmlns:mc="http://schemas.openxmlformats.org/markup-compatibility/2006" xmlns:aink="http://schemas.microsoft.com/office/drawing/2016/ink" xmlns:am3d="http://schemas.microsoft.com/office/drawing/2017/model3d" xmlns:o="urn:schemas-microsoft-com:office:office" xmlns:r="http://schemas.openxmlformats.org/officeDocument/2006/relationships" xmlns:m="http://schemas.openxmlformats.org/officeDocument/2006/math" xmlns:v="urn:schemas-microsoft-com:vml" xmlns:wp14="http://schemas.microsoft.com/office/word/2010/wordprocessingDrawing" xmlns:wp="http://schemas.openxmlformats.org/drawingml/2006/wordprocessingDrawing" xmlns:w10="urn:schemas-microsoft-com:office:word" xmlns:w="http://schemas.openxmlformats.org/wordprocessingml/2006/main" xmlns:w14="http://schemas.microsoft.com/office/word/2010/wordml" xmlns:w15="http://schemas.microsoft.com/office/word/2012/wordml" xmlns:w16cex="http://schemas.microsoft.com/office/word/2018/wordml/cex" xmlns:w16cid="http://schemas.microsoft.com/office/word/2016/wordml/cid" xmlns:w16="http://schemas.microsoft.com/office/word/2018/wordml" xmlns:w16se="http://schemas.microsoft.com/office/word/2015/wordml/symex" xmlns:wpg="http://schemas.microsoft.com/office/word/2010/wordprocessingGroup" xmlns:wpi="http://schemas.microsoft.com/office/word/2010/wordprocessingInk" xmlns:wne="http://schemas.microsoft.com/office/word/2006/wordml" xmlns:wps="http://schemas.microsoft.com/office/word/2010/wordprocessingShape" mc:Ignorable="w14 w15 w16se w16cid w16 w16cex wp14">
   <w:body>
     <w:p>
       <w:pPr>
@@ -27,7 +27,7 @@
         <w:framePr w:h="5491" w:hSpace="142" w:wrap="around" w:vAnchor="page" w:x="8897" w:y="3074" w:anchorLock="1"/>
       </w:pPr>
       <w:r>
-        <w:t>Datum</w:t>
+        <w:t>27.6.2020</w:t>
       </w:r>
     </w:p>
     <w:p>
@@ -39,7 +39,7 @@
         <mc:AlternateContent>
           <mc:Choice Requires="wps">
             <w:drawing>
-              <wp:anchor distT="0" distB="0" distL="114300" distR="114300" simplePos="0" relativeHeight="251665408" behindDoc="0" locked="1" layoutInCell="1" allowOverlap="1" wp14:anchorId="26AA8327" wp14:editId="76763DFD">
+              <wp:anchor distT="0" distB="0" distL="114300" distR="114300" simplePos="0" relativeHeight="251665408" behindDoc="0" locked="1" layoutInCell="1" allowOverlap="1" wp14:anchorId="1BEF58F5" wp14:editId="48347BCE">
                 <wp:simplePos x="0" y="0"/>
                 <wp:positionH relativeFrom="column">
                   <wp:posOffset>-294640</wp:posOffset>
@@ -80,7 +80,7 @@
                         <w:txbxContent>
                           <w:p>
                             <w:pPr>
-                              <w:pStyle w:val="Subtitle"/>
+                              <w:pStyle w:val="Untertitel"/>
                               <w:rPr>
                                 <w:lang w:val="en-US"/>
                               </w:rPr>
@@ -94,7 +94,7 @@
                           </w:p>
                           <w:p>
                             <w:pPr>
-                              <w:pStyle w:val="Subtitle"/>
+                              <w:pStyle w:val="Untertitel"/>
                               <w:rPr>
                                 <w:lang w:val="en-US"/>
                               </w:rPr>
@@ -103,11 +103,18 @@
                               <w:rPr>
                                 <w:lang w:val="en-US"/>
                               </w:rPr>
-                              <w:t>Team X</w:t>
+                              <w:t xml:space="preserve">Team </w:t>
+                            </w:r>
+                            <w:r>
+                              <w:rPr>
+                                <w:lang w:val="en-US"/>
+                              </w:rPr>
+                              <w:t>5</w:t>
                             </w:r>
                           </w:p>
                           <w:p>
                             <w:pPr>
+                              <w:pStyle w:val="Untertitel"/>
                               <w:rPr>
                                 <w:lang w:val="en-US"/>
                               </w:rPr>
@@ -116,16 +123,8 @@
                               <w:rPr>
                                 <w:lang w:val="en-US"/>
                               </w:rPr>
-                              <w:t>Name 1, Name 2, Name 2</w:t>
+                              <w:t>Christopher Gusenbauer</w:t>
                             </w:r>
-                          </w:p>
-                          <w:p>
-                            <w:pPr>
-                              <w:pStyle w:val="Subtitle"/>
-                              <w:rPr>
-                                <w:lang w:val="en-US"/>
-                              </w:rPr>
-                            </w:pPr>
                           </w:p>
                         </w:txbxContent>
                       </wps:txbx>
@@ -146,16 +145,16 @@
           </mc:Choice>
           <mc:Fallback>
             <w:pict>
-              <v:shapetype w14:anchorId="26AA8327" id="_x0000_t202" coordsize="21600,21600" o:spt="202" path="m,l,21600r21600,l21600,xe">
+              <v:shapetype w14:anchorId="1BEF58F5" id="_x0000_t202" coordsize="21600,21600" o:spt="202" path="m,l,21600r21600,l21600,xe">
                 <v:stroke joinstyle="miter"/>
                 <v:path gradientshapeok="t" o:connecttype="rect"/>
               </v:shapetype>
-              <v:shape id="Textfeld 2" o:spid="_x0000_s1026" type="#_x0000_t202" style="position:absolute;margin-left:-23.2pt;margin-top:538.75pt;width:402.2pt;height:212.25pt;z-index:251665408;visibility:visible;mso-wrap-style:square;mso-width-percent:0;mso-height-percent:0;mso-wrap-distance-left:9pt;mso-wrap-distance-top:0;mso-wrap-distance-right:9pt;mso-wrap-distance-bottom:0;mso-position-horizontal:absolute;mso-position-horizontal-relative:text;mso-position-vertical:absolute;mso-position-vertical-relative:page;mso-width-percent:0;mso-height-percent:0;mso-width-relative:margin;mso-height-relative:margin;v-text-anchor:top" o:gfxdata="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" filled="f" stroked="f">
+              <v:shape id="Textfeld 2" o:spid="_x0000_s1026" type="#_x0000_t202" style="position:absolute;margin-left:-23.2pt;margin-top:538.75pt;width:402.2pt;height:212.25pt;z-index:251665408;visibility:visible;mso-wrap-style:square;mso-width-percent:0;mso-height-percent:0;mso-wrap-distance-left:9pt;mso-wrap-distance-top:0;mso-wrap-distance-right:9pt;mso-wrap-distance-bottom:0;mso-position-horizontal:absolute;mso-position-horizontal-relative:text;mso-position-vertical:absolute;mso-position-vertical-relative:page;mso-width-percent:0;mso-height-percent:0;mso-width-relative:margin;mso-height-relative:margin;v-text-anchor:top" o:gfxdata="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" filled="f" stroked="f">
                 <v:textbox>
                   <w:txbxContent>
                     <w:p>
                       <w:pPr>
-                        <w:pStyle w:val="Subtitle"/>
+                        <w:pStyle w:val="Untertitel"/>
                         <w:rPr>
                           <w:lang w:val="en-US"/>
                         </w:rPr>
@@ -169,7 +168,7 @@
                     </w:p>
                     <w:p>
                       <w:pPr>
-                        <w:pStyle w:val="Subtitle"/>
+                        <w:pStyle w:val="Untertitel"/>
                         <w:rPr>
                           <w:lang w:val="en-US"/>
                         </w:rPr>
@@ -178,11 +177,18 @@
                         <w:rPr>
                           <w:lang w:val="en-US"/>
                         </w:rPr>
-                        <w:t>Team X</w:t>
+                        <w:t xml:space="preserve">Team </w:t>
+                      </w:r>
+                      <w:r>
+                        <w:rPr>
+                          <w:lang w:val="en-US"/>
+                        </w:rPr>
+                        <w:t>5</w:t>
                       </w:r>
                     </w:p>
                     <w:p>
                       <w:pPr>
+                        <w:pStyle w:val="Untertitel"/>
                         <w:rPr>
                           <w:lang w:val="en-US"/>
                         </w:rPr>
@@ -191,16 +197,16 @@
                         <w:rPr>
                           <w:lang w:val="en-US"/>
                         </w:rPr>
-                        <w:t>Name 1, Name 2, Name 2</w:t>
+                        <w:t xml:space="preserve">Christopher </w:t>
                       </w:r>
-                    </w:p>
-                    <w:p>
-                      <w:pPr>
-                        <w:pStyle w:val="Subtitle"/>
+                      <w:proofErr w:type="spellStart"/>
+                      <w:r>
                         <w:rPr>
                           <w:lang w:val="en-US"/>
                         </w:rPr>
-                      </w:pPr>
+                        <w:t>Gusenbauer</w:t>
+                      </w:r>
+                      <w:proofErr w:type="spellEnd"/>
                     </w:p>
                   </w:txbxContent>
                 </v:textbox>
@@ -219,7 +225,7 @@
         <mc:AlternateContent>
           <mc:Choice Requires="wps">
             <w:drawing>
-              <wp:anchor distT="0" distB="0" distL="114300" distR="114300" simplePos="0" relativeHeight="251661312" behindDoc="0" locked="1" layoutInCell="1" allowOverlap="1" wp14:anchorId="31351669" wp14:editId="5CA98B97">
+              <wp:anchor distT="0" distB="0" distL="114300" distR="114300" simplePos="0" relativeHeight="251661312" behindDoc="0" locked="1" layoutInCell="1" allowOverlap="1" wp14:anchorId="207E6EA5" wp14:editId="2D677D7E">
                 <wp:simplePos x="0" y="0"/>
                 <wp:positionH relativeFrom="column">
                   <wp:posOffset>-294640</wp:posOffset>
@@ -260,7 +266,7 @@
                         <w:txbxContent>
                           <w:p>
                             <w:pPr>
-                              <w:pStyle w:val="Title"/>
+                              <w:pStyle w:val="Titel"/>
                               <w:spacing w:line="199" w:lineRule="auto"/>
                             </w:pPr>
                             <w:r>
@@ -290,12 +296,12 @@
           </mc:Choice>
           <mc:Fallback>
             <w:pict>
-              <v:shape w14:anchorId="31351669" id="_x0000_s1027" type="#_x0000_t202" style="position:absolute;margin-left:-23.2pt;margin-top:155.15pt;width:402.2pt;height:258.25pt;z-index:251661312;visibility:visible;mso-wrap-style:square;mso-width-percent:0;mso-height-percent:0;mso-wrap-distance-left:9pt;mso-wrap-distance-top:0;mso-wrap-distance-right:9pt;mso-wrap-distance-bottom:0;mso-position-horizontal:absolute;mso-position-horizontal-relative:text;mso-position-vertical:absolute;mso-position-vertical-relative:page;mso-width-percent:0;mso-height-percent:0;mso-width-relative:margin;mso-height-relative:margin;v-text-anchor:bottom" o:gfxdata="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" filled="f" stroked="f">
+              <v:shape w14:anchorId="207E6EA5" id="_x0000_s1027" type="#_x0000_t202" style="position:absolute;margin-left:-23.2pt;margin-top:155.15pt;width:402.2pt;height:258.25pt;z-index:251661312;visibility:visible;mso-wrap-style:square;mso-width-percent:0;mso-height-percent:0;mso-wrap-distance-left:9pt;mso-wrap-distance-top:0;mso-wrap-distance-right:9pt;mso-wrap-distance-bottom:0;mso-position-horizontal:absolute;mso-position-horizontal-relative:text;mso-position-vertical:absolute;mso-position-vertical-relative:page;mso-width-percent:0;mso-height-percent:0;mso-width-relative:margin;mso-height-relative:margin;v-text-anchor:bottom" o:gfxdata="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" filled="f" stroked="f">
                 <v:textbox>
                   <w:txbxContent>
                     <w:p>
                       <w:pPr>
-                        <w:pStyle w:val="Title"/>
+                        <w:pStyle w:val="Titel"/>
                         <w:spacing w:line="199" w:lineRule="auto"/>
                       </w:pPr>
                       <w:r>
@@ -321,7 +327,7 @@
           <w:lang w:eastAsia="de-AT"/>
         </w:rPr>
         <w:drawing>
-          <wp:anchor distT="0" distB="0" distL="114300" distR="114300" simplePos="0" relativeHeight="251662336" behindDoc="0" locked="1" layoutInCell="1" allowOverlap="1" wp14:anchorId="6F5D0AB3" wp14:editId="5F7075FA">
+          <wp:anchor distT="0" distB="0" distL="114300" distR="114300" simplePos="0" relativeHeight="251662336" behindDoc="0" locked="1" layoutInCell="1" allowOverlap="1" wp14:anchorId="76462489" wp14:editId="7BF48CD5">
             <wp:simplePos x="0" y="0"/>
             <wp:positionH relativeFrom="column">
               <wp:posOffset>-298450</wp:posOffset>
@@ -392,17 +398,15 @@
     <w:p/>
     <w:p>
       <w:pPr>
-        <w:pStyle w:val="TOCHeading"/>
+        <w:pStyle w:val="Inhaltsverzeichnisberschrift"/>
       </w:pPr>
       <w:r>
         <w:t>Inhaltsverzeichnis</w:t>
       </w:r>
     </w:p>
-    <w:bookmarkStart w:id="0" w:name="_GoBack"/>
-    <w:bookmarkEnd w:id="0"/>
-    <w:p>
-      <w:pPr>
-        <w:pStyle w:val="TOC1"/>
+    <w:p>
+      <w:pPr>
+        <w:pStyle w:val="Verzeichnis1"/>
         <w:rPr>
           <w:rFonts w:asciiTheme="minorHAnsi" w:eastAsiaTheme="minorEastAsia" w:hAnsiTheme="minorHAnsi"/>
           <w:noProof/>
@@ -497,7 +501,7 @@
     </w:p>
     <w:p>
       <w:pPr>
-        <w:pStyle w:val="TOC1"/>
+        <w:pStyle w:val="Verzeichnis1"/>
         <w:rPr>
           <w:rFonts w:asciiTheme="minorHAnsi" w:eastAsiaTheme="minorEastAsia" w:hAnsiTheme="minorHAnsi"/>
           <w:noProof/>
@@ -583,7 +587,7 @@
     </w:p>
     <w:p>
       <w:pPr>
-        <w:pStyle w:val="TOC1"/>
+        <w:pStyle w:val="Verzeichnis1"/>
         <w:rPr>
           <w:rFonts w:asciiTheme="minorHAnsi" w:eastAsiaTheme="minorEastAsia" w:hAnsiTheme="minorHAnsi"/>
           <w:noProof/>
@@ -669,7 +673,7 @@
     </w:p>
     <w:p>
       <w:pPr>
-        <w:pStyle w:val="TOC1"/>
+        <w:pStyle w:val="Verzeichnis1"/>
         <w:rPr>
           <w:rFonts w:asciiTheme="minorHAnsi" w:eastAsiaTheme="minorEastAsia" w:hAnsiTheme="minorHAnsi"/>
           <w:noProof/>
@@ -755,7 +759,7 @@
     </w:p>
     <w:p>
       <w:pPr>
-        <w:pStyle w:val="TOC2"/>
+        <w:pStyle w:val="Verzeichnis2"/>
         <w:rPr>
           <w:rFonts w:asciiTheme="minorHAnsi" w:eastAsiaTheme="minorEastAsia" w:hAnsiTheme="minorHAnsi"/>
           <w:noProof/>
@@ -841,7 +845,7 @@
     </w:p>
     <w:p>
       <w:pPr>
-        <w:pStyle w:val="TOC3"/>
+        <w:pStyle w:val="Verzeichnis3"/>
         <w:rPr>
           <w:rFonts w:asciiTheme="minorHAnsi" w:eastAsiaTheme="minorEastAsia" w:hAnsiTheme="minorHAnsi"/>
           <w:sz w:val="24"/>
@@ -916,7 +920,7 @@
     </w:p>
     <w:p>
       <w:pPr>
-        <w:pStyle w:val="TOC3"/>
+        <w:pStyle w:val="Verzeichnis3"/>
         <w:rPr>
           <w:rFonts w:asciiTheme="minorHAnsi" w:eastAsiaTheme="minorEastAsia" w:hAnsiTheme="minorHAnsi"/>
           <w:sz w:val="24"/>
@@ -991,7 +995,7 @@
     </w:p>
     <w:p>
       <w:pPr>
-        <w:pStyle w:val="TOC2"/>
+        <w:pStyle w:val="Verzeichnis2"/>
         <w:rPr>
           <w:rFonts w:asciiTheme="minorHAnsi" w:eastAsiaTheme="minorEastAsia" w:hAnsiTheme="minorHAnsi"/>
           <w:noProof/>
@@ -1077,7 +1081,7 @@
     </w:p>
     <w:p>
       <w:pPr>
-        <w:pStyle w:val="TOC2"/>
+        <w:pStyle w:val="Verzeichnis2"/>
         <w:rPr>
           <w:rFonts w:asciiTheme="minorHAnsi" w:eastAsiaTheme="minorEastAsia" w:hAnsiTheme="minorHAnsi"/>
           <w:noProof/>
@@ -1163,7 +1167,7 @@
     </w:p>
     <w:p>
       <w:pPr>
-        <w:pStyle w:val="TOC2"/>
+        <w:pStyle w:val="Verzeichnis2"/>
         <w:rPr>
           <w:rFonts w:asciiTheme="minorHAnsi" w:eastAsiaTheme="minorEastAsia" w:hAnsiTheme="minorHAnsi"/>
           <w:noProof/>
@@ -1249,7 +1253,7 @@
     </w:p>
     <w:p>
       <w:pPr>
-        <w:pStyle w:val="TOC1"/>
+        <w:pStyle w:val="Verzeichnis1"/>
         <w:rPr>
           <w:rFonts w:asciiTheme="minorHAnsi" w:eastAsiaTheme="minorEastAsia" w:hAnsiTheme="minorHAnsi"/>
           <w:noProof/>
@@ -1522,19 +1526,32 @@
     </w:tbl>
     <w:p>
       <w:pPr>
-        <w:pStyle w:val="Caption"/>
+        <w:pStyle w:val="Beschriftung"/>
       </w:pPr>
       <w:r>
         <w:t xml:space="preserve">Tabelle </w:t>
       </w:r>
-      <w:fldSimple w:instr=" SEQ Tabelle \* ARABIC ">
-        <w:r>
-          <w:rPr>
-            <w:noProof/>
-          </w:rPr>
-          <w:t>1</w:t>
-        </w:r>
-      </w:fldSimple>
+      <w:r>
+        <w:fldChar w:fldCharType="begin"/>
+      </w:r>
+      <w:r>
+        <w:instrText xml:space="preserve"> SEQ Tabelle \* ARABIC </w:instrText>
+      </w:r>
+      <w:r>
+        <w:fldChar w:fldCharType="separate"/>
+      </w:r>
+      <w:r>
+        <w:rPr>
+          <w:noProof/>
+        </w:rPr>
+        <w:t>1</w:t>
+      </w:r>
+      <w:r>
+        <w:rPr>
+          <w:noProof/>
+        </w:rPr>
+        <w:fldChar w:fldCharType="end"/>
+      </w:r>
       <w:r>
         <w:t>: Versionshistorie</w:t>
       </w:r>
@@ -1555,12 +1572,90 @@
     <w:p/>
     <w:p>
       <w:pPr>
-        <w:pStyle w:val="Heading1"/>
-      </w:pPr>
-      <w:bookmarkStart w:id="1" w:name="_Toc40889930"/>
+        <w:pStyle w:val="berschrift1"/>
+      </w:pPr>
+      <w:bookmarkStart w:id="0" w:name="_Toc40889930"/>
       <w:r>
         <w:t>Einleitung</w:t>
       </w:r>
+      <w:bookmarkEnd w:id="0"/>
+    </w:p>
+    <w:p>
+      <w:pPr>
+        <w:rPr>
+          <w:i/>
+        </w:rPr>
+      </w:pPr>
+      <w:r>
+        <w:rPr>
+          <w:i/>
+        </w:rPr>
+        <w:t xml:space="preserve">In diesem Projekt wurde ein Aufgabenplaner </w:t>
+      </w:r>
+      <w:r>
+        <w:rPr>
+          <w:i/>
+        </w:rPr>
+        <w:t xml:space="preserve">als Desktopapp </w:t>
+      </w:r>
+      <w:r>
+        <w:rPr>
+          <w:i/>
+        </w:rPr>
+        <w:t>implementiert. Mit diesem Programm</w:t>
+      </w:r>
+      <w:r>
+        <w:rPr>
+          <w:i/>
+        </w:rPr>
+        <w:t xml:space="preserve"> („Tasky“)</w:t>
+      </w:r>
+      <w:r>
+        <w:rPr>
+          <w:i/>
+        </w:rPr>
+        <w:t xml:space="preserve"> kann man Aufgaben verwalten, kategorisieren, filtern, Zeittracking betreiben, diese Daten sichern und importieren und Statistiken ansehen.</w:t>
+      </w:r>
+      <w:r>
+        <w:rPr>
+          <w:i/>
+        </w:rPr>
+        <w:br/>
+      </w:r>
+      <w:r>
+        <w:rPr>
+          <w:i/>
+        </w:rPr>
+        <w:br/>
+        <w:t xml:space="preserve">Aufgrund der besonderen Situation des Wegfallens von zwei Teammitgliedern wurde das Projekt allein von Christopher Gusenbauer entwickelt und konzipiert. Der finale Code enthält 0% des Codes der ausgeschiedenen Mitglieder. </w:t>
+      </w:r>
+      <w:r>
+        <w:rPr>
+          <w:i/>
+        </w:rPr>
+        <w:br/>
+      </w:r>
+      <w:r>
+        <w:rPr>
+          <w:i/>
+        </w:rPr>
+        <w:br/>
+      </w:r>
+      <w:r>
+        <w:rPr>
+          <w:i/>
+        </w:rPr>
+        <w:t>Deswegen wurde ebenfalls vereinbart, die Anforderungen etwas abzuändern und das Programm von Projektmanagement mehr Richtung Taskmanagement zu entwickeln. Das wurde umgesetzt.</w:t>
+      </w:r>
+    </w:p>
+    <w:p>
+      <w:pPr>
+        <w:pStyle w:val="berschrift1"/>
+      </w:pPr>
+      <w:bookmarkStart w:id="1" w:name="_Toc40889931"/>
+      <w:r>
+        <w:t>Umgesetzte Anforderungen</w:t>
+      </w:r>
       <w:bookmarkEnd w:id="1"/>
     </w:p>
     <w:p>
@@ -1573,16 +1668,275 @@
         <w:rPr>
           <w:i/>
         </w:rPr>
-        <w:t>Überblick über das Projekt und das vorliegende Dokument</w:t>
-      </w:r>
-    </w:p>
-    <w:p>
-      <w:pPr>
-        <w:pStyle w:val="Heading1"/>
-      </w:pPr>
-      <w:bookmarkStart w:id="2" w:name="_Toc40889931"/>
-      <w:r>
-        <w:t>Umgesetzte Anforderungen</w:t>
+        <w:t>Welche der Anforderungen haben Sie um</w:t>
+      </w:r>
+      <w:r>
+        <w:rPr>
+          <w:i/>
+        </w:rPr>
+        <w:t>gesetzt, wer aus dem Team war verantwortlich und welches Stundenausmaß ist damit verknüpft</w:t>
+      </w:r>
+    </w:p>
+    <w:p>
+      <w:pPr>
+        <w:rPr>
+          <w:i/>
+        </w:rPr>
+      </w:pPr>
+    </w:p>
+    <w:p>
+      <w:pPr>
+        <w:rPr>
+          <w:i/>
+          <w:lang w:val="en-US"/>
+        </w:rPr>
+      </w:pPr>
+      <w:r>
+        <w:rPr>
+          <w:i/>
+          <w:lang w:val="en-US"/>
+        </w:rPr>
+        <w:t>Related issues</w:t>
+      </w:r>
+    </w:p>
+    <w:p>
+      <w:pPr>
+        <w:rPr>
+          <w:i/>
+          <w:lang w:val="en-US"/>
+        </w:rPr>
+      </w:pPr>
+      <w:r>
+        <w:rPr>
+          <w:i/>
+          <w:lang w:val="en-US"/>
+        </w:rPr>
+        <w:t>User Requirement #2394: TB-01</w:t>
+      </w:r>
+    </w:p>
+    <w:p>
+      <w:pPr>
+        <w:rPr>
+          <w:i/>
+          <w:lang w:val="en-US"/>
+        </w:rPr>
+      </w:pPr>
+      <w:r>
+        <w:rPr>
+          <w:i/>
+          <w:lang w:val="en-US"/>
+        </w:rPr>
+        <w:t>User Requirement #2395: TB-02</w:t>
+      </w:r>
+    </w:p>
+    <w:p>
+      <w:pPr>
+        <w:rPr>
+          <w:i/>
+          <w:lang w:val="en-US"/>
+        </w:rPr>
+      </w:pPr>
+      <w:r>
+        <w:rPr>
+          <w:i/>
+          <w:lang w:val="en-US"/>
+        </w:rPr>
+        <w:t>User Requirement #2396: TB-03</w:t>
+      </w:r>
+    </w:p>
+    <w:p>
+      <w:pPr>
+        <w:rPr>
+          <w:i/>
+          <w:lang w:val="en-US"/>
+        </w:rPr>
+      </w:pPr>
+      <w:r>
+        <w:rPr>
+          <w:i/>
+          <w:lang w:val="en-US"/>
+        </w:rPr>
+        <w:t>User Requirement #2401: TM-01</w:t>
+      </w:r>
+    </w:p>
+    <w:p>
+      <w:pPr>
+        <w:rPr>
+          <w:i/>
+          <w:lang w:val="en-US"/>
+        </w:rPr>
+      </w:pPr>
+      <w:r>
+        <w:rPr>
+          <w:i/>
+          <w:lang w:val="en-US"/>
+        </w:rPr>
+        <w:t>User Requirement #2403: TM-04</w:t>
+      </w:r>
+    </w:p>
+    <w:p>
+      <w:pPr>
+        <w:rPr>
+          <w:i/>
+          <w:lang w:val="en-US"/>
+        </w:rPr>
+      </w:pPr>
+      <w:r>
+        <w:rPr>
+          <w:i/>
+          <w:lang w:val="en-US"/>
+        </w:rPr>
+        <w:t>User Requirement #2401: TM-01</w:t>
+      </w:r>
+    </w:p>
+    <w:p>
+      <w:pPr>
+        <w:rPr>
+          <w:i/>
+          <w:lang w:val="en-US"/>
+        </w:rPr>
+      </w:pPr>
+      <w:r>
+        <w:rPr>
+          <w:i/>
+          <w:lang w:val="en-US"/>
+        </w:rPr>
+        <w:t>User Requirement #2403: TM-04</w:t>
+      </w:r>
+    </w:p>
+    <w:p>
+      <w:pPr>
+        <w:rPr>
+          <w:i/>
+          <w:lang w:val="en-US"/>
+        </w:rPr>
+      </w:pPr>
+      <w:r>
+        <w:rPr>
+          <w:i/>
+          <w:lang w:val="en-US"/>
+        </w:rPr>
+        <w:t>User Requirement #2978: TB-06: Aktivitäten können mit beliebig vielen Tags versehen werden</w:t>
+      </w:r>
+    </w:p>
+    <w:p>
+      <w:pPr>
+        <w:rPr>
+          <w:i/>
+        </w:rPr>
+      </w:pPr>
+      <w:r>
+        <w:rPr>
+          <w:i/>
+        </w:rPr>
+        <w:t>User Requirement #2979: TM-02: Zeittracking in der Applikation</w:t>
+      </w:r>
+    </w:p>
+    <w:p>
+      <w:pPr>
+        <w:rPr>
+          <w:i/>
+        </w:rPr>
+      </w:pPr>
+      <w:r>
+        <w:rPr>
+          <w:i/>
+        </w:rPr>
+        <w:t>User Requirement #2981: TF-05: Grafische Auswertung von Aktivitäten</w:t>
+      </w:r>
+    </w:p>
+    <w:p>
+      <w:pPr>
+        <w:rPr>
+          <w:i/>
+        </w:rPr>
+      </w:pPr>
+      <w:r>
+        <w:rPr>
+          <w:i/>
+        </w:rPr>
+        <w:t>User Requirement #2982: TF-01/02/03 Filtern und Sortieren der Aktivitäten</w:t>
+      </w:r>
+    </w:p>
+    <w:p>
+      <w:pPr>
+        <w:rPr>
+          <w:i/>
+        </w:rPr>
+      </w:pPr>
+      <w:r>
+        <w:rPr>
+          <w:i/>
+        </w:rPr>
+        <w:t>User Requirement #2983: TB-Neu-1: Intuitive Markierung von Aktivitäten als erledigt</w:t>
+      </w:r>
+    </w:p>
+    <w:p>
+      <w:pPr>
+        <w:rPr>
+          <w:i/>
+        </w:rPr>
+      </w:pPr>
+      <w:r>
+        <w:rPr>
+          <w:i/>
+        </w:rPr>
+        <w:t>User Requirement #2984: TB-Neu-2: Anpassung der Eigenschaften einer Aktivität</w:t>
+      </w:r>
+    </w:p>
+    <w:p>
+      <w:pPr>
+        <w:rPr>
+          <w:i/>
+        </w:rPr>
+      </w:pPr>
+      <w:r>
+        <w:rPr>
+          <w:i/>
+        </w:rPr>
+        <w:t>User Requirement #2986: TB-Neu-3: Applikation als ausführbares Programm zur Verfügung stellen.</w:t>
+      </w:r>
+    </w:p>
+    <w:p>
+      <w:pPr>
+        <w:rPr>
+          <w:i/>
+        </w:rPr>
+      </w:pPr>
+      <w:r>
+        <w:rPr>
+          <w:i/>
+        </w:rPr>
+        <w:t xml:space="preserve">Gesamtaufwand laut Redmine &gt; 200 Stunden. </w:t>
+      </w:r>
+    </w:p>
+    <w:p>
+      <w:pPr>
+        <w:rPr>
+          <w:i/>
+        </w:rPr>
+      </w:pPr>
+      <w:r>
+        <w:rPr>
+          <w:i/>
+        </w:rPr>
+        <w:t>Verantwortlich für Alle Requirements: Christopher Gusenbauer</w:t>
+      </w:r>
+    </w:p>
+    <w:p>
+      <w:pPr>
+        <w:rPr>
+          <w:i/>
+        </w:rPr>
+      </w:pPr>
+    </w:p>
+    <w:p>
+      <w:pPr>
+        <w:pStyle w:val="berschrift1"/>
+      </w:pPr>
+      <w:bookmarkStart w:id="2" w:name="_Toc40889932"/>
+      <w:r>
+        <w:t>Überblick über das System aus Benutzersicht</w:t>
       </w:r>
       <w:bookmarkEnd w:id="2"/>
     </w:p>
@@ -1596,145 +1950,760 @@
         <w:rPr>
           <w:i/>
         </w:rPr>
-        <w:t>Welche der Anforderungen haben Sie um</w:t>
-      </w:r>
-      <w:r>
-        <w:rPr>
-          <w:i/>
-        </w:rPr>
-        <w:t>gesetzt, wer aus dem Team war verantwortlich und welches Stundenausmaß ist damit verknüpft</w:t>
-      </w:r>
-    </w:p>
-    <w:p>
-      <w:pPr>
-        <w:rPr>
-          <w:i/>
-        </w:rPr>
-      </w:pPr>
-      <w:r>
-        <w:rPr>
-          <w:i/>
-        </w:rPr>
-        <w:t>Falls Anforderungen nicht umgesetzt wurden muss das pro Anforderung begründet werden</w:t>
-      </w:r>
-    </w:p>
-    <w:p>
-      <w:pPr>
-        <w:pStyle w:val="Heading1"/>
-      </w:pPr>
-      <w:bookmarkStart w:id="3" w:name="_Toc40889932"/>
-      <w:r>
-        <w:t>Überblick über das System aus Benutzersicht</w:t>
+        <w:t>Wie wurden die An</w:t>
+      </w:r>
+      <w:r>
+        <w:rPr>
+          <w:i/>
+        </w:rPr>
+        <w:t>forderungen in der Benutzeroberfläche umgesetzt (Screenshots der Benutzeroberfläche und Beschreibung der Funktionalität anhand von Szenarien)</w:t>
+      </w:r>
+    </w:p>
+    <w:p>
+      <w:pPr>
+        <w:rPr>
+          <w:i/>
+        </w:rPr>
+      </w:pPr>
+      <w:r>
+        <w:rPr>
+          <w:noProof/>
+        </w:rPr>
+        <w:lastRenderedPageBreak/>
+        <w:drawing>
+          <wp:anchor distT="0" distB="0" distL="114300" distR="114300" simplePos="0" relativeHeight="251666432" behindDoc="1" locked="0" layoutInCell="1" allowOverlap="1" wp14:anchorId="3241348F" wp14:editId="7F64C85A">
+            <wp:simplePos x="0" y="0"/>
+            <wp:positionH relativeFrom="column">
+              <wp:posOffset>16510</wp:posOffset>
+            </wp:positionH>
+            <wp:positionV relativeFrom="paragraph">
+              <wp:posOffset>245745</wp:posOffset>
+            </wp:positionV>
+            <wp:extent cx="5975985" cy="3192780"/>
+            <wp:effectExtent l="0" t="0" r="5715" b="7620"/>
+            <wp:wrapTight wrapText="bothSides">
+              <wp:wrapPolygon edited="0">
+                <wp:start x="0" y="0"/>
+                <wp:lineTo x="0" y="21523"/>
+                <wp:lineTo x="21552" y="21523"/>
+                <wp:lineTo x="21552" y="0"/>
+                <wp:lineTo x="0" y="0"/>
+              </wp:wrapPolygon>
+            </wp:wrapTight>
+            <wp:docPr id="6" name="Grafik 6"/>
+            <wp:cNvGraphicFramePr>
+              <a:graphicFrameLocks xmlns:a="http://schemas.openxmlformats.org/drawingml/2006/main" noChangeAspect="1"/>
+            </wp:cNvGraphicFramePr>
+            <a:graphic xmlns:a="http://schemas.openxmlformats.org/drawingml/2006/main">
+              <a:graphicData uri="http://schemas.openxmlformats.org/drawingml/2006/picture">
+                <pic:pic xmlns:pic="http://schemas.openxmlformats.org/drawingml/2006/picture">
+                  <pic:nvPicPr>
+                    <pic:cNvPr id="1" name=""/>
+                    <pic:cNvPicPr/>
+                  </pic:nvPicPr>
+                  <pic:blipFill>
+                    <a:blip r:embed="rId11" cstate="print">
+                      <a:extLst>
+                        <a:ext uri="{28A0092B-C50C-407E-A947-70E740481C1C}">
+                          <a14:useLocalDpi xmlns:a14="http://schemas.microsoft.com/office/drawing/2010/main" val="0"/>
+                        </a:ext>
+                      </a:extLst>
+                    </a:blip>
+                    <a:stretch>
+                      <a:fillRect/>
+                    </a:stretch>
+                  </pic:blipFill>
+                  <pic:spPr>
+                    <a:xfrm>
+                      <a:off x="0" y="0"/>
+                      <a:ext cx="5975985" cy="3192780"/>
+                    </a:xfrm>
+                    <a:prstGeom prst="rect">
+                      <a:avLst/>
+                    </a:prstGeom>
+                  </pic:spPr>
+                </pic:pic>
+              </a:graphicData>
+            </a:graphic>
+          </wp:anchor>
+        </w:drawing>
+      </w:r>
+      <w:r>
+        <w:rPr>
+          <w:i/>
+        </w:rPr>
+        <w:t>Wie wird das System verwendet?</w:t>
+      </w:r>
+    </w:p>
+    <w:p>
+      <w:pPr>
+        <w:rPr>
+          <w:i/>
+        </w:rPr>
+      </w:pPr>
+    </w:p>
+    <w:p>
+      <w:pPr>
+        <w:rPr>
+          <w:i/>
+        </w:rPr>
+      </w:pPr>
+      <w:r>
+        <w:rPr>
+          <w:i/>
+        </w:rPr>
+        <w:t>Das ist Taskys Startoberfläche. Sie ist in vier Areale aufgeteilt. Oben befindet sich das Menü, über das die Daten von Tasky als XML gespeichert oder geladen werden können. Außerdem kann man dort die Statistikansichtöffnen. Auf der linken Seite befinden sich das Filtermenü und die Übersichtsansicht.</w:t>
+      </w:r>
+    </w:p>
+    <w:p>
+      <w:pPr>
+        <w:rPr>
+          <w:i/>
+        </w:rPr>
+      </w:pPr>
+    </w:p>
+    <w:p>
+      <w:pPr>
+        <w:rPr>
+          <w:i/>
+        </w:rPr>
+      </w:pPr>
+      <w:r>
+        <w:rPr>
+          <w:i/>
+        </w:rPr>
+        <w:t>In der Übersichtsansicht werden die Tasks tabularisch dargestellt und können mittels Klick sortiert werden und via Drag &amp; Drop in ein eigens erscheinendes DeleteArea die Tasks löschen. In der Filteransicht kann nach textuellen Inhalten der Aktivitäten, nach einem Zeitraum des Fälligkeitsdatums und nach den inkludierten Tags gefiltert werden. Außerdem können die Suchkriterien auch zurückgesetzt werden.</w:t>
+      </w:r>
+    </w:p>
+    <w:p>
+      <w:pPr>
+        <w:rPr>
+          <w:i/>
+        </w:rPr>
+      </w:pPr>
+    </w:p>
+    <w:p>
+      <w:pPr>
+        <w:rPr>
+          <w:i/>
+        </w:rPr>
+      </w:pPr>
+      <w:r>
+        <w:rPr>
+          <w:i/>
+        </w:rPr>
+        <w:t>Rechts sehen wir eine Detailansicht der jeweilig ausgewählten Aktivität und ihrer Attribute. Mit den Buttons „New“, „Edit“, „Delete“ wird die jeweilige Option für die ausgewählte Aktivität ausgeführt. Mit dem Edit oder New Button gelangt man in folgende Ansicht:</w:t>
+      </w:r>
+    </w:p>
+    <w:p>
+      <w:pPr>
+        <w:rPr>
+          <w:i/>
+        </w:rPr>
+      </w:pPr>
+      <w:r>
+        <w:rPr>
+          <w:noProof/>
+        </w:rPr>
+        <w:lastRenderedPageBreak/>
+        <w:drawing>
+          <wp:anchor distT="0" distB="0" distL="114300" distR="114300" simplePos="0" relativeHeight="251667456" behindDoc="1" locked="0" layoutInCell="1" allowOverlap="1" wp14:anchorId="2AB1F94D" wp14:editId="7DED2A9C">
+            <wp:simplePos x="0" y="0"/>
+            <wp:positionH relativeFrom="margin">
+              <wp:posOffset>-11430</wp:posOffset>
+            </wp:positionH>
+            <wp:positionV relativeFrom="paragraph">
+              <wp:posOffset>68580</wp:posOffset>
+            </wp:positionV>
+            <wp:extent cx="4467860" cy="3882390"/>
+            <wp:effectExtent l="0" t="0" r="8890" b="3810"/>
+            <wp:wrapTight wrapText="bothSides">
+              <wp:wrapPolygon edited="0">
+                <wp:start x="0" y="0"/>
+                <wp:lineTo x="0" y="21515"/>
+                <wp:lineTo x="21551" y="21515"/>
+                <wp:lineTo x="21551" y="0"/>
+                <wp:lineTo x="0" y="0"/>
+              </wp:wrapPolygon>
+            </wp:wrapTight>
+            <wp:docPr id="7" name="Grafik 7"/>
+            <wp:cNvGraphicFramePr>
+              <a:graphicFrameLocks xmlns:a="http://schemas.openxmlformats.org/drawingml/2006/main" noChangeAspect="1"/>
+            </wp:cNvGraphicFramePr>
+            <a:graphic xmlns:a="http://schemas.openxmlformats.org/drawingml/2006/main">
+              <a:graphicData uri="http://schemas.openxmlformats.org/drawingml/2006/picture">
+                <pic:pic xmlns:pic="http://schemas.openxmlformats.org/drawingml/2006/picture">
+                  <pic:nvPicPr>
+                    <pic:cNvPr id="1" name=""/>
+                    <pic:cNvPicPr/>
+                  </pic:nvPicPr>
+                  <pic:blipFill>
+                    <a:blip r:embed="rId12" cstate="print">
+                      <a:extLst>
+                        <a:ext uri="{28A0092B-C50C-407E-A947-70E740481C1C}">
+                          <a14:useLocalDpi xmlns:a14="http://schemas.microsoft.com/office/drawing/2010/main" val="0"/>
+                        </a:ext>
+                      </a:extLst>
+                    </a:blip>
+                    <a:stretch>
+                      <a:fillRect/>
+                    </a:stretch>
+                  </pic:blipFill>
+                  <pic:spPr>
+                    <a:xfrm>
+                      <a:off x="0" y="0"/>
+                      <a:ext cx="4467860" cy="3882390"/>
+                    </a:xfrm>
+                    <a:prstGeom prst="rect">
+                      <a:avLst/>
+                    </a:prstGeom>
+                  </pic:spPr>
+                </pic:pic>
+              </a:graphicData>
+            </a:graphic>
+            <wp14:sizeRelH relativeFrom="margin">
+              <wp14:pctWidth>0</wp14:pctWidth>
+            </wp14:sizeRelH>
+            <wp14:sizeRelV relativeFrom="margin">
+              <wp14:pctHeight>0</wp14:pctHeight>
+            </wp14:sizeRelV>
+          </wp:anchor>
+        </w:drawing>
+      </w:r>
+    </w:p>
+    <w:p>
+      <w:pPr>
+        <w:rPr>
+          <w:i/>
+        </w:rPr>
+      </w:pPr>
+      <w:r>
+        <w:rPr>
+          <w:i/>
+        </w:rPr>
+        <w:t>Hier kann eine Aktivität verändert werden. Zusätzlich zu den „normalen“ Eigenschaften gibt es auch besonderheiten. Ein Due Date wird mittels einem Date Picker gewählt. Mit einem Color-Picker kann man die Farbe auswählen, in der die Aktivität in der tabularischen Ansicht dargestellt wird. Es können mehrere Tags angegeben werden, welche automatisch gefiltert und getrennt werden und in der Filteransicht als Drop-Down verfügbar sind. Mit einmaligen Klick auf „Track Activity Time“ wird die Duration Eigenschaft im Sekundentakt hochgezählt, bis der Button erneut geklickt wird</w:t>
+      </w:r>
+      <w:r>
+        <w:rPr>
+          <w:i/>
+        </w:rPr>
+        <w:t>.</w:t>
+      </w:r>
+    </w:p>
+    <w:p>
+      <w:pPr>
+        <w:rPr>
+          <w:i/>
+        </w:rPr>
+      </w:pPr>
+    </w:p>
+    <w:p>
+      <w:pPr>
+        <w:rPr>
+          <w:i/>
+        </w:rPr>
+      </w:pPr>
+    </w:p>
+    <w:p>
+      <w:pPr>
+        <w:rPr>
+          <w:i/>
+        </w:rPr>
+      </w:pPr>
+      <w:r>
+        <w:rPr>
+          <w:i/>
+        </w:rPr>
+        <w:t>Auf der folgenden Seite ist noch die Statistikansicht zu sehen, welche bei gewähltem Zeitpunkt entweder die verbrauchte Zeit aller Aktivitäten pro Monat eines Jahres oder Tag einer Woche (des Zeitpunkts) anzeigt.</w:t>
+      </w:r>
+    </w:p>
+    <w:p>
+      <w:pPr>
+        <w:rPr>
+          <w:i/>
+        </w:rPr>
+      </w:pPr>
+    </w:p>
+    <w:p>
+      <w:pPr>
+        <w:rPr>
+          <w:i/>
+        </w:rPr>
+      </w:pPr>
+    </w:p>
+    <w:p>
+      <w:pPr>
+        <w:rPr>
+          <w:i/>
+        </w:rPr>
+      </w:pPr>
+    </w:p>
+    <w:p>
+      <w:pPr>
+        <w:rPr>
+          <w:i/>
+        </w:rPr>
+      </w:pPr>
+    </w:p>
+    <w:p>
+      <w:pPr>
+        <w:rPr>
+          <w:i/>
+        </w:rPr>
+      </w:pPr>
+    </w:p>
+    <w:p>
+      <w:pPr>
+        <w:rPr>
+          <w:i/>
+        </w:rPr>
+      </w:pPr>
+    </w:p>
+    <w:p>
+      <w:pPr>
+        <w:rPr>
+          <w:i/>
+        </w:rPr>
+      </w:pPr>
+      <w:r>
+        <w:rPr>
+          <w:noProof/>
+        </w:rPr>
+        <w:lastRenderedPageBreak/>
+        <w:drawing>
+          <wp:anchor distT="0" distB="0" distL="114300" distR="114300" simplePos="0" relativeHeight="251668480" behindDoc="1" locked="0" layoutInCell="1" allowOverlap="1" wp14:anchorId="18B12221" wp14:editId="36151B41">
+            <wp:simplePos x="0" y="0"/>
+            <wp:positionH relativeFrom="column">
+              <wp:posOffset>-238125</wp:posOffset>
+            </wp:positionH>
+            <wp:positionV relativeFrom="paragraph">
+              <wp:posOffset>218440</wp:posOffset>
+            </wp:positionV>
+            <wp:extent cx="5975985" cy="3566795"/>
+            <wp:effectExtent l="0" t="0" r="5715" b="0"/>
+            <wp:wrapTight wrapText="bothSides">
+              <wp:wrapPolygon edited="0">
+                <wp:start x="0" y="0"/>
+                <wp:lineTo x="0" y="21458"/>
+                <wp:lineTo x="21552" y="21458"/>
+                <wp:lineTo x="21552" y="0"/>
+                <wp:lineTo x="0" y="0"/>
+              </wp:wrapPolygon>
+            </wp:wrapTight>
+            <wp:docPr id="8" name="Grafik 8"/>
+            <wp:cNvGraphicFramePr>
+              <a:graphicFrameLocks xmlns:a="http://schemas.openxmlformats.org/drawingml/2006/main" noChangeAspect="1"/>
+            </wp:cNvGraphicFramePr>
+            <a:graphic xmlns:a="http://schemas.openxmlformats.org/drawingml/2006/main">
+              <a:graphicData uri="http://schemas.openxmlformats.org/drawingml/2006/picture">
+                <pic:pic xmlns:pic="http://schemas.openxmlformats.org/drawingml/2006/picture">
+                  <pic:nvPicPr>
+                    <pic:cNvPr id="1" name=""/>
+                    <pic:cNvPicPr/>
+                  </pic:nvPicPr>
+                  <pic:blipFill>
+                    <a:blip r:embed="rId13" cstate="print">
+                      <a:extLst>
+                        <a:ext uri="{28A0092B-C50C-407E-A947-70E740481C1C}">
+                          <a14:useLocalDpi xmlns:a14="http://schemas.microsoft.com/office/drawing/2010/main" val="0"/>
+                        </a:ext>
+                      </a:extLst>
+                    </a:blip>
+                    <a:stretch>
+                      <a:fillRect/>
+                    </a:stretch>
+                  </pic:blipFill>
+                  <pic:spPr>
+                    <a:xfrm>
+                      <a:off x="0" y="0"/>
+                      <a:ext cx="5975985" cy="3566795"/>
+                    </a:xfrm>
+                    <a:prstGeom prst="rect">
+                      <a:avLst/>
+                    </a:prstGeom>
+                  </pic:spPr>
+                </pic:pic>
+              </a:graphicData>
+            </a:graphic>
+          </wp:anchor>
+        </w:drawing>
+      </w:r>
+    </w:p>
+    <w:p>
+      <w:pPr>
+        <w:rPr>
+          <w:i/>
+        </w:rPr>
+      </w:pPr>
+      <w:r>
+        <w:rPr>
+          <w:noProof/>
+        </w:rPr>
+        <w:drawing>
+          <wp:anchor distT="0" distB="0" distL="114300" distR="114300" simplePos="0" relativeHeight="251669504" behindDoc="0" locked="0" layoutInCell="1" allowOverlap="1" wp14:anchorId="44B650D9" wp14:editId="5F4EC040">
+            <wp:simplePos x="0" y="0"/>
+            <wp:positionH relativeFrom="column">
+              <wp:posOffset>-173355</wp:posOffset>
+            </wp:positionH>
+            <wp:positionV relativeFrom="paragraph">
+              <wp:posOffset>3947160</wp:posOffset>
+            </wp:positionV>
+            <wp:extent cx="5975985" cy="3576955"/>
+            <wp:effectExtent l="0" t="0" r="5715" b="4445"/>
+            <wp:wrapSquare wrapText="bothSides"/>
+            <wp:docPr id="9" name="Grafik 9"/>
+            <wp:cNvGraphicFramePr>
+              <a:graphicFrameLocks xmlns:a="http://schemas.openxmlformats.org/drawingml/2006/main" noChangeAspect="1"/>
+            </wp:cNvGraphicFramePr>
+            <a:graphic xmlns:a="http://schemas.openxmlformats.org/drawingml/2006/main">
+              <a:graphicData uri="http://schemas.openxmlformats.org/drawingml/2006/picture">
+                <pic:pic xmlns:pic="http://schemas.openxmlformats.org/drawingml/2006/picture">
+                  <pic:nvPicPr>
+                    <pic:cNvPr id="1" name=""/>
+                    <pic:cNvPicPr/>
+                  </pic:nvPicPr>
+                  <pic:blipFill>
+                    <a:blip r:embed="rId14" cstate="print">
+                      <a:extLst>
+                        <a:ext uri="{28A0092B-C50C-407E-A947-70E740481C1C}">
+                          <a14:useLocalDpi xmlns:a14="http://schemas.microsoft.com/office/drawing/2010/main" val="0"/>
+                        </a:ext>
+                      </a:extLst>
+                    </a:blip>
+                    <a:stretch>
+                      <a:fillRect/>
+                    </a:stretch>
+                  </pic:blipFill>
+                  <pic:spPr>
+                    <a:xfrm>
+                      <a:off x="0" y="0"/>
+                      <a:ext cx="5975985" cy="3576955"/>
+                    </a:xfrm>
+                    <a:prstGeom prst="rect">
+                      <a:avLst/>
+                    </a:prstGeom>
+                  </pic:spPr>
+                </pic:pic>
+              </a:graphicData>
+            </a:graphic>
+          </wp:anchor>
+        </w:drawing>
+      </w:r>
+    </w:p>
+    <w:p>
+      <w:pPr>
+        <w:rPr>
+          <w:i/>
+        </w:rPr>
+      </w:pPr>
+    </w:p>
+    <w:p>
+      <w:pPr>
+        <w:rPr>
+          <w:i/>
+        </w:rPr>
+      </w:pPr>
+    </w:p>
+    <w:p>
+      <w:pPr>
+        <w:rPr>
+          <w:i/>
+        </w:rPr>
+      </w:pPr>
+    </w:p>
+    <w:p>
+      <w:pPr>
+        <w:rPr>
+          <w:i/>
+        </w:rPr>
+      </w:pPr>
+    </w:p>
+    <w:p>
+      <w:pPr>
+        <w:rPr>
+          <w:i/>
+        </w:rPr>
+      </w:pPr>
+    </w:p>
+    <w:p>
+      <w:pPr>
+        <w:rPr>
+          <w:i/>
+        </w:rPr>
+      </w:pPr>
+    </w:p>
+    <w:p>
+      <w:pPr>
+        <w:rPr>
+          <w:i/>
+        </w:rPr>
+      </w:pPr>
+    </w:p>
+    <w:p>
+      <w:pPr>
+        <w:rPr>
+          <w:i/>
+        </w:rPr>
+      </w:pPr>
+    </w:p>
+    <w:p>
+      <w:pPr>
+        <w:rPr>
+          <w:i/>
+        </w:rPr>
+      </w:pPr>
+    </w:p>
+    <w:p>
+      <w:pPr>
+        <w:pStyle w:val="berschrift1"/>
+      </w:pPr>
+      <w:bookmarkStart w:id="3" w:name="_Toc40889933"/>
+      <w:r>
+        <w:t xml:space="preserve">Überblick über das System aus </w:t>
+      </w:r>
+      <w:r>
+        <w:t>Entwicklersicht</w:t>
       </w:r>
       <w:bookmarkEnd w:id="3"/>
     </w:p>
     <w:p>
       <w:pPr>
-        <w:rPr>
-          <w:i/>
-        </w:rPr>
-      </w:pPr>
-      <w:r>
-        <w:rPr>
-          <w:i/>
-        </w:rPr>
-        <w:t>Wie wurden die An</w:t>
-      </w:r>
-      <w:r>
-        <w:rPr>
-          <w:i/>
-        </w:rPr>
-        <w:t>forderungen in der Benutzeroberfläche umgesetzt (Screenshots der Benutzeroberfläche und Beschreibung der Funktionalität anhand von Szenarien)</w:t>
-      </w:r>
-    </w:p>
-    <w:p>
-      <w:pPr>
-        <w:rPr>
-          <w:i/>
-        </w:rPr>
-      </w:pPr>
-      <w:r>
-        <w:rPr>
-          <w:i/>
-        </w:rPr>
-        <w:t>Wie wird das System verwendet?</w:t>
-      </w:r>
-    </w:p>
-    <w:p>
-      <w:pPr>
-        <w:pStyle w:val="Heading1"/>
-      </w:pPr>
-      <w:bookmarkStart w:id="4" w:name="_Toc40889933"/>
-      <w:r>
-        <w:t xml:space="preserve">Überblick über das System aus </w:t>
-      </w:r>
-      <w:r>
-        <w:t>Entwicklersicht</w:t>
+        <w:pStyle w:val="berschrift2"/>
+      </w:pPr>
+      <w:bookmarkStart w:id="4" w:name="_Toc40889934"/>
+      <w:r>
+        <w:t>Entwurf</w:t>
       </w:r>
       <w:bookmarkEnd w:id="4"/>
     </w:p>
     <w:p>
       <w:pPr>
-        <w:pStyle w:val="Heading2"/>
-      </w:pPr>
-      <w:bookmarkStart w:id="5" w:name="_Toc40889934"/>
-      <w:r>
-        <w:t>Entwurf</w:t>
+        <w:pStyle w:val="berschrift3"/>
+      </w:pPr>
+      <w:bookmarkStart w:id="5" w:name="_Toc40889935"/>
+      <w:r>
+        <w:t>Überblick über das System</w:t>
       </w:r>
       <w:bookmarkEnd w:id="5"/>
     </w:p>
     <w:p>
       <w:pPr>
-        <w:pStyle w:val="Heading3"/>
-      </w:pPr>
-      <w:bookmarkStart w:id="6" w:name="_Toc40889935"/>
-      <w:r>
-        <w:t>Überblick über das System</w:t>
+        <w:rPr>
+          <w:i/>
+        </w:rPr>
+      </w:pPr>
+      <w:r>
+        <w:rPr>
+          <w:i/>
+        </w:rPr>
+        <w:t>UML Diagramm mit Erläuterungen</w:t>
+      </w:r>
+    </w:p>
+    <w:p>
+      <w:pPr>
+        <w:rPr>
+          <w:i/>
+        </w:rPr>
+      </w:pPr>
+    </w:p>
+    <w:p>
+      <w:pPr>
+        <w:rPr>
+          <w:i/>
+        </w:rPr>
+      </w:pPr>
+      <w:r>
+        <w:rPr>
+          <w:i/>
+          <w:noProof/>
+        </w:rPr>
+        <w:drawing>
+          <wp:anchor distT="0" distB="0" distL="114300" distR="114300" simplePos="0" relativeHeight="251671552" behindDoc="0" locked="0" layoutInCell="1" allowOverlap="1" wp14:anchorId="7325807E" wp14:editId="1F03AFC1">
+            <wp:simplePos x="0" y="0"/>
+            <wp:positionH relativeFrom="page">
+              <wp:posOffset>3684270</wp:posOffset>
+            </wp:positionH>
+            <wp:positionV relativeFrom="paragraph">
+              <wp:posOffset>326390</wp:posOffset>
+            </wp:positionV>
+            <wp:extent cx="3691890" cy="4019550"/>
+            <wp:effectExtent l="0" t="0" r="3810" b="0"/>
+            <wp:wrapTopAndBottom/>
+            <wp:docPr id="21" name="Grafik 21"/>
+            <wp:cNvGraphicFramePr>
+              <a:graphicFrameLocks xmlns:a="http://schemas.openxmlformats.org/drawingml/2006/main" noChangeAspect="1"/>
+            </wp:cNvGraphicFramePr>
+            <a:graphic xmlns:a="http://schemas.openxmlformats.org/drawingml/2006/main">
+              <a:graphicData uri="http://schemas.openxmlformats.org/drawingml/2006/picture">
+                <pic:pic xmlns:pic="http://schemas.openxmlformats.org/drawingml/2006/picture">
+                  <pic:nvPicPr>
+                    <pic:cNvPr id="0" name="Picture 6"/>
+                    <pic:cNvPicPr>
+                      <a:picLocks noChangeAspect="1" noChangeArrowheads="1"/>
+                    </pic:cNvPicPr>
+                  </pic:nvPicPr>
+                  <pic:blipFill>
+                    <a:blip r:embed="rId15" cstate="print">
+                      <a:extLst>
+                        <a:ext uri="{28A0092B-C50C-407E-A947-70E740481C1C}">
+                          <a14:useLocalDpi xmlns:a14="http://schemas.microsoft.com/office/drawing/2010/main" val="0"/>
+                        </a:ext>
+                      </a:extLst>
+                    </a:blip>
+                    <a:srcRect/>
+                    <a:stretch>
+                      <a:fillRect/>
+                    </a:stretch>
+                  </pic:blipFill>
+                  <pic:spPr bwMode="auto">
+                    <a:xfrm>
+                      <a:off x="0" y="0"/>
+                      <a:ext cx="3691890" cy="4019550"/>
+                    </a:xfrm>
+                    <a:prstGeom prst="rect">
+                      <a:avLst/>
+                    </a:prstGeom>
+                    <a:noFill/>
+                    <a:ln>
+                      <a:noFill/>
+                    </a:ln>
+                  </pic:spPr>
+                </pic:pic>
+              </a:graphicData>
+            </a:graphic>
+            <wp14:sizeRelH relativeFrom="margin">
+              <wp14:pctWidth>0</wp14:pctWidth>
+            </wp14:sizeRelH>
+            <wp14:sizeRelV relativeFrom="margin">
+              <wp14:pctHeight>0</wp14:pctHeight>
+            </wp14:sizeRelV>
+          </wp:anchor>
+        </w:drawing>
+      </w:r>
+      <w:r>
+        <w:rPr>
+          <w:i/>
+          <w:noProof/>
+        </w:rPr>
+        <w:drawing>
+          <wp:anchor distT="0" distB="0" distL="114300" distR="114300" simplePos="0" relativeHeight="251670528" behindDoc="0" locked="0" layoutInCell="1" allowOverlap="1" wp14:anchorId="5D9FBA5B" wp14:editId="745F35FD">
+            <wp:simplePos x="0" y="0"/>
+            <wp:positionH relativeFrom="page">
+              <wp:posOffset>72390</wp:posOffset>
+            </wp:positionH>
+            <wp:positionV relativeFrom="paragraph">
+              <wp:posOffset>516255</wp:posOffset>
+            </wp:positionV>
+            <wp:extent cx="3486785" cy="3453765"/>
+            <wp:effectExtent l="0" t="0" r="0" b="0"/>
+            <wp:wrapTopAndBottom/>
+            <wp:docPr id="20" name="Grafik 20"/>
+            <wp:cNvGraphicFramePr>
+              <a:graphicFrameLocks xmlns:a="http://schemas.openxmlformats.org/drawingml/2006/main" noChangeAspect="1"/>
+            </wp:cNvGraphicFramePr>
+            <a:graphic xmlns:a="http://schemas.openxmlformats.org/drawingml/2006/main">
+              <a:graphicData uri="http://schemas.openxmlformats.org/drawingml/2006/picture">
+                <pic:pic xmlns:pic="http://schemas.openxmlformats.org/drawingml/2006/picture">
+                  <pic:nvPicPr>
+                    <pic:cNvPr id="0" name="Picture 5"/>
+                    <pic:cNvPicPr>
+                      <a:picLocks noChangeAspect="1" noChangeArrowheads="1"/>
+                    </pic:cNvPicPr>
+                  </pic:nvPicPr>
+                  <pic:blipFill>
+                    <a:blip r:embed="rId16" cstate="print">
+                      <a:extLst>
+                        <a:ext uri="{28A0092B-C50C-407E-A947-70E740481C1C}">
+                          <a14:useLocalDpi xmlns:a14="http://schemas.microsoft.com/office/drawing/2010/main" val="0"/>
+                        </a:ext>
+                      </a:extLst>
+                    </a:blip>
+                    <a:srcRect/>
+                    <a:stretch>
+                      <a:fillRect/>
+                    </a:stretch>
+                  </pic:blipFill>
+                  <pic:spPr bwMode="auto">
+                    <a:xfrm>
+                      <a:off x="0" y="0"/>
+                      <a:ext cx="3486785" cy="3453765"/>
+                    </a:xfrm>
+                    <a:prstGeom prst="rect">
+                      <a:avLst/>
+                    </a:prstGeom>
+                    <a:noFill/>
+                    <a:ln>
+                      <a:noFill/>
+                    </a:ln>
+                  </pic:spPr>
+                </pic:pic>
+              </a:graphicData>
+            </a:graphic>
+            <wp14:sizeRelH relativeFrom="margin">
+              <wp14:pctWidth>0</wp14:pctWidth>
+            </wp14:sizeRelH>
+            <wp14:sizeRelV relativeFrom="margin">
+              <wp14:pctHeight>0</wp14:pctHeight>
+            </wp14:sizeRelV>
+          </wp:anchor>
+        </w:drawing>
+      </w:r>
+      <w:r>
+        <w:rPr>
+          <w:i/>
+        </w:rPr>
+        <w:t>Verwendete Design Muster (z.B. Model-View-Controller)</w:t>
+      </w:r>
+    </w:p>
+    <w:p>
+      <w:pPr>
+        <w:rPr>
+          <w:i/>
+        </w:rPr>
+      </w:pPr>
+    </w:p>
+    <w:p>
+      <w:pPr>
+        <w:rPr>
+          <w:i/>
+        </w:rPr>
+      </w:pPr>
+    </w:p>
+    <w:p>
+      <w:pPr>
+        <w:rPr>
+          <w:i/>
+        </w:rPr>
+      </w:pPr>
+      <w:r>
+        <w:rPr>
+          <w:i/>
+        </w:rPr>
+        <w:t>Das MVC Design Muster wurde leicht abgewandelt gewählt</w:t>
+      </w:r>
+      <w:r>
+        <w:rPr>
+          <w:i/>
+        </w:rPr>
+        <w:t xml:space="preserve">. Die View entspricht den FXML Dateien, das Model &amp; der Controller (Package Controller) sind aber vermischter als üblich, da die App sehr kompakt auf nur einer Hauptseite dargestellt werden muss. Des weiteren gibt es eine Main Klasse die die Orchestrierung der App übernimmt. </w:t>
+      </w:r>
+    </w:p>
+    <w:p>
+      <w:pPr>
+        <w:rPr>
+          <w:i/>
+        </w:rPr>
+      </w:pPr>
+    </w:p>
+    <w:p>
+      <w:pPr>
+        <w:pStyle w:val="berschrift3"/>
+      </w:pPr>
+      <w:bookmarkStart w:id="6" w:name="_Toc40889936"/>
+      <w:r>
+        <w:t>Wichtige Design Entscheidungen</w:t>
       </w:r>
       <w:bookmarkEnd w:id="6"/>
-    </w:p>
-    <w:p>
-      <w:pPr>
-        <w:rPr>
-          <w:i/>
-        </w:rPr>
-      </w:pPr>
-      <w:r>
-        <w:rPr>
-          <w:i/>
-        </w:rPr>
-        <w:t>UML Diagramm mit Erläuterungen</w:t>
-      </w:r>
-    </w:p>
-    <w:p>
-      <w:pPr>
-        <w:rPr>
-          <w:i/>
-        </w:rPr>
-      </w:pPr>
-      <w:r>
-        <w:rPr>
-          <w:i/>
-        </w:rPr>
-        <w:t>Verwendete Design Muster (z.B. Model-View-Controller)</w:t>
-      </w:r>
-    </w:p>
-    <w:p>
-      <w:pPr>
-        <w:rPr>
-          <w:i/>
-        </w:rPr>
-      </w:pPr>
-    </w:p>
-    <w:p>
-      <w:pPr>
-        <w:pStyle w:val="Heading3"/>
-      </w:pPr>
-      <w:bookmarkStart w:id="7" w:name="_Toc40889936"/>
-      <w:r>
-        <w:t>Wichtige Design Entscheidungen</w:t>
-      </w:r>
-      <w:bookmarkEnd w:id="7"/>
     </w:p>
     <w:p>
       <w:pPr>
@@ -1860,17 +2829,125 @@
         <w:rPr>
           <w:i/>
         </w:rPr>
+        <w:lastRenderedPageBreak/>
         <w:t>Konsequenzen:</w:t>
       </w:r>
     </w:p>
     <w:p>
       <w:pPr>
-        <w:pStyle w:val="Heading2"/>
-      </w:pPr>
-      <w:bookmarkStart w:id="8" w:name="_Toc40889937"/>
+        <w:pStyle w:val="berschrift2"/>
+      </w:pPr>
+      <w:bookmarkStart w:id="7" w:name="_Toc40889937"/>
       <w:r>
         <w:t>Implementierung</w:t>
       </w:r>
+      <w:bookmarkEnd w:id="7"/>
+    </w:p>
+    <w:p>
+      <w:pPr>
+        <w:rPr>
+          <w:i/>
+        </w:rPr>
+      </w:pPr>
+      <w:r>
+        <w:rPr>
+          <w:i/>
+        </w:rPr>
+        <w:t>Beschreibung w</w:t>
+      </w:r>
+      <w:r>
+        <w:rPr>
+          <w:i/>
+        </w:rPr>
+        <w:t>ichtige</w:t>
+      </w:r>
+      <w:r>
+        <w:rPr>
+          <w:i/>
+        </w:rPr>
+        <w:t>r</w:t>
+      </w:r>
+      <w:r>
+        <w:rPr>
+          <w:i/>
+        </w:rPr>
+        <w:t xml:space="preserve"> </w:t>
+      </w:r>
+      <w:r>
+        <w:rPr>
+          <w:i/>
+        </w:rPr>
+        <w:t>A</w:t>
+      </w:r>
+      <w:r>
+        <w:rPr>
+          <w:i/>
+        </w:rPr>
+        <w:t xml:space="preserve">spekte der </w:t>
+      </w:r>
+      <w:r>
+        <w:rPr>
+          <w:i/>
+        </w:rPr>
+        <w:t>I</w:t>
+      </w:r>
+      <w:r>
+        <w:rPr>
+          <w:i/>
+        </w:rPr>
+        <w:t>mplementierung</w:t>
+      </w:r>
+      <w:r>
+        <w:rPr>
+          <w:i/>
+        </w:rPr>
+        <w:t xml:space="preserve"> (eventuell mit ausgewählten Codestücken)</w:t>
+      </w:r>
+      <w:r>
+        <w:rPr>
+          <w:i/>
+        </w:rPr>
+        <w:t xml:space="preserve">, </w:t>
+      </w:r>
+      <w:r>
+        <w:rPr>
+          <w:i/>
+        </w:rPr>
+        <w:t>P</w:t>
+      </w:r>
+      <w:r>
+        <w:rPr>
+          <w:i/>
+        </w:rPr>
+        <w:t xml:space="preserve">rojektstruktur, </w:t>
+      </w:r>
+      <w:r>
+        <w:rPr>
+          <w:i/>
+        </w:rPr>
+        <w:t>A</w:t>
+      </w:r>
+      <w:r>
+        <w:rPr>
+          <w:i/>
+        </w:rPr>
+        <w:t>bhängigkeiten</w:t>
+      </w:r>
+      <w:r>
+        <w:rPr>
+          <w:i/>
+        </w:rPr>
+        <w:t>, verwendete Bibliotheken</w:t>
+      </w:r>
+    </w:p>
+    <w:p>
+      <w:pPr>
+        <w:pStyle w:val="berschrift2"/>
+      </w:pPr>
+      <w:bookmarkStart w:id="8" w:name="_Toc40889938"/>
+      <w:r>
+        <w:t>Code Qualität</w:t>
+      </w:r>
       <w:bookmarkEnd w:id="8"/>
     </w:p>
     <w:p>
@@ -1883,19 +2960,108 @@
         <w:rPr>
           <w:i/>
         </w:rPr>
-        <w:t>Beschreibung w</w:t>
-      </w:r>
-      <w:r>
-        <w:rPr>
-          <w:i/>
-        </w:rPr>
-        <w:t>ichtige</w:t>
-      </w:r>
-      <w:r>
-        <w:rPr>
-          <w:i/>
-        </w:rPr>
-        <w:t>r</w:t>
+        <w:t>Beschreibung der Verwendung von PMD</w:t>
+      </w:r>
+      <w:r>
+        <w:rPr>
+          <w:i/>
+        </w:rPr>
+        <w:t xml:space="preserve">, </w:t>
+      </w:r>
+      <w:r>
+        <w:rPr>
+          <w:i/>
+        </w:rPr>
+        <w:t>Beschreibung der Findings und welche davon behoben wurden</w:t>
+      </w:r>
+    </w:p>
+    <w:p>
+      <w:pPr>
+        <w:rPr>
+          <w:i/>
+        </w:rPr>
+      </w:pPr>
+    </w:p>
+    <w:p>
+      <w:pPr>
+        <w:rPr>
+          <w:i/>
+        </w:rPr>
+      </w:pPr>
+      <w:r>
+        <w:rPr>
+          <w:i/>
+        </w:rPr>
+        <w:t>Viele Findings, aber viele davon falsche Treffer wegen JavaFX, teils sinnlose Findings und einige deren Benefit den Aufwand für mich nicht Wert war, bzw. die unlösbar sind. Z. B. meine FilterLogik, da viele Filter aufeinmal filtern ist die Komplexität einfach recht hoch.</w:t>
+      </w:r>
+    </w:p>
+    <w:p>
+      <w:pPr>
+        <w:rPr>
+          <w:i/>
+        </w:rPr>
+      </w:pPr>
+      <w:r>
+        <w:rPr>
+          <w:i/>
+        </w:rPr>
+        <w:t>In Fällen wo die Implementationszeit verdreifacht werden würde, wurde ebenfalls nichts geändert, da der Benefit hier für mich nicht wirtschaftlich erscheint.</w:t>
+      </w:r>
+    </w:p>
+    <w:p>
+      <w:pPr>
+        <w:rPr>
+          <w:i/>
+        </w:rPr>
+      </w:pPr>
+      <w:r>
+        <w:rPr>
+          <w:i/>
+        </w:rPr>
+        <w:t>85 Findings wurden behoben.</w:t>
+      </w:r>
+    </w:p>
+    <w:p>
+      <w:pPr>
+        <w:pStyle w:val="berschrift2"/>
+      </w:pPr>
+      <w:bookmarkStart w:id="9" w:name="_Toc40889939"/>
+      <w:r>
+        <w:t>Test</w:t>
+      </w:r>
+      <w:r>
+        <w:t>en</w:t>
+      </w:r>
+      <w:bookmarkEnd w:id="9"/>
+    </w:p>
+    <w:p>
+      <w:r>
+        <w:t xml:space="preserve">Es wurde immenser Aufwand betrieben um sinnvolle Tests für JavaFX zu schreiben, wobei die Schlussfolgerung aber darauf hinauslief, dass es nicht mit dem derzeitig im Web verfügbaren Wissenstand möglich ist, tatsächlich nützliche, über absolute Basictests hinausgehende Tests zu schreiben. Aufgrund der Tatsache, dass es sich um eine GUI-App handelt und praktisch keine alleinige „Model-Logik“ verfügbar ist, sondern hauptsächlich Controller und GUI-Logik ist mit JUNIT alleine nur eine sehr geringe Anzahl an sinnvollen Tests schreibbar. Es wurde intensive Recherche betrieben, eine Lösung zu finden. TestFX </w:t>
+      </w:r>
+      <w:hyperlink r:id="rId17" w:history="1">
+        <w:r>
+          <w:rPr>
+            <w:rStyle w:val="Hyperlink"/>
+          </w:rPr>
+          <w:t>https://github.com/TestFX/TestFX</w:t>
+        </w:r>
+      </w:hyperlink>
+      <w:r>
+        <w:t xml:space="preserve"> wäre eine mögliche Lösung. Leider existiert vermutlich aufgrund der geringen Popularität von JavaFX im Internet kaum Dokumentation oder Anleitungen, die über das reine Setup von TestFX hinausgehen. Die meisten Anleitungen sind bereits Outdated. Schlussendlich hat sich auch einfach herausgestellt, das der Aufbau meiner App für Code-Tests nicht gut geeignet ist, und tatsächliche GUI-Tests hier fast ein must-have wären, weil aufgrund einiger Anforderungen von Spezialfällen eine teils starke Verbindung der Klassen notwendig war.</w:t>
+      </w:r>
+    </w:p>
+    <w:p/>
+    <w:p>
+      <w:pPr>
+        <w:rPr>
+          <w:i/>
+        </w:rPr>
+      </w:pPr>
+      <w:r>
+        <w:rPr>
+          <w:i/>
+        </w:rPr>
+        <w:t>Überblick über erstellte JUnit Tests</w:t>
       </w:r>
       <w:r>
         <w:rPr>
@@ -1907,197 +3073,40 @@
         <w:rPr>
           <w:i/>
         </w:rPr>
-        <w:t>A</w:t>
-      </w:r>
-      <w:r>
-        <w:rPr>
-          <w:i/>
-        </w:rPr>
-        <w:t xml:space="preserve">spekte der </w:t>
-      </w:r>
-      <w:r>
-        <w:rPr>
-          <w:i/>
-        </w:rPr>
-        <w:t>I</w:t>
-      </w:r>
-      <w:r>
-        <w:rPr>
-          <w:i/>
-        </w:rPr>
-        <w:t>mplementierung</w:t>
-      </w:r>
-      <w:r>
-        <w:rPr>
-          <w:i/>
-        </w:rPr>
-        <w:t xml:space="preserve"> (eventuell mit ausgewählten Codestücken)</w:t>
-      </w:r>
-      <w:r>
-        <w:rPr>
-          <w:i/>
-        </w:rPr>
-        <w:t xml:space="preserve">, </w:t>
-      </w:r>
-      <w:r>
-        <w:rPr>
-          <w:i/>
-        </w:rPr>
-        <w:t>P</w:t>
-      </w:r>
-      <w:r>
-        <w:rPr>
-          <w:i/>
-        </w:rPr>
-        <w:t xml:space="preserve">rojektstruktur, </w:t>
-      </w:r>
-      <w:r>
-        <w:rPr>
-          <w:i/>
-        </w:rPr>
-        <w:t>A</w:t>
-      </w:r>
-      <w:r>
-        <w:rPr>
-          <w:i/>
-        </w:rPr>
-        <w:t>bhängigkeiten</w:t>
-      </w:r>
-      <w:r>
-        <w:rPr>
-          <w:i/>
-        </w:rPr>
-        <w:t>, verwendete Bibliotheken</w:t>
-      </w:r>
-    </w:p>
-    <w:p>
-      <w:pPr>
-        <w:pStyle w:val="Heading2"/>
-      </w:pPr>
-      <w:bookmarkStart w:id="9" w:name="_Toc40889938"/>
-      <w:r>
-        <w:t>Code Qualität</w:t>
-      </w:r>
-      <w:bookmarkEnd w:id="9"/>
-    </w:p>
-    <w:p>
-      <w:r>
-        <w:rPr>
-          <w:i/>
-        </w:rPr>
-        <w:t>Beschreibung der Verwendung von PMD</w:t>
-      </w:r>
-      <w:r>
-        <w:rPr>
-          <w:i/>
-        </w:rPr>
-        <w:t xml:space="preserve">, </w:t>
-      </w:r>
+        <w:t xml:space="preserve">(eventuell mit ausgewählten </w:t>
+      </w:r>
+      <w:r>
+        <w:rPr>
+          <w:i/>
+        </w:rPr>
+        <w:t>Tests</w:t>
+      </w:r>
+      <w:r>
+        <w:rPr>
+          <w:i/>
+        </w:rPr>
+        <w:t>)</w:t>
+      </w:r>
+      <w:r>
+        <w:rPr>
+          <w:i/>
+        </w:rPr>
+        <w:t>, Testabdeckung</w:t>
+      </w:r>
+    </w:p>
+    <w:p/>
+    <w:p>
+      <w:pPr>
+        <w:rPr>
+          <w:i/>
+        </w:rPr>
+      </w:pPr>
       <w:r>
         <w:rPr>
           <w:i/>
         </w:rPr>
         <w:t xml:space="preserve">Beschreibung der </w:t>
       </w:r>
-      <w:proofErr w:type="spellStart"/>
-      <w:r>
-        <w:rPr>
-          <w:i/>
-        </w:rPr>
-        <w:t>Findings</w:t>
-      </w:r>
-      <w:proofErr w:type="spellEnd"/>
-      <w:r>
-        <w:rPr>
-          <w:i/>
-        </w:rPr>
-        <w:t xml:space="preserve"> und welche davon behoben wurden</w:t>
-      </w:r>
-    </w:p>
-    <w:p>
-      <w:pPr>
-        <w:pStyle w:val="Heading2"/>
-      </w:pPr>
-      <w:bookmarkStart w:id="10" w:name="_Toc40889939"/>
-      <w:r>
-        <w:t>Test</w:t>
-      </w:r>
-      <w:r>
-        <w:t>en</w:t>
-      </w:r>
-      <w:bookmarkEnd w:id="10"/>
-    </w:p>
-    <w:p>
-      <w:pPr>
-        <w:rPr>
-          <w:i/>
-        </w:rPr>
-      </w:pPr>
-      <w:r>
-        <w:rPr>
-          <w:i/>
-        </w:rPr>
-        <w:t xml:space="preserve">Überblick über erstellte </w:t>
-      </w:r>
-      <w:proofErr w:type="spellStart"/>
-      <w:r>
-        <w:rPr>
-          <w:i/>
-        </w:rPr>
-        <w:t>JUnit</w:t>
-      </w:r>
-      <w:proofErr w:type="spellEnd"/>
-      <w:r>
-        <w:rPr>
-          <w:i/>
-        </w:rPr>
-        <w:t xml:space="preserve"> Tests</w:t>
-      </w:r>
-      <w:r>
-        <w:rPr>
-          <w:i/>
-        </w:rPr>
-        <w:t xml:space="preserve"> </w:t>
-      </w:r>
-      <w:r>
-        <w:rPr>
-          <w:i/>
-        </w:rPr>
-        <w:t xml:space="preserve">(eventuell mit ausgewählten </w:t>
-      </w:r>
-      <w:r>
-        <w:rPr>
-          <w:i/>
-        </w:rPr>
-        <w:t>Tests</w:t>
-      </w:r>
-      <w:r>
-        <w:rPr>
-          <w:i/>
-        </w:rPr>
-        <w:t>)</w:t>
-      </w:r>
-      <w:r>
-        <w:rPr>
-          <w:i/>
-        </w:rPr>
-        <w:t>, Testabdeckung</w:t>
-      </w:r>
-    </w:p>
-    <w:p/>
-    <w:p>
-      <w:pPr>
-        <w:rPr>
-          <w:i/>
-        </w:rPr>
-      </w:pPr>
-      <w:r>
-        <w:rPr>
-          <w:i/>
-        </w:rPr>
-        <w:lastRenderedPageBreak/>
-        <w:t xml:space="preserve">Beschreibung der </w:t>
-      </w:r>
       <w:r>
         <w:rPr>
           <w:i/>
@@ -2108,27 +3117,13 @@
         <w:rPr>
           <w:i/>
         </w:rPr>
-        <w:t xml:space="preserve">ests für 3 ausgewählte </w:t>
-      </w:r>
-      <w:proofErr w:type="spellStart"/>
-      <w:r>
-        <w:rPr>
-          <w:i/>
-        </w:rPr>
-        <w:t>Requirements</w:t>
-      </w:r>
-      <w:proofErr w:type="spellEnd"/>
-      <w:r>
-        <w:rPr>
-          <w:i/>
-        </w:rPr>
-        <w:t xml:space="preserve"> nach folgenden Muster:</w:t>
+        <w:t>ests für 3 ausgewählte Requirements nach folgenden Muster:</w:t>
       </w:r>
     </w:p>
     <w:p/>
     <w:tbl>
       <w:tblPr>
-        <w:tblStyle w:val="TableGrid"/>
+        <w:tblStyle w:val="Tabellenraster"/>
         <w:tblW w:w="0" w:type="auto"/>
         <w:tblLook w:val="04A0" w:firstRow="1" w:lastRow="0" w:firstColumn="1" w:lastColumn="0" w:noHBand="0" w:noVBand="1"/>
       </w:tblPr>
@@ -2215,13 +3210,8 @@
           </w:tcPr>
           <w:p>
             <w:r>
-              <w:t xml:space="preserve">Getestetes </w:t>
+              <w:t>Getestetes Requirement</w:t>
             </w:r>
-            <w:proofErr w:type="spellStart"/>
-            <w:r>
-              <w:t>Requirement</w:t>
-            </w:r>
-            <w:proofErr w:type="spellEnd"/>
           </w:p>
         </w:tc>
         <w:tc>
@@ -2292,6 +3282,7 @@
           </w:tcPr>
           <w:p>
             <w:r>
+              <w:lastRenderedPageBreak/>
               <w:t>Erwartetes Ergebnis</w:t>
             </w:r>
           </w:p>
@@ -2362,31 +3353,237 @@
     <w:p/>
     <w:p>
       <w:pPr>
-        <w:pStyle w:val="Heading1"/>
-      </w:pPr>
-      <w:bookmarkStart w:id="11" w:name="_Toc40889940"/>
+        <w:pStyle w:val="berschrift1"/>
+      </w:pPr>
+      <w:bookmarkStart w:id="10" w:name="_Toc40889940"/>
       <w:r>
         <w:t>Installationsanleitung</w:t>
       </w:r>
-      <w:bookmarkEnd w:id="11"/>
-    </w:p>
-    <w:p>
-      <w:r>
-        <w:rPr>
-          <w:i/>
-        </w:rPr>
-        <w:t xml:space="preserve">Beschreibung wie </w:t>
-      </w:r>
-      <w:r>
-        <w:rPr>
-          <w:i/>
-        </w:rPr>
-        <w:t>man das System installiert und startet</w:t>
-      </w:r>
+      <w:bookmarkEnd w:id="10"/>
+    </w:p>
+    <w:p>
+      <w:pPr>
+        <w:rPr>
+          <w:i/>
+        </w:rPr>
+      </w:pPr>
+      <w:r>
+        <w:rPr>
+          <w:i/>
+        </w:rPr>
+        <w:t>Benötigt: Maven, Java, OpenJFX oder ein JDK mit OpenJFX inkludiert, z.B. Liberica JDK</w:t>
+      </w:r>
+    </w:p>
+    <w:p>
+      <w:pPr>
+        <w:rPr>
+          <w:i/>
+          <w:lang w:val="de-DE"/>
+        </w:rPr>
+      </w:pPr>
+      <w:r>
+        <w:rPr>
+          <w:i/>
+          <w:lang w:val="de-DE"/>
+        </w:rPr>
+        <w:t>Via IDE: Rechtsklick auf L</w:t>
+      </w:r>
+      <w:r>
+        <w:rPr>
+          <w:i/>
+          <w:lang w:val="de-DE"/>
+        </w:rPr>
+        <w:t>auncher.java, Ausführen</w:t>
+      </w:r>
+    </w:p>
+    <w:p>
+      <w:pPr>
+        <w:rPr>
+          <w:i/>
+          <w:lang w:val="en-US"/>
+        </w:rPr>
+      </w:pPr>
+      <w:r>
+        <w:rPr>
+          <w:i/>
+          <w:lang w:val="en-US"/>
+        </w:rPr>
+        <w:t>Via Maven:</w:t>
+      </w:r>
+    </w:p>
+    <w:p>
+      <w:pPr>
+        <w:tabs>
+          <w:tab w:val="left" w:pos="916"/>
+          <w:tab w:val="left" w:pos="1832"/>
+          <w:tab w:val="left" w:pos="2748"/>
+          <w:tab w:val="left" w:pos="3664"/>
+          <w:tab w:val="left" w:pos="4580"/>
+          <w:tab w:val="left" w:pos="5496"/>
+          <w:tab w:val="left" w:pos="6412"/>
+          <w:tab w:val="left" w:pos="7328"/>
+          <w:tab w:val="left" w:pos="8244"/>
+          <w:tab w:val="left" w:pos="9160"/>
+          <w:tab w:val="left" w:pos="10076"/>
+          <w:tab w:val="left" w:pos="10992"/>
+          <w:tab w:val="left" w:pos="11908"/>
+          <w:tab w:val="left" w:pos="12824"/>
+          <w:tab w:val="left" w:pos="13740"/>
+          <w:tab w:val="left" w:pos="14656"/>
+        </w:tabs>
+        <w:spacing w:line="240" w:lineRule="auto"/>
+        <w:rPr>
+          <w:rFonts w:ascii="Consolas" w:eastAsia="Times New Roman" w:hAnsi="Consolas" w:cs="Courier New"/>
+          <w:color w:val="212529"/>
+          <w:sz w:val="20"/>
+          <w:szCs w:val="20"/>
+          <w:lang w:val="en-AT" w:eastAsia="en-AT"/>
+        </w:rPr>
+      </w:pPr>
+      <w:r>
+        <w:rPr>
+          <w:rFonts w:ascii="Consolas" w:eastAsia="Times New Roman" w:hAnsi="Consolas" w:cs="Courier New"/>
+          <w:color w:val="212529"/>
+          <w:sz w:val="20"/>
+          <w:szCs w:val="20"/>
+          <w:lang w:val="en-AT" w:eastAsia="en-AT"/>
+        </w:rPr>
+        <w:t>mvn clean javafx:run</w:t>
+      </w:r>
+    </w:p>
+    <w:p>
+      <w:pPr>
+        <w:autoSpaceDE w:val="0"/>
+        <w:autoSpaceDN w:val="0"/>
+        <w:adjustRightInd w:val="0"/>
+        <w:spacing w:line="240" w:lineRule="auto"/>
+        <w:rPr>
+          <w:rFonts w:ascii="Consolas" w:eastAsia="Times New Roman" w:hAnsi="Consolas" w:cs="Courier New"/>
+          <w:color w:val="212529"/>
+          <w:sz w:val="20"/>
+          <w:szCs w:val="20"/>
+          <w:lang w:val="en-AT" w:eastAsia="en-AT"/>
+        </w:rPr>
+      </w:pPr>
+      <w:r>
+        <w:rPr>
+          <w:rFonts w:ascii="Consolas" w:eastAsia="Times New Roman" w:hAnsi="Consolas" w:cs="Courier New"/>
+          <w:color w:val="212529"/>
+          <w:sz w:val="20"/>
+          <w:szCs w:val="20"/>
+          <w:lang w:val="en-AT" w:eastAsia="en-AT"/>
+        </w:rPr>
+        <w:t>Via JLINK:</w:t>
+      </w:r>
+    </w:p>
+    <w:p>
+      <w:pPr>
+        <w:autoSpaceDE w:val="0"/>
+        <w:autoSpaceDN w:val="0"/>
+        <w:adjustRightInd w:val="0"/>
+        <w:spacing w:line="240" w:lineRule="auto"/>
+        <w:rPr>
+          <w:rFonts w:ascii="Consolas" w:eastAsia="Times New Roman" w:hAnsi="Consolas" w:cs="Courier New"/>
+          <w:color w:val="212529"/>
+          <w:sz w:val="20"/>
+          <w:szCs w:val="20"/>
+          <w:lang w:val="en-AT" w:eastAsia="en-AT"/>
+        </w:rPr>
+      </w:pPr>
+      <w:r>
+        <w:rPr>
+          <w:rFonts w:ascii="Consolas" w:eastAsia="Times New Roman" w:hAnsi="Consolas" w:cs="Courier New"/>
+          <w:color w:val="212529"/>
+          <w:sz w:val="20"/>
+          <w:szCs w:val="20"/>
+          <w:lang w:val="en-AT" w:eastAsia="en-AT"/>
+        </w:rPr>
+        <w:t>Mvn javafx:jlink</w:t>
+      </w:r>
+    </w:p>
+    <w:p>
+      <w:pPr>
+        <w:autoSpaceDE w:val="0"/>
+        <w:autoSpaceDN w:val="0"/>
+        <w:adjustRightInd w:val="0"/>
+        <w:spacing w:line="240" w:lineRule="auto"/>
+        <w:rPr>
+          <w:rFonts w:ascii="Lucida Console" w:hAnsi="Lucida Console" w:cs="Lucida Console"/>
+          <w:sz w:val="18"/>
+          <w:szCs w:val="18"/>
+          <w:lang w:val="en-AT"/>
+        </w:rPr>
+      </w:pPr>
+      <w:r>
+        <w:rPr>
+          <w:rFonts w:ascii="Consolas" w:eastAsia="Times New Roman" w:hAnsi="Consolas" w:cs="Courier New"/>
+          <w:color w:val="212529"/>
+          <w:sz w:val="20"/>
+          <w:szCs w:val="20"/>
+          <w:lang w:val="en-AT" w:eastAsia="en-AT"/>
+        </w:rPr>
+        <w:t>Im Projektdirectoryroot in der Shell:</w:t>
+      </w:r>
+      <w:r>
+        <w:rPr>
+          <w:rFonts w:ascii="Consolas" w:eastAsia="Times New Roman" w:hAnsi="Consolas" w:cs="Courier New"/>
+          <w:color w:val="212529"/>
+          <w:sz w:val="20"/>
+          <w:szCs w:val="20"/>
+          <w:lang w:val="en-AT" w:eastAsia="en-AT"/>
+        </w:rPr>
+        <w:br/>
+      </w:r>
+      <w:r>
+        <w:rPr>
+          <w:rFonts w:ascii="Lucida Console" w:hAnsi="Lucida Console" w:cs="Lucida Console"/>
+          <w:sz w:val="18"/>
+          <w:szCs w:val="18"/>
+          <w:lang w:val="en-AT"/>
+        </w:rPr>
+        <w:t>target/image/bin/java -m at.gusenbauer.taskycompanion/at.gusenbauer.taskycompanion.Launcher</w:t>
+      </w:r>
+    </w:p>
+    <w:p>
+      <w:pPr>
+        <w:tabs>
+          <w:tab w:val="left" w:pos="916"/>
+          <w:tab w:val="left" w:pos="1832"/>
+          <w:tab w:val="left" w:pos="2748"/>
+          <w:tab w:val="left" w:pos="3664"/>
+          <w:tab w:val="left" w:pos="4580"/>
+          <w:tab w:val="left" w:pos="5496"/>
+          <w:tab w:val="left" w:pos="6412"/>
+          <w:tab w:val="left" w:pos="7328"/>
+          <w:tab w:val="left" w:pos="8244"/>
+          <w:tab w:val="left" w:pos="9160"/>
+          <w:tab w:val="left" w:pos="10076"/>
+          <w:tab w:val="left" w:pos="10992"/>
+          <w:tab w:val="left" w:pos="11908"/>
+          <w:tab w:val="left" w:pos="12824"/>
+          <w:tab w:val="left" w:pos="13740"/>
+          <w:tab w:val="left" w:pos="14656"/>
+        </w:tabs>
+        <w:spacing w:line="240" w:lineRule="auto"/>
+        <w:rPr>
+          <w:rFonts w:ascii="Consolas" w:eastAsia="Times New Roman" w:hAnsi="Consolas" w:cs="Courier New"/>
+          <w:color w:val="212529"/>
+          <w:sz w:val="21"/>
+          <w:szCs w:val="21"/>
+          <w:lang w:val="en-AT" w:eastAsia="en-AT"/>
+        </w:rPr>
+      </w:pPr>
+    </w:p>
+    <w:p>
+      <w:pPr>
+        <w:rPr>
+          <w:lang w:val="en-AT"/>
+        </w:rPr>
+      </w:pPr>
     </w:p>
     <w:sectPr>
-      <w:headerReference w:type="default" r:id="rId11"/>
-      <w:footerReference w:type="default" r:id="rId12"/>
+      <w:headerReference w:type="default" r:id="rId18"/>
+      <w:footerReference w:type="default" r:id="rId19"/>
       <w:type w:val="continuous"/>
       <w:pgSz w:w="11906" w:h="16838" w:code="9"/>
       <w:pgMar w:top="1644" w:right="794" w:bottom="567" w:left="1701" w:header="567" w:footer="567" w:gutter="0"/>
@@ -2401,7 +3598,7 @@
 </file>
 
 <file path=word/endnotes.xml><?xml version="1.0" encoding="utf-8"?>
-<w:endnotes xmlns:wpc="http://schemas.microsoft.com/office/word/2010/wordprocessingCanvas" xmlns:cx="http://schemas.microsoft.com/office/drawing/2014/chartex" xmlns:cx1="http://schemas.microsoft.com/office/drawing/2015/9/8/chartex" xmlns:cx2="http://schemas.microsoft.com/office/drawing/2015/10/21/chartex" xmlns:cx3="http://schemas.microsoft.com/office/drawing/2016/5/9/chartex" xmlns:cx4="http://schemas.microsoft.com/office/drawing/2016/5/10/chartex" xmlns:cx5="http://schemas.microsoft.com/office/drawing/2016/5/11/chartex" xmlns:cx6="http://schemas.microsoft.com/office/drawing/2016/5/12/chartex" xmlns:cx7="http://schemas.microsoft.com/office/drawing/2016/5/13/chartex" xmlns:cx8="http://schemas.microsoft.com/office/drawing/2016/5/14/chartex" xmlns:mc="http://schemas.openxmlformats.org/markup-compatibility/2006" xmlns:aink="http://schemas.microsoft.com/office/drawing/2016/ink" xmlns:am3d="http://schemas.microsoft.com/office/drawing/2017/model3d" xmlns:o="urn:schemas-microsoft-com:office:office" xmlns:r="http://schemas.openxmlformats.org/officeDocument/2006/relationships" xmlns:m="http://schemas.openxmlformats.org/officeDocument/2006/math" xmlns:v="urn:schemas-microsoft-com:vml" xmlns:wp14="http://schemas.microsoft.com/office/word/2010/wordprocessingDrawing" xmlns:wp="http://schemas.openxmlformats.org/drawingml/2006/wordprocessingDrawing" xmlns:w10="urn:schemas-microsoft-com:office:word" xmlns:w="http://schemas.openxmlformats.org/wordprocessingml/2006/main" xmlns:w14="http://schemas.microsoft.com/office/word/2010/wordml" xmlns:w15="http://schemas.microsoft.com/office/word/2012/wordml" xmlns:w16cid="http://schemas.microsoft.com/office/word/2016/wordml/cid" xmlns:w16se="http://schemas.microsoft.com/office/word/2015/wordml/symex" xmlns:wpg="http://schemas.microsoft.com/office/word/2010/wordprocessingGroup" xmlns:wpi="http://schemas.microsoft.com/office/word/2010/wordprocessingInk" xmlns:wne="http://schemas.microsoft.com/office/word/2006/wordml" xmlns:wps="http://schemas.microsoft.com/office/word/2010/wordprocessingShape" mc:Ignorable="w14 w15 w16se w16cid wp14">
+<w:endnotes xmlns:wpc="http://schemas.microsoft.com/office/word/2010/wordprocessingCanvas" xmlns:cx="http://schemas.microsoft.com/office/drawing/2014/chartex" xmlns:cx1="http://schemas.microsoft.com/office/drawing/2015/9/8/chartex" xmlns:cx2="http://schemas.microsoft.com/office/drawing/2015/10/21/chartex" xmlns:cx3="http://schemas.microsoft.com/office/drawing/2016/5/9/chartex" xmlns:cx4="http://schemas.microsoft.com/office/drawing/2016/5/10/chartex" xmlns:cx5="http://schemas.microsoft.com/office/drawing/2016/5/11/chartex" xmlns:cx6="http://schemas.microsoft.com/office/drawing/2016/5/12/chartex" xmlns:cx7="http://schemas.microsoft.com/office/drawing/2016/5/13/chartex" xmlns:cx8="http://schemas.microsoft.com/office/drawing/2016/5/14/chartex" xmlns:mc="http://schemas.openxmlformats.org/markup-compatibility/2006" xmlns:aink="http://schemas.microsoft.com/office/drawing/2016/ink" xmlns:am3d="http://schemas.microsoft.com/office/drawing/2017/model3d" xmlns:o="urn:schemas-microsoft-com:office:office" xmlns:r="http://schemas.openxmlformats.org/officeDocument/2006/relationships" xmlns:m="http://schemas.openxmlformats.org/officeDocument/2006/math" xmlns:v="urn:schemas-microsoft-com:vml" xmlns:wp14="http://schemas.microsoft.com/office/word/2010/wordprocessingDrawing" xmlns:wp="http://schemas.openxmlformats.org/drawingml/2006/wordprocessingDrawing" xmlns:w10="urn:schemas-microsoft-com:office:word" xmlns:w="http://schemas.openxmlformats.org/wordprocessingml/2006/main" xmlns:w14="http://schemas.microsoft.com/office/word/2010/wordml" xmlns:w15="http://schemas.microsoft.com/office/word/2012/wordml" xmlns:w16cex="http://schemas.microsoft.com/office/word/2018/wordml/cex" xmlns:w16cid="http://schemas.microsoft.com/office/word/2016/wordml/cid" xmlns:w16="http://schemas.microsoft.com/office/word/2018/wordml" xmlns:w16se="http://schemas.microsoft.com/office/word/2015/wordml/symex" xmlns:wpg="http://schemas.microsoft.com/office/word/2010/wordprocessingGroup" xmlns:wpi="http://schemas.microsoft.com/office/word/2010/wordprocessingInk" xmlns:wne="http://schemas.microsoft.com/office/word/2006/wordml" xmlns:wps="http://schemas.microsoft.com/office/word/2010/wordprocessingShape" mc:Ignorable="w14 w15 w16se w16cid w16 w16cex wp14">
   <w:endnote w:type="separator" w:id="-1">
     <w:p>
       <w:pPr>
@@ -2426,10 +3623,10 @@
 </file>
 
 <file path=word/footer1.xml><?xml version="1.0" encoding="utf-8"?>
-<w:ftr xmlns:wpc="http://schemas.microsoft.com/office/word/2010/wordprocessingCanvas" xmlns:cx="http://schemas.microsoft.com/office/drawing/2014/chartex" xmlns:cx1="http://schemas.microsoft.com/office/drawing/2015/9/8/chartex" xmlns:cx2="http://schemas.microsoft.com/office/drawing/2015/10/21/chartex" xmlns:cx3="http://schemas.microsoft.com/office/drawing/2016/5/9/chartex" xmlns:cx4="http://schemas.microsoft.com/office/drawing/2016/5/10/chartex" xmlns:cx5="http://schemas.microsoft.com/office/drawing/2016/5/11/chartex" xmlns:cx6="http://schemas.microsoft.com/office/drawing/2016/5/12/chartex" xmlns:cx7="http://schemas.microsoft.com/office/drawing/2016/5/13/chartex" xmlns:cx8="http://schemas.microsoft.com/office/drawing/2016/5/14/chartex" xmlns:mc="http://schemas.openxmlformats.org/markup-compatibility/2006" xmlns:aink="http://schemas.microsoft.com/office/drawing/2016/ink" xmlns:am3d="http://schemas.microsoft.com/office/drawing/2017/model3d" xmlns:o="urn:schemas-microsoft-com:office:office" xmlns:r="http://schemas.openxmlformats.org/officeDocument/2006/relationships" xmlns:m="http://schemas.openxmlformats.org/officeDocument/2006/math" xmlns:v="urn:schemas-microsoft-com:vml" xmlns:wp14="http://schemas.microsoft.com/office/word/2010/wordprocessingDrawing" xmlns:wp="http://schemas.openxmlformats.org/drawingml/2006/wordprocessingDrawing" xmlns:w10="urn:schemas-microsoft-com:office:word" xmlns:w="http://schemas.openxmlformats.org/wordprocessingml/2006/main" xmlns:w14="http://schemas.microsoft.com/office/word/2010/wordml" xmlns:w15="http://schemas.microsoft.com/office/word/2012/wordml" xmlns:w16cid="http://schemas.microsoft.com/office/word/2016/wordml/cid" xmlns:w16se="http://schemas.microsoft.com/office/word/2015/wordml/symex" xmlns:wpg="http://schemas.microsoft.com/office/word/2010/wordprocessingGroup" xmlns:wpi="http://schemas.microsoft.com/office/word/2010/wordprocessingInk" xmlns:wne="http://schemas.microsoft.com/office/word/2006/wordml" xmlns:wps="http://schemas.microsoft.com/office/word/2010/wordprocessingShape" mc:Ignorable="w14 w15 w16se w16cid wp14">
+<w:ftr xmlns:wpc="http://schemas.microsoft.com/office/word/2010/wordprocessingCanvas" xmlns:cx="http://schemas.microsoft.com/office/drawing/2014/chartex" xmlns:cx1="http://schemas.microsoft.com/office/drawing/2015/9/8/chartex" xmlns:cx2="http://schemas.microsoft.com/office/drawing/2015/10/21/chartex" xmlns:cx3="http://schemas.microsoft.com/office/drawing/2016/5/9/chartex" xmlns:cx4="http://schemas.microsoft.com/office/drawing/2016/5/10/chartex" xmlns:cx5="http://schemas.microsoft.com/office/drawing/2016/5/11/chartex" xmlns:cx6="http://schemas.microsoft.com/office/drawing/2016/5/12/chartex" xmlns:cx7="http://schemas.microsoft.com/office/drawing/2016/5/13/chartex" xmlns:cx8="http://schemas.microsoft.com/office/drawing/2016/5/14/chartex" xmlns:mc="http://schemas.openxmlformats.org/markup-compatibility/2006" xmlns:aink="http://schemas.microsoft.com/office/drawing/2016/ink" xmlns:am3d="http://schemas.microsoft.com/office/drawing/2017/model3d" xmlns:o="urn:schemas-microsoft-com:office:office" xmlns:r="http://schemas.openxmlformats.org/officeDocument/2006/relationships" xmlns:m="http://schemas.openxmlformats.org/officeDocument/2006/math" xmlns:v="urn:schemas-microsoft-com:vml" xmlns:wp14="http://schemas.microsoft.com/office/word/2010/wordprocessingDrawing" xmlns:wp="http://schemas.openxmlformats.org/drawingml/2006/wordprocessingDrawing" xmlns:w10="urn:schemas-microsoft-com:office:word" xmlns:w="http://schemas.openxmlformats.org/wordprocessingml/2006/main" xmlns:w14="http://schemas.microsoft.com/office/word/2010/wordml" xmlns:w15="http://schemas.microsoft.com/office/word/2012/wordml" xmlns:w16cex="http://schemas.microsoft.com/office/word/2018/wordml/cex" xmlns:w16cid="http://schemas.microsoft.com/office/word/2016/wordml/cid" xmlns:w16="http://schemas.microsoft.com/office/word/2018/wordml" xmlns:w16se="http://schemas.microsoft.com/office/word/2015/wordml/symex" xmlns:wpg="http://schemas.microsoft.com/office/word/2010/wordprocessingGroup" xmlns:wpi="http://schemas.microsoft.com/office/word/2010/wordprocessingInk" xmlns:wne="http://schemas.microsoft.com/office/word/2006/wordml" xmlns:wps="http://schemas.microsoft.com/office/word/2010/wordprocessingShape" mc:Ignorable="w14 w15 w16se w16cid w16 w16cex wp14">
   <w:p>
     <w:pPr>
-      <w:pStyle w:val="Footer"/>
+      <w:pStyle w:val="Fuzeile"/>
     </w:pPr>
     <w:r>
       <w:rPr>
@@ -2439,7 +3636,7 @@
       <mc:AlternateContent>
         <mc:Choice Requires="wps">
           <w:drawing>
-            <wp:anchor distT="45720" distB="45720" distL="114300" distR="114300" simplePos="0" relativeHeight="251681792" behindDoc="0" locked="1" layoutInCell="1" allowOverlap="1" wp14:anchorId="431DE9DD" wp14:editId="6DA1AA9C">
+            <wp:anchor distT="45720" distB="45720" distL="114300" distR="114300" simplePos="0" relativeHeight="251681792" behindDoc="0" locked="1" layoutInCell="1" allowOverlap="1" wp14:anchorId="35E23A94" wp14:editId="42EE108A">
               <wp:simplePos x="0" y="0"/>
               <wp:positionH relativeFrom="column">
                 <wp:posOffset>4565650</wp:posOffset>
@@ -2609,7 +3806,7 @@
         </mc:Choice>
         <mc:Fallback>
           <w:pict>
-            <v:shapetype w14:anchorId="431DE9DD" id="_x0000_t202" coordsize="21600,21600" o:spt="202" path="m,l,21600r21600,l21600,xe">
+            <v:shapetype w14:anchorId="35E23A94" id="_x0000_t202" coordsize="21600,21600" o:spt="202" path="m,l,21600r21600,l21600,xe">
               <v:stroke joinstyle="miter"/>
               <v:path gradientshapeok="t" o:connecttype="rect"/>
             </v:shapetype>
@@ -2742,10 +3939,10 @@
 </file>
 
 <file path=word/footer2.xml><?xml version="1.0" encoding="utf-8"?>
-<w:ftr xmlns:wpc="http://schemas.microsoft.com/office/word/2010/wordprocessingCanvas" xmlns:cx="http://schemas.microsoft.com/office/drawing/2014/chartex" xmlns:cx1="http://schemas.microsoft.com/office/drawing/2015/9/8/chartex" xmlns:cx2="http://schemas.microsoft.com/office/drawing/2015/10/21/chartex" xmlns:cx3="http://schemas.microsoft.com/office/drawing/2016/5/9/chartex" xmlns:cx4="http://schemas.microsoft.com/office/drawing/2016/5/10/chartex" xmlns:cx5="http://schemas.microsoft.com/office/drawing/2016/5/11/chartex" xmlns:cx6="http://schemas.microsoft.com/office/drawing/2016/5/12/chartex" xmlns:cx7="http://schemas.microsoft.com/office/drawing/2016/5/13/chartex" xmlns:cx8="http://schemas.microsoft.com/office/drawing/2016/5/14/chartex" xmlns:mc="http://schemas.openxmlformats.org/markup-compatibility/2006" xmlns:aink="http://schemas.microsoft.com/office/drawing/2016/ink" xmlns:am3d="http://schemas.microsoft.com/office/drawing/2017/model3d" xmlns:o="urn:schemas-microsoft-com:office:office" xmlns:r="http://schemas.openxmlformats.org/officeDocument/2006/relationships" xmlns:m="http://schemas.openxmlformats.org/officeDocument/2006/math" xmlns:v="urn:schemas-microsoft-com:vml" xmlns:wp14="http://schemas.microsoft.com/office/word/2010/wordprocessingDrawing" xmlns:wp="http://schemas.openxmlformats.org/drawingml/2006/wordprocessingDrawing" xmlns:w10="urn:schemas-microsoft-com:office:word" xmlns:w="http://schemas.openxmlformats.org/wordprocessingml/2006/main" xmlns:w14="http://schemas.microsoft.com/office/word/2010/wordml" xmlns:w15="http://schemas.microsoft.com/office/word/2012/wordml" xmlns:w16cid="http://schemas.microsoft.com/office/word/2016/wordml/cid" xmlns:w16se="http://schemas.microsoft.com/office/word/2015/wordml/symex" xmlns:wpg="http://schemas.microsoft.com/office/word/2010/wordprocessingGroup" xmlns:wpi="http://schemas.microsoft.com/office/word/2010/wordprocessingInk" xmlns:wne="http://schemas.microsoft.com/office/word/2006/wordml" xmlns:wps="http://schemas.microsoft.com/office/word/2010/wordprocessingShape" mc:Ignorable="w14 w15 w16se w16cid wp14">
+<w:ftr xmlns:wpc="http://schemas.microsoft.com/office/word/2010/wordprocessingCanvas" xmlns:cx="http://schemas.microsoft.com/office/drawing/2014/chartex" xmlns:cx1="http://schemas.microsoft.com/office/drawing/2015/9/8/chartex" xmlns:cx2="http://schemas.microsoft.com/office/drawing/2015/10/21/chartex" xmlns:cx3="http://schemas.microsoft.com/office/drawing/2016/5/9/chartex" xmlns:cx4="http://schemas.microsoft.com/office/drawing/2016/5/10/chartex" xmlns:cx5="http://schemas.microsoft.com/office/drawing/2016/5/11/chartex" xmlns:cx6="http://schemas.microsoft.com/office/drawing/2016/5/12/chartex" xmlns:cx7="http://schemas.microsoft.com/office/drawing/2016/5/13/chartex" xmlns:cx8="http://schemas.microsoft.com/office/drawing/2016/5/14/chartex" xmlns:mc="http://schemas.openxmlformats.org/markup-compatibility/2006" xmlns:aink="http://schemas.microsoft.com/office/drawing/2016/ink" xmlns:am3d="http://schemas.microsoft.com/office/drawing/2017/model3d" xmlns:o="urn:schemas-microsoft-com:office:office" xmlns:r="http://schemas.openxmlformats.org/officeDocument/2006/relationships" xmlns:m="http://schemas.openxmlformats.org/officeDocument/2006/math" xmlns:v="urn:schemas-microsoft-com:vml" xmlns:wp14="http://schemas.microsoft.com/office/word/2010/wordprocessingDrawing" xmlns:wp="http://schemas.openxmlformats.org/drawingml/2006/wordprocessingDrawing" xmlns:w10="urn:schemas-microsoft-com:office:word" xmlns:w="http://schemas.openxmlformats.org/wordprocessingml/2006/main" xmlns:w14="http://schemas.microsoft.com/office/word/2010/wordml" xmlns:w15="http://schemas.microsoft.com/office/word/2012/wordml" xmlns:w16cex="http://schemas.microsoft.com/office/word/2018/wordml/cex" xmlns:w16cid="http://schemas.microsoft.com/office/word/2016/wordml/cid" xmlns:w16="http://schemas.microsoft.com/office/word/2018/wordml" xmlns:w16se="http://schemas.microsoft.com/office/word/2015/wordml/symex" xmlns:wpg="http://schemas.microsoft.com/office/word/2010/wordprocessingGroup" xmlns:wpi="http://schemas.microsoft.com/office/word/2010/wordprocessingInk" xmlns:wne="http://schemas.microsoft.com/office/word/2006/wordml" xmlns:wps="http://schemas.microsoft.com/office/word/2010/wordprocessingShape" mc:Ignorable="w14 w15 w16se w16cid w16 w16cex wp14">
   <w:p>
     <w:pPr>
-      <w:pStyle w:val="Footer"/>
+      <w:pStyle w:val="Fuzeile"/>
       <w:tabs>
         <w:tab w:val="clear" w:pos="4536"/>
         <w:tab w:val="clear" w:pos="9072"/>
@@ -2756,7 +3953,7 @@
   </w:p>
   <w:p>
     <w:pPr>
-      <w:pStyle w:val="Footer"/>
+      <w:pStyle w:val="Fuzeile"/>
       <w:tabs>
         <w:tab w:val="clear" w:pos="4536"/>
         <w:tab w:val="clear" w:pos="9072"/>
@@ -2778,7 +3975,7 @@
       <w:rPr>
         <w:noProof/>
       </w:rPr>
-      <w:t>20. Mai 2020</w:t>
+      <w:t>29. Juni 2020</w:t>
     </w:r>
     <w:r>
       <w:fldChar w:fldCharType="end"/>
@@ -2864,7 +4061,7 @@
 </file>
 
 <file path=word/footnotes.xml><?xml version="1.0" encoding="utf-8"?>
-<w:footnotes xmlns:wpc="http://schemas.microsoft.com/office/word/2010/wordprocessingCanvas" xmlns:cx="http://schemas.microsoft.com/office/drawing/2014/chartex" xmlns:cx1="http://schemas.microsoft.com/office/drawing/2015/9/8/chartex" xmlns:cx2="http://schemas.microsoft.com/office/drawing/2015/10/21/chartex" xmlns:cx3="http://schemas.microsoft.com/office/drawing/2016/5/9/chartex" xmlns:cx4="http://schemas.microsoft.com/office/drawing/2016/5/10/chartex" xmlns:cx5="http://schemas.microsoft.com/office/drawing/2016/5/11/chartex" xmlns:cx6="http://schemas.microsoft.com/office/drawing/2016/5/12/chartex" xmlns:cx7="http://schemas.microsoft.com/office/drawing/2016/5/13/chartex" xmlns:cx8="http://schemas.microsoft.com/office/drawing/2016/5/14/chartex" xmlns:mc="http://schemas.openxmlformats.org/markup-compatibility/2006" xmlns:aink="http://schemas.microsoft.com/office/drawing/2016/ink" xmlns:am3d="http://schemas.microsoft.com/office/drawing/2017/model3d" xmlns:o="urn:schemas-microsoft-com:office:office" xmlns:r="http://schemas.openxmlformats.org/officeDocument/2006/relationships" xmlns:m="http://schemas.openxmlformats.org/officeDocument/2006/math" xmlns:v="urn:schemas-microsoft-com:vml" xmlns:wp14="http://schemas.microsoft.com/office/word/2010/wordprocessingDrawing" xmlns:wp="http://schemas.openxmlformats.org/drawingml/2006/wordprocessingDrawing" xmlns:w10="urn:schemas-microsoft-com:office:word" xmlns:w="http://schemas.openxmlformats.org/wordprocessingml/2006/main" xmlns:w14="http://schemas.microsoft.com/office/word/2010/wordml" xmlns:w15="http://schemas.microsoft.com/office/word/2012/wordml" xmlns:w16cid="http://schemas.microsoft.com/office/word/2016/wordml/cid" xmlns:w16se="http://schemas.microsoft.com/office/word/2015/wordml/symex" xmlns:wpg="http://schemas.microsoft.com/office/word/2010/wordprocessingGroup" xmlns:wpi="http://schemas.microsoft.com/office/word/2010/wordprocessingInk" xmlns:wne="http://schemas.microsoft.com/office/word/2006/wordml" xmlns:wps="http://schemas.microsoft.com/office/word/2010/wordprocessingShape" mc:Ignorable="w14 w15 w16se w16cid wp14">
+<w:footnotes xmlns:wpc="http://schemas.microsoft.com/office/word/2010/wordprocessingCanvas" xmlns:cx="http://schemas.microsoft.com/office/drawing/2014/chartex" xmlns:cx1="http://schemas.microsoft.com/office/drawing/2015/9/8/chartex" xmlns:cx2="http://schemas.microsoft.com/office/drawing/2015/10/21/chartex" xmlns:cx3="http://schemas.microsoft.com/office/drawing/2016/5/9/chartex" xmlns:cx4="http://schemas.microsoft.com/office/drawing/2016/5/10/chartex" xmlns:cx5="http://schemas.microsoft.com/office/drawing/2016/5/11/chartex" xmlns:cx6="http://schemas.microsoft.com/office/drawing/2016/5/12/chartex" xmlns:cx7="http://schemas.microsoft.com/office/drawing/2016/5/13/chartex" xmlns:cx8="http://schemas.microsoft.com/office/drawing/2016/5/14/chartex" xmlns:mc="http://schemas.openxmlformats.org/markup-compatibility/2006" xmlns:aink="http://schemas.microsoft.com/office/drawing/2016/ink" xmlns:am3d="http://schemas.microsoft.com/office/drawing/2017/model3d" xmlns:o="urn:schemas-microsoft-com:office:office" xmlns:r="http://schemas.openxmlformats.org/officeDocument/2006/relationships" xmlns:m="http://schemas.openxmlformats.org/officeDocument/2006/math" xmlns:v="urn:schemas-microsoft-com:vml" xmlns:wp14="http://schemas.microsoft.com/office/word/2010/wordprocessingDrawing" xmlns:wp="http://schemas.openxmlformats.org/drawingml/2006/wordprocessingDrawing" xmlns:w10="urn:schemas-microsoft-com:office:word" xmlns:w="http://schemas.openxmlformats.org/wordprocessingml/2006/main" xmlns:w14="http://schemas.microsoft.com/office/word/2010/wordml" xmlns:w15="http://schemas.microsoft.com/office/word/2012/wordml" xmlns:w16cex="http://schemas.microsoft.com/office/word/2018/wordml/cex" xmlns:w16cid="http://schemas.microsoft.com/office/word/2016/wordml/cid" xmlns:w16="http://schemas.microsoft.com/office/word/2018/wordml" xmlns:w16se="http://schemas.microsoft.com/office/word/2015/wordml/symex" xmlns:wpg="http://schemas.microsoft.com/office/word/2010/wordprocessingGroup" xmlns:wpi="http://schemas.microsoft.com/office/word/2010/wordprocessingInk" xmlns:wne="http://schemas.microsoft.com/office/word/2006/wordml" xmlns:wps="http://schemas.microsoft.com/office/word/2010/wordprocessingShape" mc:Ignorable="w14 w15 w16se w16cid w16 w16cex wp14">
   <w:footnote w:type="separator" w:id="-1">
     <w:p>
       <w:pPr>
@@ -2889,7 +4086,7 @@
 </file>
 
 <file path=word/header1.xml><?xml version="1.0" encoding="utf-8"?>
-<w:hdr xmlns:wpc="http://schemas.microsoft.com/office/word/2010/wordprocessingCanvas" xmlns:cx="http://schemas.microsoft.com/office/drawing/2014/chartex" xmlns:cx1="http://schemas.microsoft.com/office/drawing/2015/9/8/chartex" xmlns:cx2="http://schemas.microsoft.com/office/drawing/2015/10/21/chartex" xmlns:cx3="http://schemas.microsoft.com/office/drawing/2016/5/9/chartex" xmlns:cx4="http://schemas.microsoft.com/office/drawing/2016/5/10/chartex" xmlns:cx5="http://schemas.microsoft.com/office/drawing/2016/5/11/chartex" xmlns:cx6="http://schemas.microsoft.com/office/drawing/2016/5/12/chartex" xmlns:cx7="http://schemas.microsoft.com/office/drawing/2016/5/13/chartex" xmlns:cx8="http://schemas.microsoft.com/office/drawing/2016/5/14/chartex" xmlns:mc="http://schemas.openxmlformats.org/markup-compatibility/2006" xmlns:aink="http://schemas.microsoft.com/office/drawing/2016/ink" xmlns:am3d="http://schemas.microsoft.com/office/drawing/2017/model3d" xmlns:o="urn:schemas-microsoft-com:office:office" xmlns:r="http://schemas.openxmlformats.org/officeDocument/2006/relationships" xmlns:m="http://schemas.openxmlformats.org/officeDocument/2006/math" xmlns:v="urn:schemas-microsoft-com:vml" xmlns:wp14="http://schemas.microsoft.com/office/word/2010/wordprocessingDrawing" xmlns:wp="http://schemas.openxmlformats.org/drawingml/2006/wordprocessingDrawing" xmlns:w10="urn:schemas-microsoft-com:office:word" xmlns:w="http://schemas.openxmlformats.org/wordprocessingml/2006/main" xmlns:w14="http://schemas.microsoft.com/office/word/2010/wordml" xmlns:w15="http://schemas.microsoft.com/office/word/2012/wordml" xmlns:w16cid="http://schemas.microsoft.com/office/word/2016/wordml/cid" xmlns:w16se="http://schemas.microsoft.com/office/word/2015/wordml/symex" xmlns:wpg="http://schemas.microsoft.com/office/word/2010/wordprocessingGroup" xmlns:wpi="http://schemas.microsoft.com/office/word/2010/wordprocessingInk" xmlns:wne="http://schemas.microsoft.com/office/word/2006/wordml" xmlns:wps="http://schemas.microsoft.com/office/word/2010/wordprocessingShape" mc:Ignorable="w14 w15 w16se w16cid wp14">
+<w:hdr xmlns:wpc="http://schemas.microsoft.com/office/word/2010/wordprocessingCanvas" xmlns:cx="http://schemas.microsoft.com/office/drawing/2014/chartex" xmlns:cx1="http://schemas.microsoft.com/office/drawing/2015/9/8/chartex" xmlns:cx2="http://schemas.microsoft.com/office/drawing/2015/10/21/chartex" xmlns:cx3="http://schemas.microsoft.com/office/drawing/2016/5/9/chartex" xmlns:cx4="http://schemas.microsoft.com/office/drawing/2016/5/10/chartex" xmlns:cx5="http://schemas.microsoft.com/office/drawing/2016/5/11/chartex" xmlns:cx6="http://schemas.microsoft.com/office/drawing/2016/5/12/chartex" xmlns:cx7="http://schemas.microsoft.com/office/drawing/2016/5/13/chartex" xmlns:cx8="http://schemas.microsoft.com/office/drawing/2016/5/14/chartex" xmlns:mc="http://schemas.openxmlformats.org/markup-compatibility/2006" xmlns:aink="http://schemas.microsoft.com/office/drawing/2016/ink" xmlns:am3d="http://schemas.microsoft.com/office/drawing/2017/model3d" xmlns:o="urn:schemas-microsoft-com:office:office" xmlns:r="http://schemas.openxmlformats.org/officeDocument/2006/relationships" xmlns:m="http://schemas.openxmlformats.org/officeDocument/2006/math" xmlns:v="urn:schemas-microsoft-com:vml" xmlns:wp14="http://schemas.microsoft.com/office/word/2010/wordprocessingDrawing" xmlns:wp="http://schemas.openxmlformats.org/drawingml/2006/wordprocessingDrawing" xmlns:w10="urn:schemas-microsoft-com:office:word" xmlns:w="http://schemas.openxmlformats.org/wordprocessingml/2006/main" xmlns:w14="http://schemas.microsoft.com/office/word/2010/wordml" xmlns:w15="http://schemas.microsoft.com/office/word/2012/wordml" xmlns:w16cex="http://schemas.microsoft.com/office/word/2018/wordml/cex" xmlns:w16cid="http://schemas.microsoft.com/office/word/2016/wordml/cid" xmlns:w16="http://schemas.microsoft.com/office/word/2018/wordml" xmlns:w16se="http://schemas.microsoft.com/office/word/2015/wordml/symex" xmlns:wpg="http://schemas.microsoft.com/office/word/2010/wordprocessingGroup" xmlns:wpi="http://schemas.microsoft.com/office/word/2010/wordprocessingInk" xmlns:wne="http://schemas.microsoft.com/office/word/2006/wordml" xmlns:wps="http://schemas.microsoft.com/office/word/2010/wordprocessingShape" mc:Ignorable="w14 w15 w16se w16cid w16 w16cex wp14">
   <w:p>
     <w:r>
       <w:rPr>
@@ -2897,7 +4094,7 @@
         <w:lang w:eastAsia="de-AT"/>
       </w:rPr>
       <w:drawing>
-        <wp:anchor distT="0" distB="0" distL="114300" distR="114300" simplePos="0" relativeHeight="251729920" behindDoc="0" locked="1" layoutInCell="1" allowOverlap="1">
+        <wp:anchor distT="0" distB="0" distL="114300" distR="114300" simplePos="0" relativeHeight="251729920" behindDoc="0" locked="1" layoutInCell="1" allowOverlap="1" wp14:anchorId="24CDE532" wp14:editId="09DE72AE">
           <wp:simplePos x="0" y="0"/>
           <wp:positionH relativeFrom="page">
             <wp:posOffset>5231130</wp:posOffset>
@@ -2957,10 +4154,10 @@
 </file>
 
 <file path=word/header2.xml><?xml version="1.0" encoding="utf-8"?>
-<w:hdr xmlns:wpc="http://schemas.microsoft.com/office/word/2010/wordprocessingCanvas" xmlns:cx="http://schemas.microsoft.com/office/drawing/2014/chartex" xmlns:cx1="http://schemas.microsoft.com/office/drawing/2015/9/8/chartex" xmlns:cx2="http://schemas.microsoft.com/office/drawing/2015/10/21/chartex" xmlns:cx3="http://schemas.microsoft.com/office/drawing/2016/5/9/chartex" xmlns:cx4="http://schemas.microsoft.com/office/drawing/2016/5/10/chartex" xmlns:cx5="http://schemas.microsoft.com/office/drawing/2016/5/11/chartex" xmlns:cx6="http://schemas.microsoft.com/office/drawing/2016/5/12/chartex" xmlns:cx7="http://schemas.microsoft.com/office/drawing/2016/5/13/chartex" xmlns:cx8="http://schemas.microsoft.com/office/drawing/2016/5/14/chartex" xmlns:mc="http://schemas.openxmlformats.org/markup-compatibility/2006" xmlns:aink="http://schemas.microsoft.com/office/drawing/2016/ink" xmlns:am3d="http://schemas.microsoft.com/office/drawing/2017/model3d" xmlns:o="urn:schemas-microsoft-com:office:office" xmlns:r="http://schemas.openxmlformats.org/officeDocument/2006/relationships" xmlns:m="http://schemas.openxmlformats.org/officeDocument/2006/math" xmlns:v="urn:schemas-microsoft-com:vml" xmlns:wp14="http://schemas.microsoft.com/office/word/2010/wordprocessingDrawing" xmlns:wp="http://schemas.openxmlformats.org/drawingml/2006/wordprocessingDrawing" xmlns:w10="urn:schemas-microsoft-com:office:word" xmlns:w="http://schemas.openxmlformats.org/wordprocessingml/2006/main" xmlns:w14="http://schemas.microsoft.com/office/word/2010/wordml" xmlns:w15="http://schemas.microsoft.com/office/word/2012/wordml" xmlns:w16cid="http://schemas.microsoft.com/office/word/2016/wordml/cid" xmlns:w16se="http://schemas.microsoft.com/office/word/2015/wordml/symex" xmlns:wpg="http://schemas.microsoft.com/office/word/2010/wordprocessingGroup" xmlns:wpi="http://schemas.microsoft.com/office/word/2010/wordprocessingInk" xmlns:wne="http://schemas.microsoft.com/office/word/2006/wordml" xmlns:wps="http://schemas.microsoft.com/office/word/2010/wordprocessingShape" mc:Ignorable="w14 w15 w16se w16cid wp14">
+<w:hdr xmlns:wpc="http://schemas.microsoft.com/office/word/2010/wordprocessingCanvas" xmlns:cx="http://schemas.microsoft.com/office/drawing/2014/chartex" xmlns:cx1="http://schemas.microsoft.com/office/drawing/2015/9/8/chartex" xmlns:cx2="http://schemas.microsoft.com/office/drawing/2015/10/21/chartex" xmlns:cx3="http://schemas.microsoft.com/office/drawing/2016/5/9/chartex" xmlns:cx4="http://schemas.microsoft.com/office/drawing/2016/5/10/chartex" xmlns:cx5="http://schemas.microsoft.com/office/drawing/2016/5/11/chartex" xmlns:cx6="http://schemas.microsoft.com/office/drawing/2016/5/12/chartex" xmlns:cx7="http://schemas.microsoft.com/office/drawing/2016/5/13/chartex" xmlns:cx8="http://schemas.microsoft.com/office/drawing/2016/5/14/chartex" xmlns:mc="http://schemas.openxmlformats.org/markup-compatibility/2006" xmlns:aink="http://schemas.microsoft.com/office/drawing/2016/ink" xmlns:am3d="http://schemas.microsoft.com/office/drawing/2017/model3d" xmlns:o="urn:schemas-microsoft-com:office:office" xmlns:r="http://schemas.openxmlformats.org/officeDocument/2006/relationships" xmlns:m="http://schemas.openxmlformats.org/officeDocument/2006/math" xmlns:v="urn:schemas-microsoft-com:vml" xmlns:wp14="http://schemas.microsoft.com/office/word/2010/wordprocessingDrawing" xmlns:wp="http://schemas.openxmlformats.org/drawingml/2006/wordprocessingDrawing" xmlns:w10="urn:schemas-microsoft-com:office:word" xmlns:w="http://schemas.openxmlformats.org/wordprocessingml/2006/main" xmlns:w14="http://schemas.microsoft.com/office/word/2010/wordml" xmlns:w15="http://schemas.microsoft.com/office/word/2012/wordml" xmlns:w16cex="http://schemas.microsoft.com/office/word/2018/wordml/cex" xmlns:w16cid="http://schemas.microsoft.com/office/word/2016/wordml/cid" xmlns:w16="http://schemas.microsoft.com/office/word/2018/wordml" xmlns:w16se="http://schemas.microsoft.com/office/word/2015/wordml/symex" xmlns:wpg="http://schemas.microsoft.com/office/word/2010/wordprocessingGroup" xmlns:wpi="http://schemas.microsoft.com/office/word/2010/wordprocessingInk" xmlns:wne="http://schemas.microsoft.com/office/word/2006/wordml" xmlns:wps="http://schemas.microsoft.com/office/word/2010/wordprocessingShape" mc:Ignorable="w14 w15 w16se w16cid w16 w16cex wp14">
   <w:p>
     <w:pPr>
-      <w:pStyle w:val="Header"/>
+      <w:pStyle w:val="Kopfzeile"/>
       <w:tabs>
         <w:tab w:val="clear" w:pos="9072"/>
       </w:tabs>
@@ -2971,7 +4168,7 @@
         <w:lang w:eastAsia="de-AT"/>
       </w:rPr>
       <w:drawing>
-        <wp:anchor distT="0" distB="0" distL="114300" distR="114300" simplePos="0" relativeHeight="251731968" behindDoc="0" locked="1" layoutInCell="1" allowOverlap="1" wp14:anchorId="049E1491" wp14:editId="3F87A890">
+        <wp:anchor distT="0" distB="0" distL="114300" distR="114300" simplePos="0" relativeHeight="251731968" behindDoc="0" locked="1" layoutInCell="1" allowOverlap="1" wp14:anchorId="41FD50A1" wp14:editId="2E0B09CE">
           <wp:simplePos x="0" y="0"/>
           <wp:positionH relativeFrom="page">
             <wp:posOffset>5975350</wp:posOffset>
@@ -3031,7 +4228,7 @@
 </file>
 
 <file path=word/numbering.xml><?xml version="1.0" encoding="utf-8"?>
-<w:numbering xmlns:wpc="http://schemas.microsoft.com/office/word/2010/wordprocessingCanvas" xmlns:cx="http://schemas.microsoft.com/office/drawing/2014/chartex" xmlns:cx1="http://schemas.microsoft.com/office/drawing/2015/9/8/chartex" xmlns:cx2="http://schemas.microsoft.com/office/drawing/2015/10/21/chartex" xmlns:cx3="http://schemas.microsoft.com/office/drawing/2016/5/9/chartex" xmlns:cx4="http://schemas.microsoft.com/office/drawing/2016/5/10/chartex" xmlns:cx5="http://schemas.microsoft.com/office/drawing/2016/5/11/chartex" xmlns:cx6="http://schemas.microsoft.com/office/drawing/2016/5/12/chartex" xmlns:cx7="http://schemas.microsoft.com/office/drawing/2016/5/13/chartex" xmlns:cx8="http://schemas.microsoft.com/office/drawing/2016/5/14/chartex" xmlns:mc="http://schemas.openxmlformats.org/markup-compatibility/2006" xmlns:aink="http://schemas.microsoft.com/office/drawing/2016/ink" xmlns:am3d="http://schemas.microsoft.com/office/drawing/2017/model3d" xmlns:o="urn:schemas-microsoft-com:office:office" xmlns:r="http://schemas.openxmlformats.org/officeDocument/2006/relationships" xmlns:m="http://schemas.openxmlformats.org/officeDocument/2006/math" xmlns:v="urn:schemas-microsoft-com:vml" xmlns:wp14="http://schemas.microsoft.com/office/word/2010/wordprocessingDrawing" xmlns:wp="http://schemas.openxmlformats.org/drawingml/2006/wordprocessingDrawing" xmlns:w10="urn:schemas-microsoft-com:office:word" xmlns:w="http://schemas.openxmlformats.org/wordprocessingml/2006/main" xmlns:w14="http://schemas.microsoft.com/office/word/2010/wordml" xmlns:w15="http://schemas.microsoft.com/office/word/2012/wordml" xmlns:w16cid="http://schemas.microsoft.com/office/word/2016/wordml/cid" xmlns:w16se="http://schemas.microsoft.com/office/word/2015/wordml/symex" xmlns:wpg="http://schemas.microsoft.com/office/word/2010/wordprocessingGroup" xmlns:wpi="http://schemas.microsoft.com/office/word/2010/wordprocessingInk" xmlns:wne="http://schemas.microsoft.com/office/word/2006/wordml" xmlns:wps="http://schemas.microsoft.com/office/word/2010/wordprocessingShape" mc:Ignorable="w14 w15 w16se w16cid wp14">
+<w:numbering xmlns:wpc="http://schemas.microsoft.com/office/word/2010/wordprocessingCanvas" xmlns:cx="http://schemas.microsoft.com/office/drawing/2014/chartex" xmlns:cx1="http://schemas.microsoft.com/office/drawing/2015/9/8/chartex" xmlns:cx2="http://schemas.microsoft.com/office/drawing/2015/10/21/chartex" xmlns:cx3="http://schemas.microsoft.com/office/drawing/2016/5/9/chartex" xmlns:cx4="http://schemas.microsoft.com/office/drawing/2016/5/10/chartex" xmlns:cx5="http://schemas.microsoft.com/office/drawing/2016/5/11/chartex" xmlns:cx6="http://schemas.microsoft.com/office/drawing/2016/5/12/chartex" xmlns:cx7="http://schemas.microsoft.com/office/drawing/2016/5/13/chartex" xmlns:cx8="http://schemas.microsoft.com/office/drawing/2016/5/14/chartex" xmlns:mc="http://schemas.openxmlformats.org/markup-compatibility/2006" xmlns:aink="http://schemas.microsoft.com/office/drawing/2016/ink" xmlns:am3d="http://schemas.microsoft.com/office/drawing/2017/model3d" xmlns:o="urn:schemas-microsoft-com:office:office" xmlns:r="http://schemas.openxmlformats.org/officeDocument/2006/relationships" xmlns:m="http://schemas.openxmlformats.org/officeDocument/2006/math" xmlns:v="urn:schemas-microsoft-com:vml" xmlns:wp14="http://schemas.microsoft.com/office/word/2010/wordprocessingDrawing" xmlns:wp="http://schemas.openxmlformats.org/drawingml/2006/wordprocessingDrawing" xmlns:w10="urn:schemas-microsoft-com:office:word" xmlns:w="http://schemas.openxmlformats.org/wordprocessingml/2006/main" xmlns:w14="http://schemas.microsoft.com/office/word/2010/wordml" xmlns:w15="http://schemas.microsoft.com/office/word/2012/wordml" xmlns:w16cex="http://schemas.microsoft.com/office/word/2018/wordml/cex" xmlns:w16cid="http://schemas.microsoft.com/office/word/2016/wordml/cid" xmlns:w16="http://schemas.microsoft.com/office/word/2018/wordml" xmlns:w16se="http://schemas.microsoft.com/office/word/2015/wordml/symex" xmlns:wpg="http://schemas.microsoft.com/office/word/2010/wordprocessingGroup" xmlns:wpi="http://schemas.microsoft.com/office/word/2010/wordprocessingInk" xmlns:wne="http://schemas.microsoft.com/office/word/2006/wordml" xmlns:wps="http://schemas.microsoft.com/office/word/2010/wordprocessingShape" mc:Ignorable="w14 w15 w16se w16cid w16 w16cex wp14">
   <w:abstractNum w:abstractNumId="0" w15:restartNumberingAfterBreak="0">
     <w:nsid w:val="01DE4120"/>
     <w:multiLevelType w:val="multilevel"/>
@@ -3660,7 +4857,7 @@
     <w:lvl w:ilvl="0">
       <w:start w:val="1"/>
       <w:numFmt w:val="decimal"/>
-      <w:pStyle w:val="Heading1"/>
+      <w:pStyle w:val="berschrift1"/>
       <w:lvlText w:val="%1. "/>
       <w:lvlJc w:val="left"/>
       <w:pPr>
@@ -3673,7 +4870,7 @@
     <w:lvl w:ilvl="1">
       <w:start w:val="1"/>
       <w:numFmt w:val="decimal"/>
-      <w:pStyle w:val="Heading2"/>
+      <w:pStyle w:val="berschrift2"/>
       <w:lvlText w:val="%1.%2. "/>
       <w:lvlJc w:val="left"/>
       <w:pPr>
@@ -3686,7 +4883,7 @@
     <w:lvl w:ilvl="2">
       <w:start w:val="1"/>
       <w:numFmt w:val="decimal"/>
-      <w:pStyle w:val="Heading3"/>
+      <w:pStyle w:val="berschrift3"/>
       <w:lvlText w:val="%1.%2.%3. "/>
       <w:lvlJc w:val="left"/>
       <w:pPr>
@@ -3699,7 +4896,7 @@
     <w:lvl w:ilvl="3">
       <w:start w:val="1"/>
       <w:numFmt w:val="decimal"/>
-      <w:pStyle w:val="Heading4"/>
+      <w:pStyle w:val="berschrift4"/>
       <w:lvlText w:val="%1.%2.%3.%4. "/>
       <w:lvlJc w:val="left"/>
       <w:pPr>
@@ -3715,7 +4912,7 @@
     <w:lvl w:ilvl="4">
       <w:start w:val="1"/>
       <w:numFmt w:val="lowerLetter"/>
-      <w:pStyle w:val="Heading5"/>
+      <w:pStyle w:val="berschrift5"/>
       <w:lvlText w:val="%1.%2.%3.%4.%5"/>
       <w:lvlJc w:val="left"/>
       <w:pPr>
@@ -3728,7 +4925,7 @@
     <w:lvl w:ilvl="5">
       <w:start w:val="1"/>
       <w:numFmt w:val="lowerRoman"/>
-      <w:pStyle w:val="Heading6"/>
+      <w:pStyle w:val="berschrift6"/>
       <w:lvlText w:val="(%6)"/>
       <w:lvlJc w:val="left"/>
       <w:pPr>
@@ -4386,7 +5583,7 @@
 </file>
 
 <file path=word/styles.xml><?xml version="1.0" encoding="utf-8"?>
-<w:styles xmlns:mc="http://schemas.openxmlformats.org/markup-compatibility/2006" xmlns:r="http://schemas.openxmlformats.org/officeDocument/2006/relationships" xmlns:w="http://schemas.openxmlformats.org/wordprocessingml/2006/main" xmlns:w14="http://schemas.microsoft.com/office/word/2010/wordml" xmlns:w15="http://schemas.microsoft.com/office/word/2012/wordml" xmlns:w16cid="http://schemas.microsoft.com/office/word/2016/wordml/cid" xmlns:w16se="http://schemas.microsoft.com/office/word/2015/wordml/symex" mc:Ignorable="w14 w15 w16se w16cid">
+<w:styles xmlns:mc="http://schemas.openxmlformats.org/markup-compatibility/2006" xmlns:r="http://schemas.openxmlformats.org/officeDocument/2006/relationships" xmlns:w="http://schemas.openxmlformats.org/wordprocessingml/2006/main" xmlns:w14="http://schemas.microsoft.com/office/word/2010/wordml" xmlns:w15="http://schemas.microsoft.com/office/word/2012/wordml" xmlns:w16cex="http://schemas.microsoft.com/office/word/2018/wordml/cex" xmlns:w16cid="http://schemas.microsoft.com/office/word/2016/wordml/cid" xmlns:w16="http://schemas.microsoft.com/office/word/2018/wordml" xmlns:w16se="http://schemas.microsoft.com/office/word/2015/wordml/symex" mc:Ignorable="w14 w15 w16se w16cid w16 w16cex">
   <w:docDefaults>
     <w:rPrDefault>
       <w:rPr>
@@ -4402,7 +5599,7 @@
       </w:pPr>
     </w:pPrDefault>
   </w:docDefaults>
-  <w:latentStyles w:defLockedState="0" w:defUIPriority="99" w:defSemiHidden="0" w:defUnhideWhenUsed="0" w:defQFormat="0" w:count="375">
+  <w:latentStyles w:defLockedState="0" w:defUIPriority="99" w:defSemiHidden="0" w:defUnhideWhenUsed="0" w:defQFormat="0" w:count="376">
     <w:lsdException w:name="Normal" w:uiPriority="0" w:qFormat="1"/>
     <w:lsdException w:name="heading 1" w:uiPriority="9" w:qFormat="1"/>
     <w:lsdException w:name="heading 2" w:semiHidden="1" w:uiPriority="9" w:unhideWhenUsed="1" w:qFormat="1"/>
@@ -4778,8 +5975,9 @@
     <w:lsdException w:name="Smart Hyperlink" w:semiHidden="1" w:unhideWhenUsed="1"/>
     <w:lsdException w:name="Hashtag" w:semiHidden="1" w:unhideWhenUsed="1"/>
     <w:lsdException w:name="Unresolved Mention" w:semiHidden="1" w:unhideWhenUsed="1"/>
+    <w:lsdException w:name="Smart Link" w:semiHidden="1" w:unhideWhenUsed="1"/>
   </w:latentStyles>
-  <w:style w:type="paragraph" w:default="1" w:styleId="Normal">
+  <w:style w:type="paragraph" w:default="1" w:styleId="Standard">
     <w:name w:val="Normal"/>
     <w:aliases w:val="Standard JKU"/>
     <w:qFormat/>
@@ -4791,12 +5989,12 @@
       <w:rFonts w:ascii="Arial" w:hAnsi="Arial"/>
     </w:rPr>
   </w:style>
-  <w:style w:type="paragraph" w:styleId="Heading1">
+  <w:style w:type="paragraph" w:styleId="berschrift1">
     <w:name w:val="heading 1"/>
     <w:aliases w:val="Überschrift 1 JKU"/>
-    <w:basedOn w:val="Normal"/>
-    <w:next w:val="Normal"/>
-    <w:link w:val="Heading1Char"/>
+    <w:basedOn w:val="Standard"/>
+    <w:next w:val="Standard"/>
+    <w:link w:val="berschrift1Zchn"/>
     <w:uiPriority w:val="9"/>
     <w:qFormat/>
     <w:rsid w:val="005C7D4A"/>
@@ -4816,12 +6014,12 @@
       <w:szCs w:val="32"/>
     </w:rPr>
   </w:style>
-  <w:style w:type="paragraph" w:styleId="Heading2">
+  <w:style w:type="paragraph" w:styleId="berschrift2">
     <w:name w:val="heading 2"/>
     <w:aliases w:val="Überschrift 2 JKU"/>
-    <w:basedOn w:val="Normal"/>
-    <w:next w:val="Normal"/>
-    <w:link w:val="Heading2Char"/>
+    <w:basedOn w:val="Standard"/>
+    <w:next w:val="Standard"/>
+    <w:link w:val="berschrift2Zchn"/>
     <w:uiPriority w:val="9"/>
     <w:unhideWhenUsed/>
     <w:qFormat/>
@@ -4843,12 +6041,12 @@
       <w:szCs w:val="26"/>
     </w:rPr>
   </w:style>
-  <w:style w:type="paragraph" w:styleId="Heading3">
+  <w:style w:type="paragraph" w:styleId="berschrift3">
     <w:name w:val="heading 3"/>
     <w:aliases w:val="Überschrift 3 JKU"/>
-    <w:basedOn w:val="Normal"/>
-    <w:next w:val="Normal"/>
-    <w:link w:val="Heading3Char"/>
+    <w:basedOn w:val="Standard"/>
+    <w:next w:val="Standard"/>
+    <w:link w:val="berschrift3Zchn"/>
     <w:uiPriority w:val="9"/>
     <w:unhideWhenUsed/>
     <w:qFormat/>
@@ -4869,12 +6067,12 @@
       <w:szCs w:val="24"/>
     </w:rPr>
   </w:style>
-  <w:style w:type="paragraph" w:styleId="Heading4">
+  <w:style w:type="paragraph" w:styleId="berschrift4">
     <w:name w:val="heading 4"/>
     <w:aliases w:val="Überschrift 4 JKU"/>
-    <w:basedOn w:val="Normal"/>
-    <w:next w:val="Normal"/>
-    <w:link w:val="Heading4Char"/>
+    <w:basedOn w:val="Standard"/>
+    <w:next w:val="Standard"/>
+    <w:link w:val="berschrift4Zchn"/>
     <w:uiPriority w:val="9"/>
     <w:unhideWhenUsed/>
     <w:qFormat/>
@@ -4895,12 +6093,12 @@
       <w:iCs/>
     </w:rPr>
   </w:style>
-  <w:style w:type="paragraph" w:styleId="Heading5">
+  <w:style w:type="paragraph" w:styleId="berschrift5">
     <w:name w:val="heading 5"/>
     <w:aliases w:val="Überschrift 5 JKU"/>
-    <w:basedOn w:val="Normal"/>
-    <w:next w:val="Normal"/>
-    <w:link w:val="Heading5Char"/>
+    <w:basedOn w:val="Standard"/>
+    <w:next w:val="Standard"/>
+    <w:link w:val="berschrift5Zchn"/>
     <w:uiPriority w:val="9"/>
     <w:unhideWhenUsed/>
     <w:qFormat/>
@@ -4920,11 +6118,11 @@
       <w:b/>
     </w:rPr>
   </w:style>
-  <w:style w:type="paragraph" w:styleId="Heading6">
+  <w:style w:type="paragraph" w:styleId="berschrift6">
     <w:name w:val="heading 6"/>
-    <w:basedOn w:val="Normal"/>
-    <w:next w:val="Normal"/>
-    <w:link w:val="Heading6Char"/>
+    <w:basedOn w:val="Standard"/>
+    <w:next w:val="Standard"/>
+    <w:link w:val="berschrift6Zchn"/>
     <w:uiPriority w:val="9"/>
     <w:semiHidden/>
     <w:rsid w:val="005C7D4A"/>
@@ -4943,11 +6141,11 @@
       <w:b/>
     </w:rPr>
   </w:style>
-  <w:style w:type="paragraph" w:styleId="Heading7">
+  <w:style w:type="paragraph" w:styleId="berschrift7">
     <w:name w:val="heading 7"/>
-    <w:basedOn w:val="Normal"/>
-    <w:next w:val="Normal"/>
-    <w:link w:val="Heading7Char"/>
+    <w:basedOn w:val="Standard"/>
+    <w:next w:val="Standard"/>
+    <w:link w:val="berschrift7Zchn"/>
     <w:uiPriority w:val="9"/>
     <w:semiHidden/>
     <w:qFormat/>
@@ -4964,11 +6162,11 @@
       <w:iCs/>
     </w:rPr>
   </w:style>
-  <w:style w:type="paragraph" w:styleId="Heading8">
+  <w:style w:type="paragraph" w:styleId="berschrift8">
     <w:name w:val="heading 8"/>
-    <w:basedOn w:val="Normal"/>
-    <w:next w:val="Normal"/>
-    <w:link w:val="Heading8Char"/>
+    <w:basedOn w:val="Standard"/>
+    <w:next w:val="Standard"/>
+    <w:link w:val="berschrift8Zchn"/>
     <w:uiPriority w:val="9"/>
     <w:semiHidden/>
     <w:qFormat/>
@@ -4985,11 +6183,11 @@
       <w:szCs w:val="21"/>
     </w:rPr>
   </w:style>
-  <w:style w:type="paragraph" w:styleId="Heading9">
+  <w:style w:type="paragraph" w:styleId="berschrift9">
     <w:name w:val="heading 9"/>
-    <w:basedOn w:val="Normal"/>
-    <w:next w:val="Normal"/>
-    <w:link w:val="Heading9Char"/>
+    <w:basedOn w:val="Standard"/>
+    <w:next w:val="Standard"/>
+    <w:link w:val="berschrift9Zchn"/>
     <w:uiPriority w:val="9"/>
     <w:semiHidden/>
     <w:qFormat/>
@@ -5007,13 +6205,13 @@
       <w:szCs w:val="21"/>
     </w:rPr>
   </w:style>
-  <w:style w:type="character" w:default="1" w:styleId="DefaultParagraphFont">
+  <w:style w:type="character" w:default="1" w:styleId="Absatz-Standardschriftart">
     <w:name w:val="Default Paragraph Font"/>
     <w:uiPriority w:val="1"/>
     <w:semiHidden/>
     <w:unhideWhenUsed/>
   </w:style>
-  <w:style w:type="table" w:default="1" w:styleId="TableNormal">
+  <w:style w:type="table" w:default="1" w:styleId="NormaleTabelle">
     <w:name w:val="Normal Table"/>
     <w:uiPriority w:val="99"/>
     <w:semiHidden/>
@@ -5028,17 +6226,17 @@
       </w:tblCellMar>
     </w:tblPr>
   </w:style>
-  <w:style w:type="numbering" w:default="1" w:styleId="NoList">
+  <w:style w:type="numbering" w:default="1" w:styleId="KeineListe">
     <w:name w:val="No List"/>
     <w:uiPriority w:val="99"/>
     <w:semiHidden/>
     <w:unhideWhenUsed/>
   </w:style>
-  <w:style w:type="paragraph" w:styleId="Header">
+  <w:style w:type="paragraph" w:styleId="Kopfzeile">
     <w:name w:val="header"/>
     <w:aliases w:val="Kopfzeile JKU"/>
-    <w:basedOn w:val="Normal"/>
-    <w:link w:val="HeaderChar"/>
+    <w:basedOn w:val="Standard"/>
+    <w:link w:val="KopfzeileZchn"/>
     <w:uiPriority w:val="99"/>
     <w:unhideWhenUsed/>
     <w:rsid w:val="00743AB2"/>
@@ -5053,11 +6251,11 @@
       <w:sz w:val="16"/>
     </w:rPr>
   </w:style>
-  <w:style w:type="character" w:customStyle="1" w:styleId="HeaderChar">
-    <w:name w:val="Header Char"/>
-    <w:aliases w:val="Kopfzeile JKU Char"/>
-    <w:basedOn w:val="DefaultParagraphFont"/>
-    <w:link w:val="Header"/>
+  <w:style w:type="character" w:customStyle="1" w:styleId="KopfzeileZchn">
+    <w:name w:val="Kopfzeile Zchn"/>
+    <w:aliases w:val="Kopfzeile JKU Zchn"/>
+    <w:basedOn w:val="Absatz-Standardschriftart"/>
+    <w:link w:val="Kopfzeile"/>
     <w:uiPriority w:val="99"/>
     <w:rsid w:val="00743AB2"/>
     <w:rPr>
@@ -5065,11 +6263,11 @@
       <w:sz w:val="16"/>
     </w:rPr>
   </w:style>
-  <w:style w:type="paragraph" w:styleId="Footer">
+  <w:style w:type="paragraph" w:styleId="Fuzeile">
     <w:name w:val="footer"/>
     <w:aliases w:val="Fußzeile JKU"/>
-    <w:basedOn w:val="Normal"/>
-    <w:link w:val="FooterChar"/>
+    <w:basedOn w:val="Standard"/>
+    <w:link w:val="FuzeileZchn"/>
     <w:uiPriority w:val="99"/>
     <w:unhideWhenUsed/>
     <w:rsid w:val="004746F8"/>
@@ -5085,11 +6283,11 @@
       <w:sz w:val="14"/>
     </w:rPr>
   </w:style>
-  <w:style w:type="character" w:customStyle="1" w:styleId="FooterChar">
-    <w:name w:val="Footer Char"/>
-    <w:aliases w:val="Fußzeile JKU Char"/>
-    <w:basedOn w:val="DefaultParagraphFont"/>
-    <w:link w:val="Footer"/>
+  <w:style w:type="character" w:customStyle="1" w:styleId="FuzeileZchn">
+    <w:name w:val="Fußzeile Zchn"/>
+    <w:aliases w:val="Fußzeile JKU Zchn"/>
+    <w:basedOn w:val="Absatz-Standardschriftart"/>
+    <w:link w:val="Fuzeile"/>
     <w:uiPriority w:val="99"/>
     <w:rsid w:val="004746F8"/>
     <w:rPr>
@@ -5100,7 +6298,7 @@
   </w:style>
   <w:style w:type="character" w:styleId="Hyperlink">
     <w:name w:val="Hyperlink"/>
-    <w:basedOn w:val="DefaultParagraphFont"/>
+    <w:basedOn w:val="Absatz-Standardschriftart"/>
     <w:uiPriority w:val="99"/>
     <w:unhideWhenUsed/>
     <w:rsid w:val="00051EB1"/>
@@ -5109,10 +6307,10 @@
       <w:u w:val="single"/>
     </w:rPr>
   </w:style>
-  <w:style w:type="paragraph" w:styleId="BalloonText">
+  <w:style w:type="paragraph" w:styleId="Sprechblasentext">
     <w:name w:val="Balloon Text"/>
-    <w:basedOn w:val="Normal"/>
-    <w:link w:val="BalloonTextChar"/>
+    <w:basedOn w:val="Standard"/>
+    <w:link w:val="SprechblasentextZchn"/>
     <w:uiPriority w:val="99"/>
     <w:semiHidden/>
     <w:unhideWhenUsed/>
@@ -5126,10 +6324,10 @@
       <w:szCs w:val="18"/>
     </w:rPr>
   </w:style>
-  <w:style w:type="character" w:customStyle="1" w:styleId="BalloonTextChar">
-    <w:name w:val="Balloon Text Char"/>
-    <w:basedOn w:val="DefaultParagraphFont"/>
-    <w:link w:val="BalloonText"/>
+  <w:style w:type="character" w:customStyle="1" w:styleId="SprechblasentextZchn">
+    <w:name w:val="Sprechblasentext Zchn"/>
+    <w:basedOn w:val="Absatz-Standardschriftart"/>
+    <w:link w:val="Sprechblasentext"/>
     <w:uiPriority w:val="99"/>
     <w:semiHidden/>
     <w:rsid w:val="00976136"/>
@@ -5139,9 +6337,9 @@
       <w:szCs w:val="18"/>
     </w:rPr>
   </w:style>
-  <w:style w:type="character" w:styleId="PlaceholderText">
+  <w:style w:type="character" w:styleId="Platzhaltertext">
     <w:name w:val="Placeholder Text"/>
-    <w:basedOn w:val="DefaultParagraphFont"/>
+    <w:basedOn w:val="Absatz-Standardschriftart"/>
     <w:uiPriority w:val="99"/>
     <w:semiHidden/>
     <w:rsid w:val="007F6BDF"/>
@@ -5149,10 +6347,10 @@
       <w:color w:val="808080"/>
     </w:rPr>
   </w:style>
-  <w:style w:type="paragraph" w:styleId="ListParagraph">
+  <w:style w:type="paragraph" w:styleId="Listenabsatz">
     <w:name w:val="List Paragraph"/>
     <w:aliases w:val="Listenabsatz JKU"/>
-    <w:basedOn w:val="Normal"/>
+    <w:basedOn w:val="Standard"/>
     <w:uiPriority w:val="34"/>
     <w:qFormat/>
     <w:rsid w:val="00C10085"/>
@@ -5161,7 +6359,7 @@
       <w:contextualSpacing/>
     </w:pPr>
   </w:style>
-  <w:style w:type="paragraph" w:styleId="Revision">
+  <w:style w:type="paragraph" w:styleId="berarbeitung">
     <w:name w:val="Revision"/>
     <w:hidden/>
     <w:uiPriority w:val="99"/>
@@ -5175,9 +6373,9 @@
       <w:sz w:val="16"/>
     </w:rPr>
   </w:style>
-  <w:style w:type="character" w:styleId="CommentReference">
+  <w:style w:type="character" w:styleId="Kommentarzeichen">
     <w:name w:val="annotation reference"/>
-    <w:basedOn w:val="DefaultParagraphFont"/>
+    <w:basedOn w:val="Absatz-Standardschriftart"/>
     <w:uiPriority w:val="99"/>
     <w:semiHidden/>
     <w:unhideWhenUsed/>
@@ -5187,10 +6385,10 @@
       <w:szCs w:val="16"/>
     </w:rPr>
   </w:style>
-  <w:style w:type="paragraph" w:styleId="CommentText">
+  <w:style w:type="paragraph" w:styleId="Kommentartext">
     <w:name w:val="annotation text"/>
-    <w:basedOn w:val="Normal"/>
-    <w:link w:val="CommentTextChar"/>
+    <w:basedOn w:val="Standard"/>
+    <w:link w:val="KommentartextZchn"/>
     <w:uiPriority w:val="99"/>
     <w:semiHidden/>
     <w:unhideWhenUsed/>
@@ -5203,10 +6401,10 @@
       <w:szCs w:val="20"/>
     </w:rPr>
   </w:style>
-  <w:style w:type="character" w:customStyle="1" w:styleId="CommentTextChar">
-    <w:name w:val="Comment Text Char"/>
-    <w:basedOn w:val="DefaultParagraphFont"/>
-    <w:link w:val="CommentText"/>
+  <w:style w:type="character" w:customStyle="1" w:styleId="KommentartextZchn">
+    <w:name w:val="Kommentartext Zchn"/>
+    <w:basedOn w:val="Absatz-Standardschriftart"/>
+    <w:link w:val="Kommentartext"/>
     <w:uiPriority w:val="99"/>
     <w:semiHidden/>
     <w:rsid w:val="007C7EAA"/>
@@ -5216,11 +6414,11 @@
       <w:szCs w:val="20"/>
     </w:rPr>
   </w:style>
-  <w:style w:type="paragraph" w:styleId="CommentSubject">
+  <w:style w:type="paragraph" w:styleId="Kommentarthema">
     <w:name w:val="annotation subject"/>
-    <w:basedOn w:val="CommentText"/>
-    <w:next w:val="CommentText"/>
-    <w:link w:val="CommentSubjectChar"/>
+    <w:basedOn w:val="Kommentartext"/>
+    <w:next w:val="Kommentartext"/>
+    <w:link w:val="KommentarthemaZchn"/>
     <w:uiPriority w:val="99"/>
     <w:semiHidden/>
     <w:unhideWhenUsed/>
@@ -5230,10 +6428,10 @@
       <w:bCs/>
     </w:rPr>
   </w:style>
-  <w:style w:type="character" w:customStyle="1" w:styleId="CommentSubjectChar">
-    <w:name w:val="Comment Subject Char"/>
-    <w:basedOn w:val="CommentTextChar"/>
-    <w:link w:val="CommentSubject"/>
+  <w:style w:type="character" w:customStyle="1" w:styleId="KommentarthemaZchn">
+    <w:name w:val="Kommentarthema Zchn"/>
+    <w:basedOn w:val="KommentartextZchn"/>
+    <w:link w:val="Kommentarthema"/>
     <w:uiPriority w:val="99"/>
     <w:semiHidden/>
     <w:rsid w:val="007C7EAA"/>
@@ -5255,9 +6453,9 @@
       </w:numPr>
     </w:pPr>
   </w:style>
-  <w:style w:type="character" w:styleId="Strong">
+  <w:style w:type="character" w:styleId="Fett">
     <w:name w:val="Strong"/>
-    <w:basedOn w:val="DefaultParagraphFont"/>
+    <w:basedOn w:val="Absatz-Standardschriftart"/>
     <w:uiPriority w:val="22"/>
     <w:qFormat/>
     <w:rsid w:val="00743AB2"/>
@@ -5266,12 +6464,12 @@
       <w:bCs/>
     </w:rPr>
   </w:style>
-  <w:style w:type="paragraph" w:styleId="Title">
+  <w:style w:type="paragraph" w:styleId="Titel">
     <w:name w:val="Title"/>
     <w:aliases w:val="Titel Deckblatt JKU"/>
-    <w:basedOn w:val="Normal"/>
-    <w:next w:val="Normal"/>
-    <w:link w:val="TitleChar"/>
+    <w:basedOn w:val="Standard"/>
+    <w:next w:val="Standard"/>
+    <w:link w:val="TitelZchn"/>
     <w:uiPriority w:val="10"/>
     <w:qFormat/>
     <w:rsid w:val="00BB0ACF"/>
@@ -5284,11 +6482,11 @@
       <w:sz w:val="56"/>
     </w:rPr>
   </w:style>
-  <w:style w:type="character" w:customStyle="1" w:styleId="TitleChar">
-    <w:name w:val="Title Char"/>
-    <w:aliases w:val="Titel Deckblatt JKU Char"/>
-    <w:basedOn w:val="DefaultParagraphFont"/>
-    <w:link w:val="Title"/>
+  <w:style w:type="character" w:customStyle="1" w:styleId="TitelZchn">
+    <w:name w:val="Titel Zchn"/>
+    <w:aliases w:val="Titel Deckblatt JKU Zchn"/>
+    <w:basedOn w:val="Absatz-Standardschriftart"/>
+    <w:link w:val="Titel"/>
     <w:uiPriority w:val="10"/>
     <w:rsid w:val="00BB0ACF"/>
     <w:rPr>
@@ -5297,12 +6495,12 @@
       <w:sz w:val="56"/>
     </w:rPr>
   </w:style>
-  <w:style w:type="paragraph" w:styleId="Subtitle">
+  <w:style w:type="paragraph" w:styleId="Untertitel">
     <w:name w:val="Subtitle"/>
     <w:aliases w:val="Untertitel JKU"/>
-    <w:basedOn w:val="Normal"/>
-    <w:next w:val="Normal"/>
-    <w:link w:val="SubtitleChar"/>
+    <w:basedOn w:val="Standard"/>
+    <w:next w:val="Standard"/>
+    <w:link w:val="UntertitelZchn"/>
     <w:uiPriority w:val="11"/>
     <w:qFormat/>
     <w:rsid w:val="00BB0ACF"/>
@@ -5317,11 +6515,11 @@
       <w:sz w:val="28"/>
     </w:rPr>
   </w:style>
-  <w:style w:type="character" w:customStyle="1" w:styleId="SubtitleChar">
-    <w:name w:val="Subtitle Char"/>
-    <w:aliases w:val="Untertitel JKU Char"/>
-    <w:basedOn w:val="DefaultParagraphFont"/>
-    <w:link w:val="Subtitle"/>
+  <w:style w:type="character" w:customStyle="1" w:styleId="UntertitelZchn">
+    <w:name w:val="Untertitel Zchn"/>
+    <w:aliases w:val="Untertitel JKU Zchn"/>
+    <w:basedOn w:val="Absatz-Standardschriftart"/>
+    <w:link w:val="Untertitel"/>
     <w:uiPriority w:val="11"/>
     <w:rsid w:val="00BB0ACF"/>
     <w:rPr>
@@ -5329,12 +6527,12 @@
       <w:sz w:val="28"/>
     </w:rPr>
   </w:style>
-  <w:style w:type="paragraph" w:styleId="Quote">
+  <w:style w:type="paragraph" w:styleId="Zitat">
     <w:name w:val="Quote"/>
     <w:aliases w:val="Zitat JKU"/>
-    <w:basedOn w:val="Normal"/>
-    <w:next w:val="Normal"/>
-    <w:link w:val="QuoteChar"/>
+    <w:basedOn w:val="Standard"/>
+    <w:next w:val="Standard"/>
+    <w:link w:val="ZitatZchn"/>
     <w:uiPriority w:val="29"/>
     <w:qFormat/>
     <w:rsid w:val="00395425"/>
@@ -5349,10 +6547,10 @@
       <w:color w:val="404040" w:themeColor="text1" w:themeTint="BF"/>
     </w:rPr>
   </w:style>
-  <w:style w:type="character" w:styleId="IntenseReference">
+  <w:style w:type="character" w:styleId="IntensiverVerweis">
     <w:name w:val="Intense Reference"/>
     <w:aliases w:val="Intensiver Verweis JKU"/>
-    <w:basedOn w:val="DefaultParagraphFont"/>
+    <w:basedOn w:val="Absatz-Standardschriftart"/>
     <w:uiPriority w:val="32"/>
     <w:qFormat/>
     <w:rsid w:val="00134AF8"/>
@@ -5375,11 +6573,11 @@
       </w:numPr>
     </w:pPr>
   </w:style>
-  <w:style w:type="character" w:customStyle="1" w:styleId="Heading1Char">
-    <w:name w:val="Heading 1 Char"/>
-    <w:aliases w:val="Überschrift 1 JKU Char"/>
-    <w:basedOn w:val="DefaultParagraphFont"/>
-    <w:link w:val="Heading1"/>
+  <w:style w:type="character" w:customStyle="1" w:styleId="berschrift1Zchn">
+    <w:name w:val="Überschrift 1 Zchn"/>
+    <w:aliases w:val="Überschrift 1 JKU Zchn"/>
+    <w:basedOn w:val="Absatz-Standardschriftart"/>
+    <w:link w:val="berschrift1"/>
     <w:uiPriority w:val="9"/>
     <w:rsid w:val="00300FA2"/>
     <w:rPr>
@@ -5389,11 +6587,11 @@
       <w:szCs w:val="32"/>
     </w:rPr>
   </w:style>
-  <w:style w:type="character" w:customStyle="1" w:styleId="Heading2Char">
-    <w:name w:val="Heading 2 Char"/>
-    <w:aliases w:val="Überschrift 2 JKU Char"/>
-    <w:basedOn w:val="DefaultParagraphFont"/>
-    <w:link w:val="Heading2"/>
+  <w:style w:type="character" w:customStyle="1" w:styleId="berschrift2Zchn">
+    <w:name w:val="Überschrift 2 Zchn"/>
+    <w:aliases w:val="Überschrift 2 JKU Zchn"/>
+    <w:basedOn w:val="Absatz-Standardschriftart"/>
+    <w:link w:val="berschrift2"/>
     <w:uiPriority w:val="9"/>
     <w:rsid w:val="00300FA2"/>
     <w:rPr>
@@ -5403,11 +6601,11 @@
       <w:szCs w:val="26"/>
     </w:rPr>
   </w:style>
-  <w:style w:type="character" w:customStyle="1" w:styleId="Heading3Char">
-    <w:name w:val="Heading 3 Char"/>
-    <w:aliases w:val="Überschrift 3 JKU Char"/>
-    <w:basedOn w:val="DefaultParagraphFont"/>
-    <w:link w:val="Heading3"/>
+  <w:style w:type="character" w:customStyle="1" w:styleId="berschrift3Zchn">
+    <w:name w:val="Überschrift 3 Zchn"/>
+    <w:aliases w:val="Überschrift 3 JKU Zchn"/>
+    <w:basedOn w:val="Absatz-Standardschriftart"/>
+    <w:link w:val="berschrift3"/>
     <w:uiPriority w:val="9"/>
     <w:rsid w:val="005C7D4A"/>
     <w:rPr>
@@ -5416,11 +6614,11 @@
       <w:szCs w:val="24"/>
     </w:rPr>
   </w:style>
-  <w:style w:type="character" w:customStyle="1" w:styleId="Heading4Char">
-    <w:name w:val="Heading 4 Char"/>
-    <w:aliases w:val="Überschrift 4 JKU Char"/>
-    <w:basedOn w:val="DefaultParagraphFont"/>
-    <w:link w:val="Heading4"/>
+  <w:style w:type="character" w:customStyle="1" w:styleId="berschrift4Zchn">
+    <w:name w:val="Überschrift 4 Zchn"/>
+    <w:aliases w:val="Überschrift 4 JKU Zchn"/>
+    <w:basedOn w:val="Absatz-Standardschriftart"/>
+    <w:link w:val="berschrift4"/>
     <w:uiPriority w:val="9"/>
     <w:rsid w:val="005C7D4A"/>
     <w:rPr>
@@ -5429,11 +6627,11 @@
       <w:iCs/>
     </w:rPr>
   </w:style>
-  <w:style w:type="character" w:customStyle="1" w:styleId="Heading5Char">
-    <w:name w:val="Heading 5 Char"/>
-    <w:aliases w:val="Überschrift 5 JKU Char"/>
-    <w:basedOn w:val="DefaultParagraphFont"/>
-    <w:link w:val="Heading5"/>
+  <w:style w:type="character" w:customStyle="1" w:styleId="berschrift5Zchn">
+    <w:name w:val="Überschrift 5 Zchn"/>
+    <w:aliases w:val="Überschrift 5 JKU Zchn"/>
+    <w:basedOn w:val="Absatz-Standardschriftart"/>
+    <w:link w:val="berschrift5"/>
     <w:uiPriority w:val="9"/>
     <w:rsid w:val="005C7D4A"/>
     <w:rPr>
@@ -5441,11 +6639,11 @@
       <w:b/>
     </w:rPr>
   </w:style>
-  <w:style w:type="character" w:customStyle="1" w:styleId="QuoteChar">
-    <w:name w:val="Quote Char"/>
-    <w:aliases w:val="Zitat JKU Char"/>
-    <w:basedOn w:val="DefaultParagraphFont"/>
-    <w:link w:val="Quote"/>
+  <w:style w:type="character" w:customStyle="1" w:styleId="ZitatZchn">
+    <w:name w:val="Zitat Zchn"/>
+    <w:aliases w:val="Zitat JKU Zchn"/>
+    <w:basedOn w:val="Absatz-Standardschriftart"/>
+    <w:link w:val="Zitat"/>
     <w:uiPriority w:val="29"/>
     <w:rsid w:val="00395425"/>
     <w:rPr>
@@ -5455,10 +6653,10 @@
       <w:color w:val="404040" w:themeColor="text1" w:themeTint="BF"/>
     </w:rPr>
   </w:style>
-  <w:style w:type="character" w:customStyle="1" w:styleId="Heading6Char">
-    <w:name w:val="Heading 6 Char"/>
-    <w:basedOn w:val="DefaultParagraphFont"/>
-    <w:link w:val="Heading6"/>
+  <w:style w:type="character" w:customStyle="1" w:styleId="berschrift6Zchn">
+    <w:name w:val="Überschrift 6 Zchn"/>
+    <w:basedOn w:val="Absatz-Standardschriftart"/>
+    <w:link w:val="berschrift6"/>
     <w:uiPriority w:val="9"/>
     <w:semiHidden/>
     <w:rsid w:val="00C93C39"/>
@@ -5467,10 +6665,10 @@
       <w:b/>
     </w:rPr>
   </w:style>
-  <w:style w:type="paragraph" w:styleId="FootnoteText">
+  <w:style w:type="paragraph" w:styleId="Funotentext">
     <w:name w:val="footnote text"/>
-    <w:basedOn w:val="Normal"/>
-    <w:link w:val="FootnoteTextChar"/>
+    <w:basedOn w:val="Standard"/>
+    <w:link w:val="FunotentextZchn"/>
     <w:uiPriority w:val="99"/>
     <w:semiHidden/>
     <w:unhideWhenUsed/>
@@ -5483,10 +6681,10 @@
       <w:szCs w:val="20"/>
     </w:rPr>
   </w:style>
-  <w:style w:type="character" w:customStyle="1" w:styleId="FootnoteTextChar">
-    <w:name w:val="Footnote Text Char"/>
-    <w:basedOn w:val="DefaultParagraphFont"/>
-    <w:link w:val="FootnoteText"/>
+  <w:style w:type="character" w:customStyle="1" w:styleId="FunotentextZchn">
+    <w:name w:val="Fußnotentext Zchn"/>
+    <w:basedOn w:val="Absatz-Standardschriftart"/>
+    <w:link w:val="Funotentext"/>
     <w:uiPriority w:val="99"/>
     <w:semiHidden/>
     <w:rsid w:val="00A32FE7"/>
@@ -5496,9 +6694,9 @@
       <w:szCs w:val="20"/>
     </w:rPr>
   </w:style>
-  <w:style w:type="character" w:styleId="FootnoteReference">
+  <w:style w:type="character" w:styleId="Funotenzeichen">
     <w:name w:val="footnote reference"/>
-    <w:basedOn w:val="DefaultParagraphFont"/>
+    <w:basedOn w:val="Absatz-Standardschriftart"/>
     <w:uiPriority w:val="99"/>
     <w:semiHidden/>
     <w:unhideWhenUsed/>
@@ -5507,11 +6705,11 @@
       <w:vertAlign w:val="superscript"/>
     </w:rPr>
   </w:style>
-  <w:style w:type="paragraph" w:styleId="Caption">
+  <w:style w:type="paragraph" w:styleId="Beschriftung">
     <w:name w:val="caption"/>
-    <w:basedOn w:val="Normal"/>
-    <w:next w:val="Normal"/>
-    <w:link w:val="CaptionChar"/>
+    <w:basedOn w:val="Standard"/>
+    <w:next w:val="Standard"/>
+    <w:link w:val="BeschriftungZchn"/>
     <w:uiPriority w:val="35"/>
     <w:qFormat/>
     <w:rsid w:val="002A4F00"/>
@@ -5527,17 +6725,17 @@
       <w:szCs w:val="18"/>
     </w:rPr>
   </w:style>
-  <w:style w:type="paragraph" w:styleId="TableofFigures">
+  <w:style w:type="paragraph" w:styleId="Abbildungsverzeichnis">
     <w:name w:val="table of figures"/>
-    <w:basedOn w:val="Normal"/>
-    <w:next w:val="Normal"/>
+    <w:basedOn w:val="Standard"/>
+    <w:next w:val="Standard"/>
     <w:uiPriority w:val="99"/>
     <w:unhideWhenUsed/>
     <w:rsid w:val="00BB772D"/>
   </w:style>
-  <w:style w:type="character" w:styleId="SubtleReference">
+  <w:style w:type="character" w:styleId="SchwacherVerweis">
     <w:name w:val="Subtle Reference"/>
-    <w:basedOn w:val="DefaultParagraphFont"/>
+    <w:basedOn w:val="Absatz-Standardschriftart"/>
     <w:uiPriority w:val="31"/>
     <w:semiHidden/>
     <w:qFormat/>
@@ -5549,7 +6747,7 @@
   </w:style>
   <w:style w:type="paragraph" w:customStyle="1" w:styleId="Absender">
     <w:name w:val="Absender"/>
-    <w:basedOn w:val="Normal"/>
+    <w:basedOn w:val="Standard"/>
     <w:link w:val="AbsenderZchn"/>
     <w:qFormat/>
     <w:rsid w:val="000142CC"/>
@@ -5566,7 +6764,7 @@
   </w:style>
   <w:style w:type="paragraph" w:customStyle="1" w:styleId="InformationenzumAbsender">
     <w:name w:val="Informationen zum Absender"/>
-    <w:basedOn w:val="Normal"/>
+    <w:basedOn w:val="Standard"/>
     <w:link w:val="InformationenzumAbsenderZchn"/>
     <w:qFormat/>
     <w:rsid w:val="00867CCF"/>
@@ -5581,7 +6779,7 @@
   </w:style>
   <w:style w:type="character" w:customStyle="1" w:styleId="AbsenderZchn">
     <w:name w:val="Absender Zchn"/>
-    <w:basedOn w:val="DefaultParagraphFont"/>
+    <w:basedOn w:val="Absatz-Standardschriftart"/>
     <w:link w:val="Absender"/>
     <w:rsid w:val="00FC3C5E"/>
     <w:rPr>
@@ -5593,7 +6791,7 @@
   </w:style>
   <w:style w:type="character" w:customStyle="1" w:styleId="InformationenzumAbsenderZchn">
     <w:name w:val="Informationen zum Absender Zchn"/>
-    <w:basedOn w:val="DefaultParagraphFont"/>
+    <w:basedOn w:val="Absatz-Standardschriftart"/>
     <w:link w:val="InformationenzumAbsender"/>
     <w:rsid w:val="00867CCF"/>
     <w:rPr>
@@ -5601,10 +6799,10 @@
       <w:sz w:val="18"/>
     </w:rPr>
   </w:style>
-  <w:style w:type="character" w:customStyle="1" w:styleId="CaptionChar">
-    <w:name w:val="Caption Char"/>
-    <w:basedOn w:val="DefaultParagraphFont"/>
-    <w:link w:val="Caption"/>
+  <w:style w:type="character" w:customStyle="1" w:styleId="BeschriftungZchn">
+    <w:name w:val="Beschriftung Zchn"/>
+    <w:basedOn w:val="Absatz-Standardschriftart"/>
+    <w:link w:val="Beschriftung"/>
     <w:uiPriority w:val="35"/>
     <w:rsid w:val="002A4F00"/>
     <w:rPr>
@@ -5615,9 +6813,9 @@
       <w:szCs w:val="18"/>
     </w:rPr>
   </w:style>
-  <w:style w:type="table" w:styleId="TableGrid">
+  <w:style w:type="table" w:styleId="Tabellenraster">
     <w:name w:val="Table Grid"/>
-    <w:basedOn w:val="TableNormal"/>
+    <w:basedOn w:val="NormaleTabelle"/>
     <w:uiPriority w:val="39"/>
     <w:locked/>
     <w:rsid w:val="00FC3C5E"/>
@@ -5637,7 +6835,7 @@
   </w:style>
   <w:style w:type="table" w:customStyle="1" w:styleId="Gitternetztabelle5dunkelAkzent11">
     <w:name w:val="Gitternetztabelle 5 dunkel  – Akzent 11"/>
-    <w:basedOn w:val="TableNormal"/>
+    <w:basedOn w:val="NormaleTabelle"/>
     <w:uiPriority w:val="50"/>
     <w:locked/>
     <w:rsid w:val="00845559"/>
@@ -5744,7 +6942,7 @@
   </w:style>
   <w:style w:type="table" w:customStyle="1" w:styleId="Listentabelle3Akzent11">
     <w:name w:val="Listentabelle 3 – Akzent 11"/>
-    <w:basedOn w:val="TableNormal"/>
+    <w:basedOn w:val="NormaleTabelle"/>
     <w:uiPriority w:val="48"/>
     <w:locked/>
     <w:rsid w:val="00845559"/>
@@ -6103,7 +7301,7 @@
   </w:style>
   <w:style w:type="paragraph" w:customStyle="1" w:styleId="Tabellenberschrift">
     <w:name w:val="Tabellenüberschrift"/>
-    <w:basedOn w:val="Normal"/>
+    <w:basedOn w:val="Standard"/>
     <w:qFormat/>
     <w:rsid w:val="00553D99"/>
     <w:pPr>
@@ -6115,7 +7313,7 @@
       <w:b/>
     </w:rPr>
   </w:style>
-  <w:style w:type="paragraph" w:styleId="NoSpacing">
+  <w:style w:type="paragraph" w:styleId="KeinLeerraum">
     <w:name w:val="No Spacing"/>
     <w:uiPriority w:val="1"/>
     <w:qFormat/>
@@ -6129,8 +7327,8 @@
   </w:style>
   <w:style w:type="paragraph" w:customStyle="1" w:styleId="DokumententitelJKU">
     <w:name w:val="Dokumententitel JKU"/>
-    <w:basedOn w:val="Normal"/>
-    <w:next w:val="Normal"/>
+    <w:basedOn w:val="Standard"/>
+    <w:next w:val="Standard"/>
     <w:link w:val="DokumententitelJKUZchn"/>
     <w:qFormat/>
     <w:rsid w:val="00A53D68"/>
@@ -6144,10 +7342,10 @@
       <w:sz w:val="32"/>
     </w:rPr>
   </w:style>
-  <w:style w:type="paragraph" w:styleId="TOCHeading">
+  <w:style w:type="paragraph" w:styleId="Inhaltsverzeichnisberschrift">
     <w:name w:val="TOC Heading"/>
-    <w:basedOn w:val="Heading1"/>
-    <w:next w:val="Normal"/>
+    <w:basedOn w:val="berschrift1"/>
+    <w:next w:val="Standard"/>
     <w:uiPriority w:val="39"/>
     <w:unhideWhenUsed/>
     <w:qFormat/>
@@ -6162,10 +7360,10 @@
       <w:lang w:eastAsia="de-AT"/>
     </w:rPr>
   </w:style>
-  <w:style w:type="paragraph" w:styleId="TOC1">
+  <w:style w:type="paragraph" w:styleId="Verzeichnis1">
     <w:name w:val="toc 1"/>
-    <w:basedOn w:val="Normal"/>
-    <w:next w:val="Normal"/>
+    <w:basedOn w:val="Standard"/>
+    <w:next w:val="Standard"/>
     <w:autoRedefine/>
     <w:uiPriority w:val="39"/>
     <w:unhideWhenUsed/>
@@ -6179,10 +7377,10 @@
       <w:ind w:left="442" w:hanging="442"/>
     </w:pPr>
   </w:style>
-  <w:style w:type="paragraph" w:styleId="TOC2">
+  <w:style w:type="paragraph" w:styleId="Verzeichnis2">
     <w:name w:val="toc 2"/>
-    <w:basedOn w:val="Normal"/>
-    <w:next w:val="Normal"/>
+    <w:basedOn w:val="Standard"/>
+    <w:next w:val="Standard"/>
     <w:autoRedefine/>
     <w:uiPriority w:val="39"/>
     <w:unhideWhenUsed/>
@@ -6196,10 +7394,10 @@
       <w:ind w:left="896" w:hanging="454"/>
     </w:pPr>
   </w:style>
-  <w:style w:type="paragraph" w:styleId="TOC3">
+  <w:style w:type="paragraph" w:styleId="Verzeichnis3">
     <w:name w:val="toc 3"/>
-    <w:basedOn w:val="Normal"/>
-    <w:next w:val="Normal"/>
+    <w:basedOn w:val="Standard"/>
+    <w:next w:val="Standard"/>
     <w:autoRedefine/>
     <w:uiPriority w:val="39"/>
     <w:unhideWhenUsed/>
@@ -6216,10 +7414,10 @@
       <w:noProof/>
     </w:rPr>
   </w:style>
-  <w:style w:type="paragraph" w:styleId="TOC4">
+  <w:style w:type="paragraph" w:styleId="Verzeichnis4">
     <w:name w:val="toc 4"/>
-    <w:basedOn w:val="Normal"/>
-    <w:next w:val="Normal"/>
+    <w:basedOn w:val="Standard"/>
+    <w:next w:val="Standard"/>
     <w:autoRedefine/>
     <w:uiPriority w:val="39"/>
     <w:unhideWhenUsed/>
@@ -6233,10 +7431,10 @@
       <w:ind w:left="2483" w:hanging="907"/>
     </w:pPr>
   </w:style>
-  <w:style w:type="paragraph" w:styleId="TOC5">
+  <w:style w:type="paragraph" w:styleId="Verzeichnis5">
     <w:name w:val="toc 5"/>
-    <w:basedOn w:val="Normal"/>
-    <w:next w:val="Normal"/>
+    <w:basedOn w:val="Standard"/>
+    <w:next w:val="Standard"/>
     <w:autoRedefine/>
     <w:uiPriority w:val="39"/>
     <w:unhideWhenUsed/>
@@ -6252,7 +7450,7 @@
   </w:style>
   <w:style w:type="character" w:customStyle="1" w:styleId="DokumententitelJKUZchn">
     <w:name w:val="Dokumententitel JKU Zchn"/>
-    <w:basedOn w:val="SubtitleChar"/>
+    <w:basedOn w:val="UntertitelZchn"/>
     <w:link w:val="DokumententitelJKU"/>
     <w:rsid w:val="00A53D68"/>
     <w:rPr>
@@ -6262,10 +7460,10 @@
       <w:sz w:val="32"/>
     </w:rPr>
   </w:style>
-  <w:style w:type="character" w:customStyle="1" w:styleId="Heading7Char">
-    <w:name w:val="Heading 7 Char"/>
-    <w:basedOn w:val="DefaultParagraphFont"/>
-    <w:link w:val="Heading7"/>
+  <w:style w:type="character" w:customStyle="1" w:styleId="berschrift7Zchn">
+    <w:name w:val="Überschrift 7 Zchn"/>
+    <w:basedOn w:val="Absatz-Standardschriftart"/>
+    <w:link w:val="berschrift7"/>
     <w:uiPriority w:val="9"/>
     <w:semiHidden/>
     <w:rsid w:val="00C93C39"/>
@@ -6275,10 +7473,10 @@
       <w:iCs/>
     </w:rPr>
   </w:style>
-  <w:style w:type="character" w:customStyle="1" w:styleId="Heading8Char">
-    <w:name w:val="Heading 8 Char"/>
-    <w:basedOn w:val="DefaultParagraphFont"/>
-    <w:link w:val="Heading8"/>
+  <w:style w:type="character" w:customStyle="1" w:styleId="berschrift8Zchn">
+    <w:name w:val="Überschrift 8 Zchn"/>
+    <w:basedOn w:val="Absatz-Standardschriftart"/>
+    <w:link w:val="berschrift8"/>
     <w:uiPriority w:val="9"/>
     <w:semiHidden/>
     <w:rsid w:val="00C93C39"/>
@@ -6288,10 +7486,10 @@
       <w:szCs w:val="21"/>
     </w:rPr>
   </w:style>
-  <w:style w:type="character" w:customStyle="1" w:styleId="Heading9Char">
-    <w:name w:val="Heading 9 Char"/>
-    <w:basedOn w:val="DefaultParagraphFont"/>
-    <w:link w:val="Heading9"/>
+  <w:style w:type="character" w:customStyle="1" w:styleId="berschrift9Zchn">
+    <w:name w:val="Überschrift 9 Zchn"/>
+    <w:basedOn w:val="Absatz-Standardschriftart"/>
+    <w:link w:val="berschrift9"/>
     <w:uiPriority w:val="9"/>
     <w:semiHidden/>
     <w:rsid w:val="00C93C39"/>
@@ -6302,11 +7500,86 @@
       <w:szCs w:val="21"/>
     </w:rPr>
   </w:style>
+  <w:style w:type="paragraph" w:styleId="HTMLVorformatiert">
+    <w:name w:val="HTML Preformatted"/>
+    <w:basedOn w:val="Standard"/>
+    <w:link w:val="HTMLVorformatiertZchn"/>
+    <w:uiPriority w:val="99"/>
+    <w:semiHidden/>
+    <w:unhideWhenUsed/>
+    <w:rsid w:val="00AB4FAD"/>
+    <w:pPr>
+      <w:tabs>
+        <w:tab w:val="left" w:pos="916"/>
+        <w:tab w:val="left" w:pos="1832"/>
+        <w:tab w:val="left" w:pos="2748"/>
+        <w:tab w:val="left" w:pos="3664"/>
+        <w:tab w:val="left" w:pos="4580"/>
+        <w:tab w:val="left" w:pos="5496"/>
+        <w:tab w:val="left" w:pos="6412"/>
+        <w:tab w:val="left" w:pos="7328"/>
+        <w:tab w:val="left" w:pos="8244"/>
+        <w:tab w:val="left" w:pos="9160"/>
+        <w:tab w:val="left" w:pos="10076"/>
+        <w:tab w:val="left" w:pos="10992"/>
+        <w:tab w:val="left" w:pos="11908"/>
+        <w:tab w:val="left" w:pos="12824"/>
+        <w:tab w:val="left" w:pos="13740"/>
+        <w:tab w:val="left" w:pos="14656"/>
+      </w:tabs>
+      <w:spacing w:line="240" w:lineRule="auto"/>
+    </w:pPr>
+    <w:rPr>
+      <w:rFonts w:ascii="Courier New" w:eastAsia="Times New Roman" w:hAnsi="Courier New" w:cs="Courier New"/>
+      <w:sz w:val="20"/>
+      <w:szCs w:val="20"/>
+      <w:lang w:val="en-AT" w:eastAsia="en-AT"/>
+    </w:rPr>
+  </w:style>
+  <w:style w:type="character" w:customStyle="1" w:styleId="HTMLVorformatiertZchn">
+    <w:name w:val="HTML Vorformatiert Zchn"/>
+    <w:basedOn w:val="Absatz-Standardschriftart"/>
+    <w:link w:val="HTMLVorformatiert"/>
+    <w:uiPriority w:val="99"/>
+    <w:semiHidden/>
+    <w:rsid w:val="00AB4FAD"/>
+    <w:rPr>
+      <w:rFonts w:ascii="Courier New" w:eastAsia="Times New Roman" w:hAnsi="Courier New" w:cs="Courier New"/>
+      <w:sz w:val="20"/>
+      <w:szCs w:val="20"/>
+      <w:lang w:val="en-AT" w:eastAsia="en-AT"/>
+    </w:rPr>
+  </w:style>
+  <w:style w:type="character" w:styleId="HTMLCode">
+    <w:name w:val="HTML Code"/>
+    <w:basedOn w:val="Absatz-Standardschriftart"/>
+    <w:uiPriority w:val="99"/>
+    <w:semiHidden/>
+    <w:unhideWhenUsed/>
+    <w:rsid w:val="00AB4FAD"/>
+    <w:rPr>
+      <w:rFonts w:ascii="Courier New" w:eastAsia="Times New Roman" w:hAnsi="Courier New" w:cs="Courier New"/>
+      <w:sz w:val="20"/>
+      <w:szCs w:val="20"/>
+    </w:rPr>
+  </w:style>
+  <w:style w:type="character" w:styleId="NichtaufgelsteErwhnung">
+    <w:name w:val="Unresolved Mention"/>
+    <w:basedOn w:val="Absatz-Standardschriftart"/>
+    <w:uiPriority w:val="99"/>
+    <w:semiHidden/>
+    <w:unhideWhenUsed/>
+    <w:rsid w:val="002A330A"/>
+    <w:rPr>
+      <w:color w:val="605E5C"/>
+      <w:shd w:val="clear" w:color="auto" w:fill="E1DFDD"/>
+    </w:rPr>
+  </w:style>
 </w:styles>
 </file>
 
 <file path=word/glossary/document.xml><?xml version="1.0" encoding="utf-8"?>
-<w:glossaryDocument xmlns:wpc="http://schemas.microsoft.com/office/word/2010/wordprocessingCanvas" xmlns:cx="http://schemas.microsoft.com/office/drawing/2014/chartex" xmlns:cx1="http://schemas.microsoft.com/office/drawing/2015/9/8/chartex" xmlns:cx2="http://schemas.microsoft.com/office/drawing/2015/10/21/chartex" xmlns:cx3="http://schemas.microsoft.com/office/drawing/2016/5/9/chartex" xmlns:cx4="http://schemas.microsoft.com/office/drawing/2016/5/10/chartex" xmlns:cx5="http://schemas.microsoft.com/office/drawing/2016/5/11/chartex" xmlns:cx6="http://schemas.microsoft.com/office/drawing/2016/5/12/chartex" xmlns:cx7="http://schemas.microsoft.com/office/drawing/2016/5/13/chartex" xmlns:cx8="http://schemas.microsoft.com/office/drawing/2016/5/14/chartex" xmlns:mc="http://schemas.openxmlformats.org/markup-compatibility/2006" xmlns:aink="http://schemas.microsoft.com/office/drawing/2016/ink" xmlns:am3d="http://schemas.microsoft.com/office/drawing/2017/model3d" xmlns:o="urn:schemas-microsoft-com:office:office" xmlns:r="http://schemas.openxmlformats.org/officeDocument/2006/relationships" xmlns:m="http://schemas.openxmlformats.org/officeDocument/2006/math" xmlns:v="urn:schemas-microsoft-com:vml" xmlns:wp14="http://schemas.microsoft.com/office/word/2010/wordprocessingDrawing" xmlns:wp="http://schemas.openxmlformats.org/drawingml/2006/wordprocessingDrawing" xmlns:w10="urn:schemas-microsoft-com:office:word" xmlns:w="http://schemas.openxmlformats.org/wordprocessingml/2006/main" xmlns:w14="http://schemas.microsoft.com/office/word/2010/wordml" xmlns:w15="http://schemas.microsoft.com/office/word/2012/wordml" xmlns:w16cid="http://schemas.microsoft.com/office/word/2016/wordml/cid" xmlns:w16se="http://schemas.microsoft.com/office/word/2015/wordml/symex" xmlns:wpg="http://schemas.microsoft.com/office/word/2010/wordprocessingGroup" xmlns:wpi="http://schemas.microsoft.com/office/word/2010/wordprocessingInk" xmlns:wne="http://schemas.microsoft.com/office/word/2006/wordml" xmlns:wps="http://schemas.microsoft.com/office/word/2010/wordprocessingShape" mc:Ignorable="w14 w15 w16se w16cid wp14">
+<w:glossaryDocument xmlns:wpc="http://schemas.microsoft.com/office/word/2010/wordprocessingCanvas" xmlns:cx="http://schemas.microsoft.com/office/drawing/2014/chartex" xmlns:cx1="http://schemas.microsoft.com/office/drawing/2015/9/8/chartex" xmlns:cx2="http://schemas.microsoft.com/office/drawing/2015/10/21/chartex" xmlns:cx3="http://schemas.microsoft.com/office/drawing/2016/5/9/chartex" xmlns:cx4="http://schemas.microsoft.com/office/drawing/2016/5/10/chartex" xmlns:cx5="http://schemas.microsoft.com/office/drawing/2016/5/11/chartex" xmlns:cx6="http://schemas.microsoft.com/office/drawing/2016/5/12/chartex" xmlns:cx7="http://schemas.microsoft.com/office/drawing/2016/5/13/chartex" xmlns:cx8="http://schemas.microsoft.com/office/drawing/2016/5/14/chartex" xmlns:mc="http://schemas.openxmlformats.org/markup-compatibility/2006" xmlns:aink="http://schemas.microsoft.com/office/drawing/2016/ink" xmlns:am3d="http://schemas.microsoft.com/office/drawing/2017/model3d" xmlns:o="urn:schemas-microsoft-com:office:office" xmlns:r="http://schemas.openxmlformats.org/officeDocument/2006/relationships" xmlns:m="http://schemas.openxmlformats.org/officeDocument/2006/math" xmlns:v="urn:schemas-microsoft-com:vml" xmlns:wp14="http://schemas.microsoft.com/office/word/2010/wordprocessingDrawing" xmlns:wp="http://schemas.openxmlformats.org/drawingml/2006/wordprocessingDrawing" xmlns:w10="urn:schemas-microsoft-com:office:word" xmlns:w="http://schemas.openxmlformats.org/wordprocessingml/2006/main" xmlns:w14="http://schemas.microsoft.com/office/word/2010/wordml" xmlns:w15="http://schemas.microsoft.com/office/word/2012/wordml" xmlns:w16cex="http://schemas.microsoft.com/office/word/2018/wordml/cex" xmlns:w16cid="http://schemas.microsoft.com/office/word/2016/wordml/cid" xmlns:w16="http://schemas.microsoft.com/office/word/2018/wordml" xmlns:w16se="http://schemas.microsoft.com/office/word/2015/wordml/symex" xmlns:wpg="http://schemas.microsoft.com/office/word/2010/wordprocessingGroup" xmlns:wpi="http://schemas.microsoft.com/office/word/2010/wordprocessingInk" xmlns:wne="http://schemas.microsoft.com/office/word/2006/wordml" xmlns:wps="http://schemas.microsoft.com/office/word/2010/wordprocessingShape" mc:Ignorable="w14 w15 w16se w16cid w16 w16cex wp14">
   <w:docParts>
     <w:docPart>
       <w:docPartPr>
@@ -6330,7 +7603,7 @@
           </w:pPr>
           <w:r>
             <w:rPr>
-              <w:rStyle w:val="PlaceholderText"/>
+              <w:rStyle w:val="Platzhaltertext"/>
             </w:rPr>
             <w:t>[Autor]</w:t>
           </w:r>
@@ -6342,7 +7615,7 @@
 </file>
 
 <file path=word/glossary/fontTable.xml><?xml version="1.0" encoding="utf-8"?>
-<w:fonts xmlns:mc="http://schemas.openxmlformats.org/markup-compatibility/2006" xmlns:r="http://schemas.openxmlformats.org/officeDocument/2006/relationships" xmlns:w="http://schemas.openxmlformats.org/wordprocessingml/2006/main" xmlns:w14="http://schemas.microsoft.com/office/word/2010/wordml" xmlns:w15="http://schemas.microsoft.com/office/word/2012/wordml" xmlns:w16cid="http://schemas.microsoft.com/office/word/2016/wordml/cid" xmlns:w16se="http://schemas.microsoft.com/office/word/2015/wordml/symex" mc:Ignorable="w14 w15 w16se w16cid">
+<w:fonts xmlns:mc="http://schemas.openxmlformats.org/markup-compatibility/2006" xmlns:r="http://schemas.openxmlformats.org/officeDocument/2006/relationships" xmlns:w="http://schemas.openxmlformats.org/wordprocessingml/2006/main" xmlns:w14="http://schemas.microsoft.com/office/word/2010/wordml" xmlns:w15="http://schemas.microsoft.com/office/word/2012/wordml" xmlns:w16cex="http://schemas.microsoft.com/office/word/2018/wordml/cex" xmlns:w16cid="http://schemas.microsoft.com/office/word/2016/wordml/cid" xmlns:w16="http://schemas.microsoft.com/office/word/2018/wordml" xmlns:w16se="http://schemas.microsoft.com/office/word/2015/wordml/symex" mc:Ignorable="w14 w15 w16se w16cid w16 w16cex">
   <w:font w:name="Wingdings 2">
     <w:panose1 w:val="05020102010507070707"/>
     <w:charset w:val="02"/>
@@ -6355,25 +7628,25 @@
     <w:charset w:val="00"/>
     <w:family w:val="roman"/>
     <w:pitch w:val="variable"/>
-    <w:sig w:usb0="E0002AFF" w:usb1="C0007841" w:usb2="00000009" w:usb3="00000000" w:csb0="000001FF" w:csb1="00000000"/>
+    <w:sig w:usb0="E0002EFF" w:usb1="C000785B" w:usb2="00000009" w:usb3="00000000" w:csb0="000001FF" w:csb1="00000000"/>
   </w:font>
   <w:font w:name="Arial">
     <w:panose1 w:val="020B0604020202020204"/>
     <w:charset w:val="00"/>
     <w:family w:val="swiss"/>
     <w:pitch w:val="variable"/>
-    <w:sig w:usb0="E0002AFF" w:usb1="C0007843" w:usb2="00000009" w:usb3="00000000" w:csb0="000001FF" w:csb1="00000000"/>
+    <w:sig w:usb0="E0002EFF" w:usb1="C000785B" w:usb2="00000009" w:usb3="00000000" w:csb0="000001FF" w:csb1="00000000"/>
   </w:font>
   <w:font w:name="Wingdings">
     <w:panose1 w:val="05000000000000000000"/>
     <w:charset w:val="02"/>
-    <w:family w:val="decorative"/>
+    <w:family w:val="auto"/>
     <w:pitch w:val="variable"/>
     <w:sig w:usb0="00000000" w:usb1="10000000" w:usb2="00000000" w:usb3="00000000" w:csb0="80000000" w:csb1="00000000"/>
   </w:font>
   <w:font w:name="Segoe UI">
     <w:altName w:val="Arial"/>
-    <w:panose1 w:val="020B0604020202020204"/>
+    <w:panose1 w:val="020B0502040204020203"/>
     <w:charset w:val="00"/>
     <w:family w:val="swiss"/>
     <w:pitch w:val="variable"/>
@@ -6386,25 +7659,46 @@
     <w:pitch w:val="variable"/>
     <w:sig w:usb0="A00002AF" w:usb1="400078FB" w:usb2="00000000" w:usb3="00000000" w:csb0="0000009F" w:csb1="00000000"/>
   </w:font>
+  <w:font w:name="Courier New">
+    <w:panose1 w:val="02070309020205020404"/>
+    <w:charset w:val="00"/>
+    <w:family w:val="modern"/>
+    <w:pitch w:val="fixed"/>
+    <w:sig w:usb0="E0002EFF" w:usb1="C0007843" w:usb2="00000009" w:usb3="00000000" w:csb0="000001FF" w:csb1="00000000"/>
+  </w:font>
+  <w:font w:name="Consolas">
+    <w:panose1 w:val="020B0609020204030204"/>
+    <w:charset w:val="00"/>
+    <w:family w:val="modern"/>
+    <w:pitch w:val="fixed"/>
+    <w:sig w:usb0="E00006FF" w:usb1="0000FCFF" w:usb2="00000001" w:usb3="00000000" w:csb0="0000019F" w:csb1="00000000"/>
+  </w:font>
+  <w:font w:name="Lucida Console">
+    <w:panose1 w:val="020B0609040504020204"/>
+    <w:charset w:val="00"/>
+    <w:family w:val="modern"/>
+    <w:pitch w:val="fixed"/>
+    <w:sig w:usb0="8000028F" w:usb1="00001800" w:usb2="00000000" w:usb3="00000000" w:csb0="0000001F" w:csb1="00000000"/>
+  </w:font>
   <w:font w:name="Calibri">
     <w:panose1 w:val="020F0502020204030204"/>
     <w:charset w:val="00"/>
     <w:family w:val="swiss"/>
     <w:pitch w:val="variable"/>
-    <w:sig w:usb0="E0002EFF" w:usb1="C000247B" w:usb2="00000009" w:usb3="00000000" w:csb0="000001FF" w:csb1="00000000"/>
+    <w:sig w:usb0="E4002EFF" w:usb1="C000247B" w:usb2="00000009" w:usb3="00000000" w:csb0="000001FF" w:csb1="00000000"/>
   </w:font>
   <w:font w:name="Calibri Light">
     <w:panose1 w:val="020F0302020204030204"/>
     <w:charset w:val="00"/>
     <w:family w:val="swiss"/>
     <w:pitch w:val="variable"/>
-    <w:sig w:usb0="E0002AFF" w:usb1="C000247B" w:usb2="00000009" w:usb3="00000000" w:csb0="000001FF" w:csb1="00000000"/>
+    <w:sig w:usb0="E4002EFF" w:usb1="C000247B" w:usb2="00000009" w:usb3="00000000" w:csb0="000001FF" w:csb1="00000000"/>
   </w:font>
 </w:fonts>
 </file>
 
 <file path=word/glossary/settings.xml><?xml version="1.0" encoding="utf-8"?>
-<w:settings xmlns:mc="http://schemas.openxmlformats.org/markup-compatibility/2006" xmlns:o="urn:schemas-microsoft-com:office:office" xmlns:r="http://schemas.openxmlformats.org/officeDocument/2006/relationships" xmlns:m="http://schemas.openxmlformats.org/officeDocument/2006/math" xmlns:v="urn:schemas-microsoft-com:vml" xmlns:w10="urn:schemas-microsoft-com:office:word" xmlns:w="http://schemas.openxmlformats.org/wordprocessingml/2006/main" xmlns:w14="http://schemas.microsoft.com/office/word/2010/wordml" xmlns:w15="http://schemas.microsoft.com/office/word/2012/wordml" xmlns:w16cid="http://schemas.microsoft.com/office/word/2016/wordml/cid" xmlns:w16se="http://schemas.microsoft.com/office/word/2015/wordml/symex" xmlns:sl="http://schemas.openxmlformats.org/schemaLibrary/2006/main" mc:Ignorable="w14 w15 w16se w16cid">
+<w:settings xmlns:mc="http://schemas.openxmlformats.org/markup-compatibility/2006" xmlns:o="urn:schemas-microsoft-com:office:office" xmlns:r="http://schemas.openxmlformats.org/officeDocument/2006/relationships" xmlns:m="http://schemas.openxmlformats.org/officeDocument/2006/math" xmlns:v="urn:schemas-microsoft-com:vml" xmlns:w10="urn:schemas-microsoft-com:office:word" xmlns:w="http://schemas.openxmlformats.org/wordprocessingml/2006/main" xmlns:w14="http://schemas.microsoft.com/office/word/2010/wordml" xmlns:w15="http://schemas.microsoft.com/office/word/2012/wordml" xmlns:w16cex="http://schemas.microsoft.com/office/word/2018/wordml/cex" xmlns:w16cid="http://schemas.microsoft.com/office/word/2016/wordml/cid" xmlns:w16="http://schemas.microsoft.com/office/word/2018/wordml" xmlns:w16se="http://schemas.microsoft.com/office/word/2015/wordml/symex" xmlns:sl="http://schemas.openxmlformats.org/schemaLibrary/2006/main" mc:Ignorable="w14 w15 w16se w16cid w16 w16cex">
   <w:view w:val="normal"/>
   <w:defaultTabStop w:val="708"/>
   <w:hyphenationZone w:val="425"/>
@@ -6421,6 +7715,9 @@
   <w:rsids>
     <w:rsidRoot w:val="00CA4A1F"/>
     <w:rsid w:val="0004446A"/>
+    <w:rsid w:val="006829F8"/>
+    <w:rsid w:val="00691E93"/>
+    <w:rsid w:val="008D763D"/>
     <w:rsid w:val="00CA4A1F"/>
     <w:rsid w:val="00DF68EC"/>
     <w:rsid w:val="00E0772C"/>
@@ -6442,13 +7739,13 @@
   <w:themeFontLang w:val="de-AT"/>
   <w:clrSchemeMapping w:bg1="light1" w:t1="dark1" w:bg2="light2" w:t2="dark2" w:accent1="accent1" w:accent2="accent2" w:accent3="accent3" w:accent4="accent4" w:accent5="accent5" w:accent6="accent6" w:hyperlink="hyperlink" w:followedHyperlink="followedHyperlink"/>
   <w:decimalSymbol w:val=","/>
-  <w:listSeparator w:val=","/>
+  <w:listSeparator w:val=";"/>
   <w15:chartTrackingRefBased/>
 </w:settings>
 </file>
 
 <file path=word/glossary/styles.xml><?xml version="1.0" encoding="utf-8"?>
-<w:styles xmlns:mc="http://schemas.openxmlformats.org/markup-compatibility/2006" xmlns:r="http://schemas.openxmlformats.org/officeDocument/2006/relationships" xmlns:w="http://schemas.openxmlformats.org/wordprocessingml/2006/main" xmlns:w14="http://schemas.microsoft.com/office/word/2010/wordml" xmlns:w15="http://schemas.microsoft.com/office/word/2012/wordml" xmlns:w16cid="http://schemas.microsoft.com/office/word/2016/wordml/cid" xmlns:w16se="http://schemas.microsoft.com/office/word/2015/wordml/symex" mc:Ignorable="w14 w15 w16se w16cid">
+<w:styles xmlns:mc="http://schemas.openxmlformats.org/markup-compatibility/2006" xmlns:r="http://schemas.openxmlformats.org/officeDocument/2006/relationships" xmlns:w="http://schemas.openxmlformats.org/wordprocessingml/2006/main" xmlns:w14="http://schemas.microsoft.com/office/word/2010/wordml" xmlns:w15="http://schemas.microsoft.com/office/word/2012/wordml" xmlns:w16cex="http://schemas.microsoft.com/office/word/2018/wordml/cex" xmlns:w16cid="http://schemas.microsoft.com/office/word/2016/wordml/cid" xmlns:w16="http://schemas.microsoft.com/office/word/2018/wordml" xmlns:w16se="http://schemas.microsoft.com/office/word/2015/wordml/symex" mc:Ignorable="w14 w15 w16se w16cid w16 w16cex">
   <w:docDefaults>
     <w:rPrDefault>
       <w:rPr>
@@ -6464,7 +7761,7 @@
       </w:pPr>
     </w:pPrDefault>
   </w:docDefaults>
-  <w:latentStyles w:defLockedState="0" w:defUIPriority="99" w:defSemiHidden="0" w:defUnhideWhenUsed="0" w:defQFormat="0" w:count="375">
+  <w:latentStyles w:defLockedState="0" w:defUIPriority="99" w:defSemiHidden="0" w:defUnhideWhenUsed="0" w:defQFormat="0" w:count="376">
     <w:lsdException w:name="Normal" w:uiPriority="0" w:qFormat="1"/>
     <w:lsdException w:name="heading 1" w:uiPriority="9" w:qFormat="1"/>
     <w:lsdException w:name="heading 2" w:semiHidden="1" w:uiPriority="9" w:unhideWhenUsed="1" w:qFormat="1"/>
@@ -6840,18 +8137,19 @@
     <w:lsdException w:name="Smart Hyperlink" w:semiHidden="1" w:unhideWhenUsed="1"/>
     <w:lsdException w:name="Hashtag" w:semiHidden="1" w:unhideWhenUsed="1"/>
     <w:lsdException w:name="Unresolved Mention" w:semiHidden="1" w:unhideWhenUsed="1"/>
+    <w:lsdException w:name="Smart Link" w:semiHidden="1" w:unhideWhenUsed="1"/>
   </w:latentStyles>
-  <w:style w:type="paragraph" w:default="1" w:styleId="Normal">
+  <w:style w:type="paragraph" w:default="1" w:styleId="Standard">
     <w:name w:val="Normal"/>
     <w:qFormat/>
   </w:style>
-  <w:style w:type="character" w:default="1" w:styleId="DefaultParagraphFont">
+  <w:style w:type="character" w:default="1" w:styleId="Absatz-Standardschriftart">
     <w:name w:val="Default Paragraph Font"/>
     <w:uiPriority w:val="1"/>
     <w:semiHidden/>
     <w:unhideWhenUsed/>
   </w:style>
-  <w:style w:type="table" w:default="1" w:styleId="TableNormal">
+  <w:style w:type="table" w:default="1" w:styleId="NormaleTabelle">
     <w:name w:val="Normal Table"/>
     <w:uiPriority w:val="99"/>
     <w:semiHidden/>
@@ -6866,15 +8164,15 @@
       </w:tblCellMar>
     </w:tblPr>
   </w:style>
-  <w:style w:type="numbering" w:default="1" w:styleId="NoList">
+  <w:style w:type="numbering" w:default="1" w:styleId="KeineListe">
     <w:name w:val="No List"/>
     <w:uiPriority w:val="99"/>
     <w:semiHidden/>
     <w:unhideWhenUsed/>
   </w:style>
-  <w:style w:type="character" w:styleId="PlaceholderText">
+  <w:style w:type="character" w:styleId="Platzhaltertext">
     <w:name w:val="Placeholder Text"/>
-    <w:basedOn w:val="DefaultParagraphFont"/>
+    <w:basedOn w:val="Absatz-Standardschriftart"/>
     <w:uiPriority w:val="99"/>
     <w:semiHidden/>
   </w:style>
@@ -6888,7 +8186,7 @@
 </file>
 
 <file path=word/glossary/webSettings.xml><?xml version="1.0" encoding="utf-8"?>
-<w:webSettings xmlns:mc="http://schemas.openxmlformats.org/markup-compatibility/2006" xmlns:r="http://schemas.openxmlformats.org/officeDocument/2006/relationships" xmlns:w="http://schemas.openxmlformats.org/wordprocessingml/2006/main" xmlns:w14="http://schemas.microsoft.com/office/word/2010/wordml" xmlns:w15="http://schemas.microsoft.com/office/word/2012/wordml" xmlns:w16cid="http://schemas.microsoft.com/office/word/2016/wordml/cid" xmlns:w16se="http://schemas.microsoft.com/office/word/2015/wordml/symex" mc:Ignorable="w14 w15 w16se w16cid">
+<w:webSettings xmlns:mc="http://schemas.openxmlformats.org/markup-compatibility/2006" xmlns:r="http://schemas.openxmlformats.org/officeDocument/2006/relationships" xmlns:w="http://schemas.openxmlformats.org/wordprocessingml/2006/main" xmlns:w14="http://schemas.microsoft.com/office/word/2010/wordml" xmlns:w15="http://schemas.microsoft.com/office/word/2012/wordml" xmlns:w16cex="http://schemas.microsoft.com/office/word/2018/wordml/cex" xmlns:w16cid="http://schemas.microsoft.com/office/word/2016/wordml/cid" xmlns:w16="http://schemas.microsoft.com/office/word/2018/wordml" xmlns:w16se="http://schemas.microsoft.com/office/word/2015/wordml/symex" mc:Ignorable="w14 w15 w16se w16cid w16 w16cex">
   <w:optimizeForBrowser/>
   <w:allowPNG/>
 </w:webSettings>

</xml_diff>

<commit_message>
fixed Duration Display added JavaDoc cleaned Code up a Bit final Code commit
</commit_message>
<xml_diff>
--- a/Projektdokumentation.docx
+++ b/Projektdokumentation.docx
@@ -123,8 +123,16 @@
                               <w:rPr>
                                 <w:lang w:val="en-US"/>
                               </w:rPr>
-                              <w:t>Christopher Gusenbauer</w:t>
+                              <w:t xml:space="preserve">Christopher </w:t>
                             </w:r>
+                            <w:proofErr w:type="spellStart"/>
+                            <w:r>
+                              <w:rPr>
+                                <w:lang w:val="en-US"/>
+                              </w:rPr>
+                              <w:t>Gusenbauer</w:t>
+                            </w:r>
+                            <w:proofErr w:type="spellEnd"/>
                           </w:p>
                         </w:txbxContent>
                       </wps:txbx>
@@ -1531,14 +1539,27 @@
       <w:r>
         <w:t xml:space="preserve">Tabelle </w:t>
       </w:r>
-      <w:fldSimple w:instr=" SEQ Tabelle \* ARABIC ">
-        <w:r>
-          <w:rPr>
-            <w:noProof/>
-          </w:rPr>
-          <w:t>1</w:t>
-        </w:r>
-      </w:fldSimple>
+      <w:r>
+        <w:fldChar w:fldCharType="begin"/>
+      </w:r>
+      <w:r>
+        <w:instrText xml:space="preserve"> SEQ Tabelle \* ARABIC </w:instrText>
+      </w:r>
+      <w:r>
+        <w:fldChar w:fldCharType="separate"/>
+      </w:r>
+      <w:r>
+        <w:rPr>
+          <w:noProof/>
+        </w:rPr>
+        <w:t>1</w:t>
+      </w:r>
+      <w:r>
+        <w:rPr>
+          <w:noProof/>
+        </w:rPr>
+        <w:fldChar w:fldCharType="end"/>
+      </w:r>
       <w:r>
         <w:t>: Versionshistorie</w:t>
       </w:r>
@@ -1583,7 +1604,21 @@
         <w:rPr>
           <w:i/>
         </w:rPr>
-        <w:t xml:space="preserve">als Desktopapp </w:t>
+        <w:t xml:space="preserve">als </w:t>
+      </w:r>
+      <w:proofErr w:type="spellStart"/>
+      <w:r>
+        <w:rPr>
+          <w:i/>
+        </w:rPr>
+        <w:t>Desktopapp</w:t>
+      </w:r>
+      <w:proofErr w:type="spellEnd"/>
+      <w:r>
+        <w:rPr>
+          <w:i/>
+        </w:rPr>
+        <w:t xml:space="preserve"> </w:t>
       </w:r>
       <w:r>
         <w:rPr>
@@ -1595,7 +1630,21 @@
         <w:rPr>
           <w:i/>
         </w:rPr>
-        <w:t xml:space="preserve"> („Tasky“)</w:t>
+        <w:t xml:space="preserve"> („</w:t>
+      </w:r>
+      <w:proofErr w:type="spellStart"/>
+      <w:r>
+        <w:rPr>
+          <w:i/>
+        </w:rPr>
+        <w:t>Tasky</w:t>
+      </w:r>
+      <w:proofErr w:type="spellEnd"/>
+      <w:r>
+        <w:rPr>
+          <w:i/>
+        </w:rPr>
+        <w:t>“)</w:t>
       </w:r>
       <w:r>
         <w:rPr>
@@ -1803,111 +1852,328 @@
           <w:i/>
           <w:lang w:val="en-US"/>
         </w:rPr>
-        <w:t>User Requirement #2978: TB-06: Aktivitäten können mit beliebig vielen Tags versehen werden</w:t>
-      </w:r>
-    </w:p>
-    <w:p>
-      <w:pPr>
-        <w:rPr>
-          <w:i/>
-        </w:rPr>
-      </w:pPr>
-      <w:r>
-        <w:rPr>
-          <w:i/>
-        </w:rPr>
-        <w:t>User Requirement #2979: TM-02: Zeittracking in der Applikation</w:t>
-      </w:r>
-    </w:p>
-    <w:p>
-      <w:pPr>
-        <w:rPr>
-          <w:i/>
-        </w:rPr>
-      </w:pPr>
-      <w:r>
-        <w:rPr>
-          <w:i/>
-        </w:rPr>
-        <w:t>User Requirement #2981: TF-05: Grafische Auswertung von Aktivitäten</w:t>
-      </w:r>
-    </w:p>
-    <w:p>
-      <w:pPr>
-        <w:rPr>
-          <w:i/>
-        </w:rPr>
-      </w:pPr>
-      <w:r>
-        <w:rPr>
-          <w:i/>
-        </w:rPr>
-        <w:t>User Requirement #2982: TF-01/02/03 Filtern und Sortieren der Aktivitäten</w:t>
-      </w:r>
-    </w:p>
-    <w:p>
-      <w:pPr>
-        <w:rPr>
-          <w:i/>
-        </w:rPr>
-      </w:pPr>
-      <w:r>
-        <w:rPr>
-          <w:i/>
-        </w:rPr>
-        <w:t>User Requirement #2983: TB-Neu-1: Intuitive Markierung von Aktivitäten als erledigt</w:t>
-      </w:r>
-    </w:p>
-    <w:p>
-      <w:pPr>
-        <w:rPr>
-          <w:i/>
-        </w:rPr>
-      </w:pPr>
-      <w:r>
-        <w:rPr>
-          <w:i/>
-        </w:rPr>
-        <w:t>User Requirement #2984: TB-Neu-2: Anpassung der Eigenschaften einer Aktivität</w:t>
-      </w:r>
-    </w:p>
-    <w:p>
-      <w:pPr>
-        <w:rPr>
-          <w:i/>
-        </w:rPr>
-      </w:pPr>
-      <w:r>
-        <w:rPr>
-          <w:i/>
-        </w:rPr>
-        <w:t>User Requirement #2986: TB-Neu-3: Applikation als ausführbares Programm zur Verfügung stellen.</w:t>
-      </w:r>
-    </w:p>
-    <w:p>
-      <w:pPr>
-        <w:rPr>
-          <w:i/>
-        </w:rPr>
-      </w:pPr>
-      <w:r>
-        <w:rPr>
-          <w:i/>
-        </w:rPr>
-        <w:t xml:space="preserve">Gesamtaufwand laut Redmine &gt; 200 Stunden. </w:t>
-      </w:r>
-    </w:p>
-    <w:p>
-      <w:pPr>
-        <w:rPr>
-          <w:i/>
-        </w:rPr>
-      </w:pPr>
-      <w:r>
-        <w:rPr>
-          <w:i/>
-        </w:rPr>
-        <w:t>Verantwortlich für Alle Requirements: Christopher Gusenbauer</w:t>
+        <w:t xml:space="preserve">User Requirement #2978: TB-06: </w:t>
+      </w:r>
+      <w:proofErr w:type="spellStart"/>
+      <w:r>
+        <w:rPr>
+          <w:i/>
+          <w:lang w:val="en-US"/>
+        </w:rPr>
+        <w:t>Aktivitäten</w:t>
+      </w:r>
+      <w:proofErr w:type="spellEnd"/>
+      <w:r>
+        <w:rPr>
+          <w:i/>
+          <w:lang w:val="en-US"/>
+        </w:rPr>
+        <w:t xml:space="preserve"> </w:t>
+      </w:r>
+      <w:proofErr w:type="spellStart"/>
+      <w:r>
+        <w:rPr>
+          <w:i/>
+          <w:lang w:val="en-US"/>
+        </w:rPr>
+        <w:t>können</w:t>
+      </w:r>
+      <w:proofErr w:type="spellEnd"/>
+      <w:r>
+        <w:rPr>
+          <w:i/>
+          <w:lang w:val="en-US"/>
+        </w:rPr>
+        <w:t xml:space="preserve"> </w:t>
+      </w:r>
+      <w:proofErr w:type="spellStart"/>
+      <w:r>
+        <w:rPr>
+          <w:i/>
+          <w:lang w:val="en-US"/>
+        </w:rPr>
+        <w:t>mit</w:t>
+      </w:r>
+      <w:proofErr w:type="spellEnd"/>
+      <w:r>
+        <w:rPr>
+          <w:i/>
+          <w:lang w:val="en-US"/>
+        </w:rPr>
+        <w:t xml:space="preserve"> </w:t>
+      </w:r>
+      <w:proofErr w:type="spellStart"/>
+      <w:r>
+        <w:rPr>
+          <w:i/>
+          <w:lang w:val="en-US"/>
+        </w:rPr>
+        <w:t>beliebig</w:t>
+      </w:r>
+      <w:proofErr w:type="spellEnd"/>
+      <w:r>
+        <w:rPr>
+          <w:i/>
+          <w:lang w:val="en-US"/>
+        </w:rPr>
+        <w:t xml:space="preserve"> </w:t>
+      </w:r>
+      <w:proofErr w:type="spellStart"/>
+      <w:r>
+        <w:rPr>
+          <w:i/>
+          <w:lang w:val="en-US"/>
+        </w:rPr>
+        <w:t>vielen</w:t>
+      </w:r>
+      <w:proofErr w:type="spellEnd"/>
+      <w:r>
+        <w:rPr>
+          <w:i/>
+          <w:lang w:val="en-US"/>
+        </w:rPr>
+        <w:t xml:space="preserve"> Tags </w:t>
+      </w:r>
+      <w:proofErr w:type="spellStart"/>
+      <w:r>
+        <w:rPr>
+          <w:i/>
+          <w:lang w:val="en-US"/>
+        </w:rPr>
+        <w:t>versehen</w:t>
+      </w:r>
+      <w:proofErr w:type="spellEnd"/>
+      <w:r>
+        <w:rPr>
+          <w:i/>
+          <w:lang w:val="en-US"/>
+        </w:rPr>
+        <w:t xml:space="preserve"> </w:t>
+      </w:r>
+      <w:proofErr w:type="spellStart"/>
+      <w:r>
+        <w:rPr>
+          <w:i/>
+          <w:lang w:val="en-US"/>
+        </w:rPr>
+        <w:t>werden</w:t>
+      </w:r>
+      <w:proofErr w:type="spellEnd"/>
+    </w:p>
+    <w:p>
+      <w:pPr>
+        <w:rPr>
+          <w:i/>
+        </w:rPr>
+      </w:pPr>
+      <w:r>
+        <w:rPr>
+          <w:i/>
+        </w:rPr>
+        <w:t xml:space="preserve">User </w:t>
+      </w:r>
+      <w:proofErr w:type="spellStart"/>
+      <w:r>
+        <w:rPr>
+          <w:i/>
+        </w:rPr>
+        <w:t>Requirement</w:t>
+      </w:r>
+      <w:proofErr w:type="spellEnd"/>
+      <w:r>
+        <w:rPr>
+          <w:i/>
+        </w:rPr>
+        <w:t xml:space="preserve"> #2979: TM-02: Zeittracking in der Applikation</w:t>
+      </w:r>
+    </w:p>
+    <w:p>
+      <w:pPr>
+        <w:rPr>
+          <w:i/>
+        </w:rPr>
+      </w:pPr>
+      <w:r>
+        <w:rPr>
+          <w:i/>
+        </w:rPr>
+        <w:t xml:space="preserve">User </w:t>
+      </w:r>
+      <w:proofErr w:type="spellStart"/>
+      <w:r>
+        <w:rPr>
+          <w:i/>
+        </w:rPr>
+        <w:t>Requirement</w:t>
+      </w:r>
+      <w:proofErr w:type="spellEnd"/>
+      <w:r>
+        <w:rPr>
+          <w:i/>
+        </w:rPr>
+        <w:t xml:space="preserve"> #2981: TF-05: Grafische Auswertung von Aktivitäten</w:t>
+      </w:r>
+    </w:p>
+    <w:p>
+      <w:pPr>
+        <w:rPr>
+          <w:i/>
+        </w:rPr>
+      </w:pPr>
+      <w:r>
+        <w:rPr>
+          <w:i/>
+        </w:rPr>
+        <w:t xml:space="preserve">User </w:t>
+      </w:r>
+      <w:proofErr w:type="spellStart"/>
+      <w:r>
+        <w:rPr>
+          <w:i/>
+        </w:rPr>
+        <w:t>Requirement</w:t>
+      </w:r>
+      <w:proofErr w:type="spellEnd"/>
+      <w:r>
+        <w:rPr>
+          <w:i/>
+        </w:rPr>
+        <w:t xml:space="preserve"> #2982: TF-01/02/03 Filtern und Sortieren der Aktivitäten</w:t>
+      </w:r>
+    </w:p>
+    <w:p>
+      <w:pPr>
+        <w:rPr>
+          <w:i/>
+        </w:rPr>
+      </w:pPr>
+      <w:r>
+        <w:rPr>
+          <w:i/>
+        </w:rPr>
+        <w:t xml:space="preserve">User </w:t>
+      </w:r>
+      <w:proofErr w:type="spellStart"/>
+      <w:r>
+        <w:rPr>
+          <w:i/>
+        </w:rPr>
+        <w:t>Requirement</w:t>
+      </w:r>
+      <w:proofErr w:type="spellEnd"/>
+      <w:r>
+        <w:rPr>
+          <w:i/>
+        </w:rPr>
+        <w:t xml:space="preserve"> #2983: TB-Neu-1: Intuitive Markierung von Aktivitäten als erledigt</w:t>
+      </w:r>
+    </w:p>
+    <w:p>
+      <w:pPr>
+        <w:rPr>
+          <w:i/>
+        </w:rPr>
+      </w:pPr>
+      <w:r>
+        <w:rPr>
+          <w:i/>
+        </w:rPr>
+        <w:t xml:space="preserve">User </w:t>
+      </w:r>
+      <w:proofErr w:type="spellStart"/>
+      <w:r>
+        <w:rPr>
+          <w:i/>
+        </w:rPr>
+        <w:t>Requirement</w:t>
+      </w:r>
+      <w:proofErr w:type="spellEnd"/>
+      <w:r>
+        <w:rPr>
+          <w:i/>
+        </w:rPr>
+        <w:t xml:space="preserve"> #2984: TB-Neu-2: Anpassung der Eigenschaften einer Aktivität</w:t>
+      </w:r>
+    </w:p>
+    <w:p>
+      <w:pPr>
+        <w:rPr>
+          <w:i/>
+        </w:rPr>
+      </w:pPr>
+      <w:r>
+        <w:rPr>
+          <w:i/>
+        </w:rPr>
+        <w:t xml:space="preserve">User </w:t>
+      </w:r>
+      <w:proofErr w:type="spellStart"/>
+      <w:r>
+        <w:rPr>
+          <w:i/>
+        </w:rPr>
+        <w:t>Requirement</w:t>
+      </w:r>
+      <w:proofErr w:type="spellEnd"/>
+      <w:r>
+        <w:rPr>
+          <w:i/>
+        </w:rPr>
+        <w:t xml:space="preserve"> #2986: TB-Neu-3: Applikation als ausführbares Programm zur Verfügung stellen.</w:t>
+      </w:r>
+    </w:p>
+    <w:p>
+      <w:pPr>
+        <w:rPr>
+          <w:i/>
+        </w:rPr>
+      </w:pPr>
+      <w:r>
+        <w:rPr>
+          <w:i/>
+        </w:rPr>
+        <w:t xml:space="preserve">Gesamtaufwand laut </w:t>
+      </w:r>
+      <w:proofErr w:type="spellStart"/>
+      <w:r>
+        <w:rPr>
+          <w:i/>
+        </w:rPr>
+        <w:t>Redmine</w:t>
+      </w:r>
+      <w:proofErr w:type="spellEnd"/>
+      <w:r>
+        <w:rPr>
+          <w:i/>
+        </w:rPr>
+        <w:t xml:space="preserve"> &gt; 200 Stunden. </w:t>
+      </w:r>
+    </w:p>
+    <w:p>
+      <w:pPr>
+        <w:rPr>
+          <w:i/>
+        </w:rPr>
+      </w:pPr>
+      <w:r>
+        <w:rPr>
+          <w:i/>
+        </w:rPr>
+        <w:t xml:space="preserve">Verantwortlich für Alle </w:t>
+      </w:r>
+      <w:proofErr w:type="spellStart"/>
+      <w:r>
+        <w:rPr>
+          <w:i/>
+        </w:rPr>
+        <w:t>Requirements</w:t>
+      </w:r>
+      <w:proofErr w:type="spellEnd"/>
+      <w:r>
+        <w:rPr>
+          <w:i/>
+        </w:rPr>
+        <w:t>: Christopher Gusenbauer</w:t>
       </w:r>
     </w:p>
     <w:p>
@@ -2039,27 +2305,97 @@
         <w:rPr>
           <w:i/>
         </w:rPr>
-        <w:t>Das ist Taskys Startoberfläche. Sie ist in vier Areale aufgeteilt. Oben befindet sich das Menü, über das die Daten von Tasky als XML gespeichert oder geladen werden können. Außerdem kann man dort die Statistikansichtöffnen. Auf der linken Seite befinden sich das Filtermenü und die Übersichtsansicht.</w:t>
-      </w:r>
-    </w:p>
-    <w:p>
-      <w:pPr>
-        <w:rPr>
-          <w:i/>
-        </w:rPr>
-      </w:pPr>
-    </w:p>
-    <w:p>
-      <w:pPr>
-        <w:rPr>
-          <w:i/>
-        </w:rPr>
-      </w:pPr>
-      <w:r>
-        <w:rPr>
-          <w:i/>
-        </w:rPr>
-        <w:t>In der Übersichtsansicht werden die Tasks tabularisch dargestellt und können mittels Klick sortiert werden und via Drag &amp; Drop in ein eigens erscheinendes DeleteArea die Tasks löschen. In der Filteransicht kann nach textuellen Inhalten der Aktivitäten, nach einem Zeitraum des Fälligkeitsdatums und nach den inkludierten Tags gefiltert werden. Außerdem können die Suchkriterien auch zurückgesetzt werden.</w:t>
+        <w:t xml:space="preserve">Das ist </w:t>
+      </w:r>
+      <w:proofErr w:type="spellStart"/>
+      <w:r>
+        <w:rPr>
+          <w:i/>
+        </w:rPr>
+        <w:t>Taskys</w:t>
+      </w:r>
+      <w:proofErr w:type="spellEnd"/>
+      <w:r>
+        <w:rPr>
+          <w:i/>
+        </w:rPr>
+        <w:t xml:space="preserve"> Startoberfläche. Sie ist in vier Areale aufgeteilt. Oben befindet sich das Menü, über das die Daten von </w:t>
+      </w:r>
+      <w:proofErr w:type="spellStart"/>
+      <w:r>
+        <w:rPr>
+          <w:i/>
+        </w:rPr>
+        <w:t>Tasky</w:t>
+      </w:r>
+      <w:proofErr w:type="spellEnd"/>
+      <w:r>
+        <w:rPr>
+          <w:i/>
+        </w:rPr>
+        <w:t xml:space="preserve"> als XML gespeichert oder geladen werden können. Außerdem kann man dort die </w:t>
+      </w:r>
+      <w:proofErr w:type="spellStart"/>
+      <w:r>
+        <w:rPr>
+          <w:i/>
+        </w:rPr>
+        <w:t>Statistikansichtöffnen</w:t>
+      </w:r>
+      <w:proofErr w:type="spellEnd"/>
+      <w:r>
+        <w:rPr>
+          <w:i/>
+        </w:rPr>
+        <w:t>. Auf der linken Seite befinden sich das Filtermenü und die Übersichtsansicht.</w:t>
+      </w:r>
+    </w:p>
+    <w:p>
+      <w:pPr>
+        <w:rPr>
+          <w:i/>
+        </w:rPr>
+      </w:pPr>
+    </w:p>
+    <w:p>
+      <w:pPr>
+        <w:rPr>
+          <w:i/>
+        </w:rPr>
+      </w:pPr>
+      <w:r>
+        <w:rPr>
+          <w:i/>
+        </w:rPr>
+        <w:t xml:space="preserve">In der Übersichtsansicht werden die Tasks </w:t>
+      </w:r>
+      <w:proofErr w:type="spellStart"/>
+      <w:r>
+        <w:rPr>
+          <w:i/>
+        </w:rPr>
+        <w:t>tabularisch</w:t>
+      </w:r>
+      <w:proofErr w:type="spellEnd"/>
+      <w:r>
+        <w:rPr>
+          <w:i/>
+        </w:rPr>
+        <w:t xml:space="preserve"> dargestellt und können mittels Klick sortiert werden und via Drag &amp; Drop in ein eigens erscheinendes </w:t>
+      </w:r>
+      <w:proofErr w:type="spellStart"/>
+      <w:r>
+        <w:rPr>
+          <w:i/>
+        </w:rPr>
+        <w:t>DeleteArea</w:t>
+      </w:r>
+      <w:proofErr w:type="spellEnd"/>
+      <w:r>
+        <w:rPr>
+          <w:i/>
+        </w:rPr>
+        <w:t xml:space="preserve"> die Tasks löschen. In der Filteransicht kann nach textuellen Inhalten der Aktivitäten, nach einem Zeitraum des Fälligkeitsdatums und nach den inkludierten Tags gefiltert werden. Außerdem können die Suchkriterien auch zurückgesetzt werden.</w:t>
       </w:r>
     </w:p>
     <w:p>
@@ -2168,7 +2504,49 @@
         <w:rPr>
           <w:i/>
         </w:rPr>
-        <w:t>Hier kann eine Aktivität verändert werden. Zusätzlich zu den „normalen“ Eigenschaften gibt es auch besonderheiten. Ein Due Date wird mittels einem Date Picker gewählt. Mit einem Color-Picker kann man die Farbe auswählen, in der die Aktivität in der tabularischen Ansicht dargestellt wird. Es können mehrere Tags angegeben werden, welche automatisch gefiltert und getrennt werden und in der Filteransicht als Drop-Down verfügbar sind. Mit einmaligen Klick auf „Track Activity Time“ wird die Duration Eigenschaft im Sekundentakt hochgezählt, bis der Button erneut geklickt wird</w:t>
+        <w:t xml:space="preserve">Hier kann eine Aktivität verändert werden. Zusätzlich zu den „normalen“ Eigenschaften gibt es auch </w:t>
+      </w:r>
+      <w:proofErr w:type="spellStart"/>
+      <w:r>
+        <w:rPr>
+          <w:i/>
+        </w:rPr>
+        <w:t>besonderheiten</w:t>
+      </w:r>
+      <w:proofErr w:type="spellEnd"/>
+      <w:r>
+        <w:rPr>
+          <w:i/>
+        </w:rPr>
+        <w:t xml:space="preserve">. Ein Due Date wird mittels einem Date Picker gewählt. Mit einem Color-Picker kann man die Farbe auswählen, in der die Aktivität in der </w:t>
+      </w:r>
+      <w:proofErr w:type="spellStart"/>
+      <w:r>
+        <w:rPr>
+          <w:i/>
+        </w:rPr>
+        <w:t>tabularischen</w:t>
+      </w:r>
+      <w:proofErr w:type="spellEnd"/>
+      <w:r>
+        <w:rPr>
+          <w:i/>
+        </w:rPr>
+        <w:t xml:space="preserve"> Ansicht dargestellt wird. Es können mehrere Tags angegeben werden, welche automatisch gefiltert und getrennt werden und in der Filteransicht als Drop-Down verfügbar sind. Mit einmaligen Klick auf „Track </w:t>
+      </w:r>
+      <w:proofErr w:type="spellStart"/>
+      <w:r>
+        <w:rPr>
+          <w:i/>
+        </w:rPr>
+        <w:t>Activity</w:t>
+      </w:r>
+      <w:proofErr w:type="spellEnd"/>
+      <w:r>
+        <w:rPr>
+          <w:i/>
+        </w:rPr>
+        <w:t xml:space="preserve"> Time“ wird die Duration Eigenschaft im Sekundentakt hochgezählt, bis der Button erneut geklickt wird</w:t>
       </w:r>
       <w:r>
         <w:rPr>
@@ -2959,27 +3337,97 @@
         <w:rPr>
           <w:i/>
         </w:rPr>
-        <w:t>Beschreibung der Findings und welche davon behoben wurden</w:t>
-      </w:r>
-    </w:p>
-    <w:p>
-      <w:pPr>
-        <w:rPr>
-          <w:i/>
-        </w:rPr>
-      </w:pPr>
-    </w:p>
-    <w:p>
-      <w:pPr>
-        <w:rPr>
-          <w:i/>
-        </w:rPr>
-      </w:pPr>
-      <w:r>
-        <w:rPr>
-          <w:i/>
-        </w:rPr>
-        <w:t>Viele Findings, aber viele davon falsche Treffer wegen JavaFX, teils sinnlose Findings und einige deren Benefit den Aufwand für mich nicht Wert war, bzw. die unlösbar sind. Z. B. meine FilterLogik, da viele Filter aufeinmal filtern ist die Komplexität einfach recht hoch.</w:t>
+        <w:t xml:space="preserve">Beschreibung der </w:t>
+      </w:r>
+      <w:proofErr w:type="spellStart"/>
+      <w:r>
+        <w:rPr>
+          <w:i/>
+        </w:rPr>
+        <w:t>Findings</w:t>
+      </w:r>
+      <w:proofErr w:type="spellEnd"/>
+      <w:r>
+        <w:rPr>
+          <w:i/>
+        </w:rPr>
+        <w:t xml:space="preserve"> und welche davon behoben wurden</w:t>
+      </w:r>
+    </w:p>
+    <w:p>
+      <w:pPr>
+        <w:rPr>
+          <w:i/>
+        </w:rPr>
+      </w:pPr>
+    </w:p>
+    <w:p>
+      <w:pPr>
+        <w:rPr>
+          <w:i/>
+        </w:rPr>
+      </w:pPr>
+      <w:r>
+        <w:rPr>
+          <w:i/>
+        </w:rPr>
+        <w:t xml:space="preserve">Viele </w:t>
+      </w:r>
+      <w:proofErr w:type="spellStart"/>
+      <w:r>
+        <w:rPr>
+          <w:i/>
+        </w:rPr>
+        <w:t>Findings</w:t>
+      </w:r>
+      <w:proofErr w:type="spellEnd"/>
+      <w:r>
+        <w:rPr>
+          <w:i/>
+        </w:rPr>
+        <w:t xml:space="preserve">, aber viele davon falsche Treffer wegen JavaFX, teils sinnlose </w:t>
+      </w:r>
+      <w:proofErr w:type="spellStart"/>
+      <w:r>
+        <w:rPr>
+          <w:i/>
+        </w:rPr>
+        <w:t>Findings</w:t>
+      </w:r>
+      <w:proofErr w:type="spellEnd"/>
+      <w:r>
+        <w:rPr>
+          <w:i/>
+        </w:rPr>
+        <w:t xml:space="preserve"> und einige deren Benefit den Aufwand für mich nicht Wert war, bzw. die unlösbar sind. Z. B. meine </w:t>
+      </w:r>
+      <w:proofErr w:type="spellStart"/>
+      <w:r>
+        <w:rPr>
+          <w:i/>
+        </w:rPr>
+        <w:t>FilterLogik</w:t>
+      </w:r>
+      <w:proofErr w:type="spellEnd"/>
+      <w:r>
+        <w:rPr>
+          <w:i/>
+        </w:rPr>
+        <w:t xml:space="preserve">, da viele Filter </w:t>
+      </w:r>
+      <w:proofErr w:type="spellStart"/>
+      <w:r>
+        <w:rPr>
+          <w:i/>
+        </w:rPr>
+        <w:t>aufeinmal</w:t>
+      </w:r>
+      <w:proofErr w:type="spellEnd"/>
+      <w:r>
+        <w:rPr>
+          <w:i/>
+        </w:rPr>
+        <w:t xml:space="preserve"> filtern ist die Komplexität einfach recht hoch.</w:t>
       </w:r>
     </w:p>
     <w:p>
@@ -3005,7 +3453,21 @@
         <w:rPr>
           <w:i/>
         </w:rPr>
-        <w:t>85 Findings wurden behoben.</w:t>
+        <w:t xml:space="preserve">85 </w:t>
+      </w:r>
+      <w:proofErr w:type="spellStart"/>
+      <w:r>
+        <w:rPr>
+          <w:i/>
+        </w:rPr>
+        <w:t>Findings</w:t>
+      </w:r>
+      <w:proofErr w:type="spellEnd"/>
+      <w:r>
+        <w:rPr>
+          <w:i/>
+        </w:rPr>
+        <w:t xml:space="preserve"> wurden behoben.</w:t>
       </w:r>
     </w:p>
     <w:p>
@@ -3023,7 +3485,23 @@
     </w:p>
     <w:p>
       <w:r>
-        <w:t xml:space="preserve">Es wurde immenser Aufwand betrieben um sinnvolle Tests für JavaFX zu schreiben, wobei die Schlussfolgerung aber darauf hinauslief, dass es nicht mit dem derzeitig im Web verfügbaren Wissenstand möglich ist, tatsächlich nützliche, über absolute Basictests hinausgehende Tests zu schreiben. Aufgrund der Tatsache, dass es sich um eine GUI-App handelt und praktisch keine alleinige „Model-Logik“ verfügbar ist, sondern hauptsächlich Controller und GUI-Logik ist mit JUNIT alleine nur eine sehr geringe Anzahl an sinnvollen Tests schreibbar. Es wurde intensive Recherche betrieben, eine Lösung zu finden. TestFX </w:t>
+        <w:t xml:space="preserve">Es wurde immenser Aufwand betrieben um sinnvolle Tests für JavaFX zu schreiben, wobei die Schlussfolgerung aber darauf hinauslief, dass es nicht mit dem derzeitig im Web verfügbaren Wissenstand möglich ist, tatsächlich nützliche, über absolute </w:t>
+      </w:r>
+      <w:proofErr w:type="spellStart"/>
+      <w:r>
+        <w:t>Basictests</w:t>
+      </w:r>
+      <w:proofErr w:type="spellEnd"/>
+      <w:r>
+        <w:t xml:space="preserve"> hinausgehende Tests zu schreiben. Aufgrund der Tatsache, dass es sich um eine GUI-App handelt und praktisch keine alleinige „Model-Logik“ verfügbar ist, sondern hauptsächlich Controller und GUI-Logik ist mit JUNIT alleine nur eine sehr geringe Anzahl an sinnvollen Tests schreibbar. Es wurde intensive Recherche betrieben, eine Lösung zu finden. </w:t>
+      </w:r>
+      <w:proofErr w:type="spellStart"/>
+      <w:r>
+        <w:t>TestFX</w:t>
+      </w:r>
+      <w:proofErr w:type="spellEnd"/>
+      <w:r>
+        <w:t xml:space="preserve"> </w:t>
       </w:r>
       <w:hyperlink r:id="rId17" w:history="1">
         <w:r>
@@ -3034,317 +3512,51 @@
         </w:r>
       </w:hyperlink>
       <w:r>
-        <w:t xml:space="preserve"> wäre eine mögliche Lösung. Leider existiert vermutlich aufgrund der geringen Popularität von JavaFX im Internet kaum Dokumentation oder Anleitungen, die über das reine Setup von TestFX hinausgehen. Die meisten Anleitungen sind bereits Outdated. Schlussendlich hat sich auch einfach herausgestellt, das der Aufbau meiner App für Code-Tests nicht gut geeignet ist, und tatsächliche GUI-Tests hier fast ein must-have wären, weil aufgrund einiger Anforderungen von Spezialfällen eine teils starke Verbindung der Klassen notwendig war.</w:t>
+        <w:t xml:space="preserve"> wäre eine mögliche Lösung. Leider existiert vermutlich aufgrund der geringen Popularität von JavaFX im Internet kaum Dokumentation oder Anleitungen, die über das reine Setup von </w:t>
+      </w:r>
+      <w:proofErr w:type="spellStart"/>
+      <w:r>
+        <w:t>TestFX</w:t>
+      </w:r>
+      <w:proofErr w:type="spellEnd"/>
+      <w:r>
+        <w:t xml:space="preserve"> hinausgehen. Die meisten Anleitungen sind bereits </w:t>
+      </w:r>
+      <w:proofErr w:type="spellStart"/>
+      <w:r>
+        <w:t>Outdated</w:t>
+      </w:r>
+      <w:proofErr w:type="spellEnd"/>
+      <w:r>
+        <w:t xml:space="preserve">. Schlussendlich hat sich auch einfach herausgestellt, das der Aufbau meiner App für Code-Tests nicht gut geeignet ist, und tatsächliche GUI-Tests hier fast ein </w:t>
+      </w:r>
+      <w:proofErr w:type="spellStart"/>
+      <w:r>
+        <w:t>must-have</w:t>
+      </w:r>
+      <w:proofErr w:type="spellEnd"/>
+      <w:r>
+        <w:t xml:space="preserve"> wären, weil aufgrund einiger Anforderungen von Spezialfällen eine teils starke Verbindung der Klassen notwendig war.</w:t>
       </w:r>
       <w:r>
         <w:br/>
       </w:r>
       <w:r>
         <w:br/>
-        <w:t>Um etwaige Fehler identifizieren zu können, wurde deswegen versucht sehr genau mit Enduser Tests, also manuellen GUI-Tests und dem Ausprobieren von Szenarien das Programm zu testen</w:t>
-      </w:r>
-    </w:p>
-    <w:p/>
-    <w:p>
-      <w:pPr>
-        <w:rPr>
-          <w:i/>
-        </w:rPr>
-      </w:pPr>
-      <w:r>
-        <w:rPr>
-          <w:i/>
-        </w:rPr>
-        <w:t>Überblick über erstellte JUnit Tests</w:t>
-      </w:r>
-      <w:r>
-        <w:rPr>
-          <w:i/>
-        </w:rPr>
-        <w:t xml:space="preserve"> </w:t>
-      </w:r>
-      <w:r>
-        <w:rPr>
-          <w:i/>
-        </w:rPr>
-        <w:t xml:space="preserve">(eventuell mit ausgewählten </w:t>
-      </w:r>
-      <w:r>
-        <w:rPr>
-          <w:i/>
-        </w:rPr>
-        <w:t>Tests</w:t>
-      </w:r>
-      <w:r>
-        <w:rPr>
-          <w:i/>
-        </w:rPr>
-        <w:t>)</w:t>
-      </w:r>
-      <w:r>
-        <w:rPr>
-          <w:i/>
-        </w:rPr>
-        <w:t>, Testabdeckung</w:t>
-      </w:r>
-    </w:p>
-    <w:p/>
-    <w:p>
-      <w:pPr>
-        <w:rPr>
-          <w:i/>
-        </w:rPr>
-      </w:pPr>
-      <w:r>
-        <w:rPr>
-          <w:i/>
-        </w:rPr>
-        <w:t xml:space="preserve">Beschreibung der </w:t>
-      </w:r>
-      <w:r>
-        <w:rPr>
-          <w:i/>
-        </w:rPr>
-        <w:t>Akzeptanzt</w:t>
-      </w:r>
-      <w:r>
-        <w:rPr>
-          <w:i/>
-        </w:rPr>
-        <w:t>ests für 3 ausgewählte Requirements nach folgenden Muster:</w:t>
-      </w:r>
-    </w:p>
-    <w:p/>
-    <w:tbl>
-      <w:tblPr>
-        <w:tblStyle w:val="Tabellenraster"/>
-        <w:tblW w:w="0" w:type="auto"/>
-        <w:tblLook w:val="04A0" w:firstRow="1" w:lastRow="0" w:firstColumn="1" w:lastColumn="0" w:noHBand="0" w:noVBand="1"/>
-      </w:tblPr>
-      <w:tblGrid>
-        <w:gridCol w:w="4700"/>
-        <w:gridCol w:w="4701"/>
-      </w:tblGrid>
-      <w:tr>
-        <w:tc>
-          <w:tcPr>
-            <w:tcW w:w="4700" w:type="dxa"/>
-          </w:tcPr>
-          <w:p>
-            <w:r>
-              <w:t>Testfall ID</w:t>
-            </w:r>
-          </w:p>
-        </w:tc>
-        <w:tc>
-          <w:tcPr>
-            <w:tcW w:w="4701" w:type="dxa"/>
-          </w:tcPr>
-          <w:p/>
-        </w:tc>
-      </w:tr>
-      <w:tr>
-        <w:tc>
-          <w:tcPr>
-            <w:tcW w:w="4700" w:type="dxa"/>
-          </w:tcPr>
-          <w:p>
-            <w:r>
-              <w:t>Entworfen von</w:t>
-            </w:r>
-          </w:p>
-        </w:tc>
-        <w:tc>
-          <w:tcPr>
-            <w:tcW w:w="4701" w:type="dxa"/>
-          </w:tcPr>
-          <w:p/>
-        </w:tc>
-      </w:tr>
-      <w:tr>
-        <w:tc>
-          <w:tcPr>
-            <w:tcW w:w="4700" w:type="dxa"/>
-          </w:tcPr>
-          <w:p>
-            <w:r>
-              <w:t>Ausgeführt am</w:t>
-            </w:r>
-          </w:p>
-        </w:tc>
-        <w:tc>
-          <w:tcPr>
-            <w:tcW w:w="4701" w:type="dxa"/>
-          </w:tcPr>
-          <w:p/>
-        </w:tc>
-      </w:tr>
-      <w:tr>
-        <w:tc>
-          <w:tcPr>
-            <w:tcW w:w="4700" w:type="dxa"/>
-          </w:tcPr>
-          <w:p>
-            <w:r>
-              <w:t>Durchgeführt von</w:t>
-            </w:r>
-          </w:p>
-        </w:tc>
-        <w:tc>
-          <w:tcPr>
-            <w:tcW w:w="4701" w:type="dxa"/>
-          </w:tcPr>
-          <w:p/>
-        </w:tc>
-      </w:tr>
-      <w:tr>
-        <w:tc>
-          <w:tcPr>
-            <w:tcW w:w="4700" w:type="dxa"/>
-          </w:tcPr>
-          <w:p>
-            <w:r>
-              <w:lastRenderedPageBreak/>
-              <w:t>Getestetes Requirement</w:t>
-            </w:r>
-          </w:p>
-        </w:tc>
-        <w:tc>
-          <w:tcPr>
-            <w:tcW w:w="4701" w:type="dxa"/>
-          </w:tcPr>
-          <w:p/>
-        </w:tc>
-      </w:tr>
-      <w:tr>
-        <w:tc>
-          <w:tcPr>
-            <w:tcW w:w="4700" w:type="dxa"/>
-          </w:tcPr>
-          <w:p>
-            <w:r>
-              <w:t>Voraussetzung</w:t>
-            </w:r>
-          </w:p>
-        </w:tc>
-        <w:tc>
-          <w:tcPr>
-            <w:tcW w:w="4701" w:type="dxa"/>
-          </w:tcPr>
-          <w:p/>
-        </w:tc>
-      </w:tr>
-      <w:tr>
-        <w:tc>
-          <w:tcPr>
-            <w:tcW w:w="4700" w:type="dxa"/>
-          </w:tcPr>
-          <w:p>
-            <w:r>
-              <w:t>Testschritte</w:t>
-            </w:r>
-          </w:p>
-        </w:tc>
-        <w:tc>
-          <w:tcPr>
-            <w:tcW w:w="4701" w:type="dxa"/>
-          </w:tcPr>
-          <w:p/>
-        </w:tc>
-      </w:tr>
-      <w:tr>
-        <w:tc>
-          <w:tcPr>
-            <w:tcW w:w="4700" w:type="dxa"/>
-          </w:tcPr>
-          <w:p>
-            <w:r>
-              <w:t>Testdaten</w:t>
-            </w:r>
-          </w:p>
-        </w:tc>
-        <w:tc>
-          <w:tcPr>
-            <w:tcW w:w="4701" w:type="dxa"/>
-          </w:tcPr>
-          <w:p/>
-        </w:tc>
-      </w:tr>
-      <w:tr>
-        <w:tc>
-          <w:tcPr>
-            <w:tcW w:w="4700" w:type="dxa"/>
-          </w:tcPr>
-          <w:p>
-            <w:r>
-              <w:t>Erwartetes Ergebnis</w:t>
-            </w:r>
-          </w:p>
-        </w:tc>
-        <w:tc>
-          <w:tcPr>
-            <w:tcW w:w="4701" w:type="dxa"/>
-          </w:tcPr>
-          <w:p/>
-        </w:tc>
-      </w:tr>
-      <w:tr>
-        <w:tc>
-          <w:tcPr>
-            <w:tcW w:w="4700" w:type="dxa"/>
-          </w:tcPr>
-          <w:p>
-            <w:r>
-              <w:t>Nachbedingung</w:t>
-            </w:r>
-          </w:p>
-        </w:tc>
-        <w:tc>
-          <w:tcPr>
-            <w:tcW w:w="4701" w:type="dxa"/>
-          </w:tcPr>
-          <w:p/>
-        </w:tc>
-      </w:tr>
-      <w:tr>
-        <w:tc>
-          <w:tcPr>
-            <w:tcW w:w="4700" w:type="dxa"/>
-          </w:tcPr>
-          <w:p>
-            <w:r>
-              <w:t>Status</w:t>
-            </w:r>
-          </w:p>
-        </w:tc>
-        <w:tc>
-          <w:tcPr>
-            <w:tcW w:w="4701" w:type="dxa"/>
-          </w:tcPr>
-          <w:p/>
-        </w:tc>
-      </w:tr>
-      <w:tr>
-        <w:tc>
-          <w:tcPr>
-            <w:tcW w:w="4700" w:type="dxa"/>
-          </w:tcPr>
-          <w:p>
-            <w:r>
-              <w:t>Kommentare</w:t>
-            </w:r>
-          </w:p>
-        </w:tc>
-        <w:tc>
-          <w:tcPr>
-            <w:tcW w:w="4701" w:type="dxa"/>
-          </w:tcPr>
-          <w:p/>
-        </w:tc>
-      </w:tr>
-    </w:tbl>
-    <w:p/>
-    <w:p/>
+        <w:t xml:space="preserve">Um etwaige Fehler identifizieren zu können, wurde deswegen versucht sehr genau mit </w:t>
+      </w:r>
+      <w:proofErr w:type="spellStart"/>
+      <w:r>
+        <w:t>Enduser</w:t>
+      </w:r>
+      <w:proofErr w:type="spellEnd"/>
+      <w:r>
+        <w:t xml:space="preserve"> Tests, also manuellen GUI-Tests und dem Ausprobieren von Szenarien das Programm zu testen</w:t>
+      </w:r>
+      <w:r>
+        <w:t>. Mit dieser Methode wurden einige Fehler entdeckt und ausgebessert, wie beispielswiese ein Bug mit der Generation von Tags</w:t>
+      </w:r>
+    </w:p>
     <w:p>
       <w:pPr>
         <w:pStyle w:val="berschrift1"/>
@@ -3365,7 +3577,49 @@
         <w:rPr>
           <w:i/>
         </w:rPr>
-        <w:t>Benötigt: Maven, Java, OpenJFX oder ein JDK mit OpenJFX inkludiert, z.B. Liberica JDK</w:t>
+        <w:t xml:space="preserve">Benötigt: Maven, Java, </w:t>
+      </w:r>
+      <w:proofErr w:type="spellStart"/>
+      <w:r>
+        <w:rPr>
+          <w:i/>
+        </w:rPr>
+        <w:t>OpenJFX</w:t>
+      </w:r>
+      <w:proofErr w:type="spellEnd"/>
+      <w:r>
+        <w:rPr>
+          <w:i/>
+        </w:rPr>
+        <w:t xml:space="preserve"> oder ein JDK mit </w:t>
+      </w:r>
+      <w:proofErr w:type="spellStart"/>
+      <w:r>
+        <w:rPr>
+          <w:i/>
+        </w:rPr>
+        <w:t>OpenJFX</w:t>
+      </w:r>
+      <w:proofErr w:type="spellEnd"/>
+      <w:r>
+        <w:rPr>
+          <w:i/>
+        </w:rPr>
+        <w:t xml:space="preserve"> inkludiert, z.B. </w:t>
+      </w:r>
+      <w:proofErr w:type="spellStart"/>
+      <w:r>
+        <w:rPr>
+          <w:i/>
+        </w:rPr>
+        <w:t>Liberica</w:t>
+      </w:r>
+      <w:proofErr w:type="spellEnd"/>
+      <w:r>
+        <w:rPr>
+          <w:i/>
+        </w:rPr>
+        <w:t xml:space="preserve"> JDK</w:t>
       </w:r>
     </w:p>
     <w:p>
@@ -3434,6 +3688,7 @@
           <w:lang w:val="en-AT" w:eastAsia="en-AT"/>
         </w:rPr>
       </w:pPr>
+      <w:proofErr w:type="spellStart"/>
       <w:r>
         <w:rPr>
           <w:rFonts w:ascii="Consolas" w:eastAsia="Times New Roman" w:hAnsi="Consolas" w:cs="Courier New"/>
@@ -3442,15 +3697,10 @@
           <w:szCs w:val="20"/>
           <w:lang w:val="en-AT" w:eastAsia="en-AT"/>
         </w:rPr>
-        <w:t>mvn clean javafx:run</w:t>
-      </w:r>
-    </w:p>
-    <w:p>
-      <w:pPr>
-        <w:autoSpaceDE w:val="0"/>
-        <w:autoSpaceDN w:val="0"/>
-        <w:adjustRightInd w:val="0"/>
-        <w:spacing w:line="240" w:lineRule="auto"/>
+        <w:t>mvn</w:t>
+      </w:r>
+      <w:proofErr w:type="spellEnd"/>
+      <w:r>
         <w:rPr>
           <w:rFonts w:ascii="Consolas" w:eastAsia="Times New Roman" w:hAnsi="Consolas" w:cs="Courier New"/>
           <w:color w:val="212529"/>
@@ -3458,7 +3708,9 @@
           <w:szCs w:val="20"/>
           <w:lang w:val="en-AT" w:eastAsia="en-AT"/>
         </w:rPr>
-      </w:pPr>
+        <w:t xml:space="preserve"> clean </w:t>
+      </w:r>
+      <w:proofErr w:type="spellStart"/>
       <w:r>
         <w:rPr>
           <w:rFonts w:ascii="Consolas" w:eastAsia="Times New Roman" w:hAnsi="Consolas" w:cs="Courier New"/>
@@ -3467,76 +3719,9 @@
           <w:szCs w:val="20"/>
           <w:lang w:val="en-AT" w:eastAsia="en-AT"/>
         </w:rPr>
-        <w:t>Via JLINK:</w:t>
-      </w:r>
-    </w:p>
-    <w:p>
-      <w:pPr>
-        <w:autoSpaceDE w:val="0"/>
-        <w:autoSpaceDN w:val="0"/>
-        <w:adjustRightInd w:val="0"/>
-        <w:spacing w:line="240" w:lineRule="auto"/>
-        <w:rPr>
-          <w:rFonts w:ascii="Consolas" w:eastAsia="Times New Roman" w:hAnsi="Consolas" w:cs="Courier New"/>
-          <w:color w:val="212529"/>
-          <w:sz w:val="20"/>
-          <w:szCs w:val="20"/>
-          <w:lang w:val="en-AT" w:eastAsia="en-AT"/>
-        </w:rPr>
-      </w:pPr>
-      <w:r>
-        <w:rPr>
-          <w:rFonts w:ascii="Consolas" w:eastAsia="Times New Roman" w:hAnsi="Consolas" w:cs="Courier New"/>
-          <w:color w:val="212529"/>
-          <w:sz w:val="20"/>
-          <w:szCs w:val="20"/>
-          <w:lang w:val="en-AT" w:eastAsia="en-AT"/>
-        </w:rPr>
-        <w:t>Mvn javafx:jlink</w:t>
-      </w:r>
-    </w:p>
-    <w:p>
-      <w:pPr>
-        <w:autoSpaceDE w:val="0"/>
-        <w:autoSpaceDN w:val="0"/>
-        <w:adjustRightInd w:val="0"/>
-        <w:spacing w:line="240" w:lineRule="auto"/>
-        <w:rPr>
-          <w:rFonts w:ascii="Lucida Console" w:hAnsi="Lucida Console" w:cs="Lucida Console"/>
-          <w:sz w:val="18"/>
-          <w:szCs w:val="18"/>
-          <w:lang w:val="en-AT"/>
-        </w:rPr>
-      </w:pPr>
-      <w:r>
-        <w:rPr>
-          <w:rFonts w:ascii="Consolas" w:eastAsia="Times New Roman" w:hAnsi="Consolas" w:cs="Courier New"/>
-          <w:color w:val="212529"/>
-          <w:sz w:val="20"/>
-          <w:szCs w:val="20"/>
-          <w:lang w:val="en-AT" w:eastAsia="en-AT"/>
-        </w:rPr>
-        <w:t>Im Projektdirectoryroot in der Shell:</w:t>
-      </w:r>
-      <w:r>
-        <w:rPr>
-          <w:rFonts w:ascii="Consolas" w:eastAsia="Times New Roman" w:hAnsi="Consolas" w:cs="Courier New"/>
-          <w:color w:val="212529"/>
-          <w:sz w:val="20"/>
-          <w:szCs w:val="20"/>
-          <w:lang w:val="en-AT" w:eastAsia="en-AT"/>
-        </w:rPr>
-        <w:br/>
-      </w:r>
-      <w:r>
-        <w:rPr>
-          <w:rFonts w:ascii="Lucida Console" w:hAnsi="Lucida Console" w:cs="Lucida Console"/>
-          <w:sz w:val="18"/>
-          <w:szCs w:val="18"/>
-          <w:lang w:val="en-AT"/>
-        </w:rPr>
-        <w:t>target/image/bin/java -m at.gusenbauer.taskycompanion/at.gusenbauer.taskycompanion.Launcher</w:t>
-      </w:r>
+        <w:t>javafx:run</w:t>
+      </w:r>
+      <w:proofErr w:type="spellEnd"/>
     </w:p>
     <w:p>
       <w:pPr>
@@ -3562,11 +3747,301 @@
         <w:rPr>
           <w:rFonts w:ascii="Consolas" w:eastAsia="Times New Roman" w:hAnsi="Consolas" w:cs="Courier New"/>
           <w:color w:val="212529"/>
+          <w:sz w:val="20"/>
+          <w:szCs w:val="20"/>
+          <w:lang w:val="en-AT" w:eastAsia="en-AT"/>
+        </w:rPr>
+      </w:pPr>
+    </w:p>
+    <w:p>
+      <w:pPr>
+        <w:autoSpaceDE w:val="0"/>
+        <w:autoSpaceDN w:val="0"/>
+        <w:adjustRightInd w:val="0"/>
+        <w:spacing w:line="240" w:lineRule="auto"/>
+        <w:rPr>
+          <w:rFonts w:ascii="Consolas" w:eastAsia="Times New Roman" w:hAnsi="Consolas" w:cs="Courier New"/>
+          <w:color w:val="212529"/>
+          <w:sz w:val="20"/>
+          <w:szCs w:val="20"/>
+          <w:lang w:val="en-AT" w:eastAsia="en-AT"/>
+        </w:rPr>
+      </w:pPr>
+      <w:r>
+        <w:rPr>
+          <w:rFonts w:ascii="Consolas" w:eastAsia="Times New Roman" w:hAnsi="Consolas" w:cs="Courier New"/>
+          <w:color w:val="212529"/>
+          <w:sz w:val="20"/>
+          <w:szCs w:val="20"/>
+          <w:lang w:val="en-AT" w:eastAsia="en-AT"/>
+        </w:rPr>
+        <w:t>Via JLINK:</w:t>
+      </w:r>
+    </w:p>
+    <w:p>
+      <w:pPr>
+        <w:autoSpaceDE w:val="0"/>
+        <w:autoSpaceDN w:val="0"/>
+        <w:adjustRightInd w:val="0"/>
+        <w:spacing w:line="240" w:lineRule="auto"/>
+        <w:rPr>
+          <w:rFonts w:ascii="Consolas" w:eastAsia="Times New Roman" w:hAnsi="Consolas" w:cs="Courier New"/>
+          <w:color w:val="212529"/>
+          <w:sz w:val="20"/>
+          <w:szCs w:val="20"/>
+          <w:lang w:val="en-AT" w:eastAsia="en-AT"/>
+        </w:rPr>
+      </w:pPr>
+      <w:proofErr w:type="spellStart"/>
+      <w:r>
+        <w:rPr>
+          <w:rFonts w:ascii="Consolas" w:eastAsia="Times New Roman" w:hAnsi="Consolas" w:cs="Courier New"/>
+          <w:color w:val="212529"/>
+          <w:sz w:val="20"/>
+          <w:szCs w:val="20"/>
+          <w:lang w:val="en-AT" w:eastAsia="en-AT"/>
+        </w:rPr>
+        <w:t>Mvn</w:t>
+      </w:r>
+      <w:proofErr w:type="spellEnd"/>
+      <w:r>
+        <w:rPr>
+          <w:rFonts w:ascii="Consolas" w:eastAsia="Times New Roman" w:hAnsi="Consolas" w:cs="Courier New"/>
+          <w:color w:val="212529"/>
+          <w:sz w:val="20"/>
+          <w:szCs w:val="20"/>
+          <w:lang w:val="en-AT" w:eastAsia="en-AT"/>
+        </w:rPr>
+        <w:t xml:space="preserve"> </w:t>
+      </w:r>
+      <w:proofErr w:type="spellStart"/>
+      <w:r>
+        <w:rPr>
+          <w:rFonts w:ascii="Consolas" w:eastAsia="Times New Roman" w:hAnsi="Consolas" w:cs="Courier New"/>
+          <w:color w:val="212529"/>
+          <w:sz w:val="20"/>
+          <w:szCs w:val="20"/>
+          <w:lang w:val="en-AT" w:eastAsia="en-AT"/>
+        </w:rPr>
+        <w:t>javafx:jlink</w:t>
+      </w:r>
+      <w:proofErr w:type="spellEnd"/>
+    </w:p>
+    <w:p>
+      <w:pPr>
+        <w:autoSpaceDE w:val="0"/>
+        <w:autoSpaceDN w:val="0"/>
+        <w:adjustRightInd w:val="0"/>
+        <w:spacing w:line="240" w:lineRule="auto"/>
+        <w:rPr>
+          <w:rFonts w:ascii="Lucida Console" w:hAnsi="Lucida Console" w:cs="Lucida Console"/>
+          <w:sz w:val="18"/>
+          <w:szCs w:val="18"/>
+          <w:lang w:val="en-AT"/>
+        </w:rPr>
+      </w:pPr>
+      <w:proofErr w:type="spellStart"/>
+      <w:r>
+        <w:rPr>
+          <w:rFonts w:ascii="Consolas" w:eastAsia="Times New Roman" w:hAnsi="Consolas" w:cs="Courier New"/>
+          <w:color w:val="212529"/>
+          <w:sz w:val="20"/>
+          <w:szCs w:val="20"/>
+          <w:lang w:val="en-AT" w:eastAsia="en-AT"/>
+        </w:rPr>
+        <w:lastRenderedPageBreak/>
+        <w:t>Im</w:t>
+      </w:r>
+      <w:proofErr w:type="spellEnd"/>
+      <w:r>
+        <w:rPr>
+          <w:rFonts w:ascii="Consolas" w:eastAsia="Times New Roman" w:hAnsi="Consolas" w:cs="Courier New"/>
+          <w:color w:val="212529"/>
+          <w:sz w:val="20"/>
+          <w:szCs w:val="20"/>
+          <w:lang w:val="en-AT" w:eastAsia="en-AT"/>
+        </w:rPr>
+        <w:t xml:space="preserve"> </w:t>
+      </w:r>
+      <w:proofErr w:type="spellStart"/>
+      <w:r>
+        <w:rPr>
+          <w:rFonts w:ascii="Consolas" w:eastAsia="Times New Roman" w:hAnsi="Consolas" w:cs="Courier New"/>
+          <w:color w:val="212529"/>
+          <w:sz w:val="20"/>
+          <w:szCs w:val="20"/>
+          <w:lang w:val="en-AT" w:eastAsia="en-AT"/>
+        </w:rPr>
+        <w:t>Projektdirectoryroot</w:t>
+      </w:r>
+      <w:proofErr w:type="spellEnd"/>
+      <w:r>
+        <w:rPr>
+          <w:rFonts w:ascii="Consolas" w:eastAsia="Times New Roman" w:hAnsi="Consolas" w:cs="Courier New"/>
+          <w:color w:val="212529"/>
+          <w:sz w:val="20"/>
+          <w:szCs w:val="20"/>
+          <w:lang w:val="en-AT" w:eastAsia="en-AT"/>
+        </w:rPr>
+        <w:t xml:space="preserve"> in der Shell:</w:t>
+      </w:r>
+      <w:r>
+        <w:rPr>
+          <w:rFonts w:ascii="Consolas" w:eastAsia="Times New Roman" w:hAnsi="Consolas" w:cs="Courier New"/>
+          <w:color w:val="212529"/>
+          <w:sz w:val="20"/>
+          <w:szCs w:val="20"/>
+          <w:lang w:val="en-AT" w:eastAsia="en-AT"/>
+        </w:rPr>
+        <w:br/>
+      </w:r>
+      <w:r>
+        <w:rPr>
+          <w:rFonts w:ascii="Lucida Console" w:hAnsi="Lucida Console" w:cs="Lucida Console"/>
+          <w:sz w:val="18"/>
+          <w:szCs w:val="18"/>
+          <w:lang w:val="en-AT"/>
+        </w:rPr>
+        <w:t>target/image/bin/java -m at.gusenbauer.taskycompanion/at.gusenbauer.taskycompanion.Launcher</w:t>
+      </w:r>
+    </w:p>
+    <w:p>
+      <w:pPr>
+        <w:autoSpaceDE w:val="0"/>
+        <w:autoSpaceDN w:val="0"/>
+        <w:adjustRightInd w:val="0"/>
+        <w:spacing w:line="240" w:lineRule="auto"/>
+        <w:rPr>
+          <w:rFonts w:ascii="Lucida Console" w:hAnsi="Lucida Console" w:cs="Lucida Console"/>
+          <w:sz w:val="18"/>
+          <w:szCs w:val="18"/>
+          <w:lang w:val="en-AT"/>
+        </w:rPr>
+      </w:pPr>
+    </w:p>
+    <w:p>
+      <w:pPr>
+        <w:tabs>
+          <w:tab w:val="left" w:pos="916"/>
+          <w:tab w:val="left" w:pos="1832"/>
+          <w:tab w:val="left" w:pos="2748"/>
+          <w:tab w:val="left" w:pos="3664"/>
+          <w:tab w:val="left" w:pos="4580"/>
+          <w:tab w:val="left" w:pos="5496"/>
+          <w:tab w:val="left" w:pos="6412"/>
+          <w:tab w:val="left" w:pos="7328"/>
+          <w:tab w:val="left" w:pos="8244"/>
+          <w:tab w:val="left" w:pos="9160"/>
+          <w:tab w:val="left" w:pos="10076"/>
+          <w:tab w:val="left" w:pos="10992"/>
+          <w:tab w:val="left" w:pos="11908"/>
+          <w:tab w:val="left" w:pos="12824"/>
+          <w:tab w:val="left" w:pos="13740"/>
+          <w:tab w:val="left" w:pos="14656"/>
+        </w:tabs>
+        <w:spacing w:line="240" w:lineRule="auto"/>
+        <w:rPr>
+          <w:rFonts w:ascii="Consolas" w:eastAsia="Times New Roman" w:hAnsi="Consolas" w:cs="Courier New"/>
+          <w:color w:val="212529"/>
           <w:sz w:val="21"/>
           <w:szCs w:val="21"/>
-          <w:lang w:val="en-AT" w:eastAsia="en-AT"/>
-        </w:rPr>
-      </w:pPr>
+          <w:lang w:val="de-DE" w:eastAsia="en-AT"/>
+        </w:rPr>
+      </w:pPr>
+      <w:r>
+        <w:rPr>
+          <w:rFonts w:ascii="Consolas" w:eastAsia="Times New Roman" w:hAnsi="Consolas" w:cs="Courier New"/>
+          <w:color w:val="212529"/>
+          <w:sz w:val="21"/>
+          <w:szCs w:val="21"/>
+          <w:lang w:val="de-DE" w:eastAsia="en-AT"/>
+        </w:rPr>
+        <w:t xml:space="preserve">In der aktuellsten Projektversion wird auch ein .bat </w:t>
+      </w:r>
+      <w:proofErr w:type="spellStart"/>
+      <w:r>
+        <w:rPr>
+          <w:rFonts w:ascii="Consolas" w:eastAsia="Times New Roman" w:hAnsi="Consolas" w:cs="Courier New"/>
+          <w:color w:val="212529"/>
+          <w:sz w:val="21"/>
+          <w:szCs w:val="21"/>
+          <w:lang w:val="de-DE" w:eastAsia="en-AT"/>
+        </w:rPr>
+        <w:t>Script</w:t>
+      </w:r>
+      <w:proofErr w:type="spellEnd"/>
+      <w:r>
+        <w:rPr>
+          <w:rFonts w:ascii="Consolas" w:eastAsia="Times New Roman" w:hAnsi="Consolas" w:cs="Courier New"/>
+          <w:color w:val="212529"/>
+          <w:sz w:val="21"/>
+          <w:szCs w:val="21"/>
+          <w:lang w:val="de-DE" w:eastAsia="en-AT"/>
+        </w:rPr>
+        <w:t xml:space="preserve"> generiert, welches automatisch die App ausführt. </w:t>
+      </w:r>
+    </w:p>
+    <w:p>
+      <w:pPr>
+        <w:tabs>
+          <w:tab w:val="left" w:pos="916"/>
+          <w:tab w:val="left" w:pos="1832"/>
+          <w:tab w:val="left" w:pos="2748"/>
+          <w:tab w:val="left" w:pos="3664"/>
+          <w:tab w:val="left" w:pos="4580"/>
+          <w:tab w:val="left" w:pos="5496"/>
+          <w:tab w:val="left" w:pos="6412"/>
+          <w:tab w:val="left" w:pos="7328"/>
+          <w:tab w:val="left" w:pos="8244"/>
+          <w:tab w:val="left" w:pos="9160"/>
+          <w:tab w:val="left" w:pos="10076"/>
+          <w:tab w:val="left" w:pos="10992"/>
+          <w:tab w:val="left" w:pos="11908"/>
+          <w:tab w:val="left" w:pos="12824"/>
+          <w:tab w:val="left" w:pos="13740"/>
+          <w:tab w:val="left" w:pos="14656"/>
+        </w:tabs>
+        <w:spacing w:line="240" w:lineRule="auto"/>
+        <w:rPr>
+          <w:rFonts w:ascii="Consolas" w:eastAsia="Times New Roman" w:hAnsi="Consolas" w:cs="Courier New"/>
+          <w:color w:val="212529"/>
+          <w:sz w:val="21"/>
+          <w:szCs w:val="21"/>
+          <w:lang w:val="de-DE" w:eastAsia="en-AT"/>
+        </w:rPr>
+      </w:pPr>
+      <w:r>
+        <w:rPr>
+          <w:rFonts w:ascii="Consolas" w:eastAsia="Times New Roman" w:hAnsi="Consolas" w:cs="Courier New"/>
+          <w:color w:val="212529"/>
+          <w:sz w:val="21"/>
+          <w:szCs w:val="21"/>
+          <w:lang w:val="de-DE" w:eastAsia="en-AT"/>
+        </w:rPr>
+        <w:t xml:space="preserve">Dieses generierte Image ist Plattformabhängig und muss je OS neu generiert werden, im </w:t>
+      </w:r>
+      <w:proofErr w:type="spellStart"/>
+      <w:r>
+        <w:rPr>
+          <w:rFonts w:ascii="Consolas" w:eastAsia="Times New Roman" w:hAnsi="Consolas" w:cs="Courier New"/>
+          <w:color w:val="212529"/>
+          <w:sz w:val="21"/>
+          <w:szCs w:val="21"/>
+          <w:lang w:val="de-DE" w:eastAsia="en-AT"/>
+        </w:rPr>
+        <w:t>Github</w:t>
+      </w:r>
+      <w:proofErr w:type="spellEnd"/>
+      <w:r>
+        <w:rPr>
+          <w:rFonts w:ascii="Consolas" w:eastAsia="Times New Roman" w:hAnsi="Consolas" w:cs="Courier New"/>
+          <w:color w:val="212529"/>
+          <w:sz w:val="21"/>
+          <w:szCs w:val="21"/>
+          <w:lang w:val="de-DE" w:eastAsia="en-AT"/>
+        </w:rPr>
+        <w:t xml:space="preserve"> Repository inkludiert sind die Windows Dateien.</w:t>
+      </w:r>
     </w:p>
     <w:p>
       <w:pPr>
@@ -3969,7 +4444,7 @@
       <w:rPr>
         <w:noProof/>
       </w:rPr>
-      <w:t>29. Juni 2020</w:t>
+      <w:t>11. Juli 2020</w:t>
     </w:r>
     <w:r>
       <w:fldChar w:fldCharType="end"/>
@@ -7712,6 +8187,7 @@
     <w:rsid w:val="006829F8"/>
     <w:rsid w:val="00691E93"/>
     <w:rsid w:val="008D763D"/>
+    <w:rsid w:val="009B03BA"/>
     <w:rsid w:val="00CA4A1F"/>
     <w:rsid w:val="00CF3E02"/>
     <w:rsid w:val="00DF68EC"/>

</xml_diff>